<commit_message>
Added mark participation usecase
</commit_message>
<xml_diff>
--- a/GZC documentation.docx
+++ b/GZC documentation.docx
@@ -1,6 +1,6 @@
 
 <file path=word/document.xml><?xml version="1.0" encoding="utf-8"?>
-<w:document xmlns:wpc="http://schemas.microsoft.com/office/word/2010/wordprocessingCanvas" xmlns:cx="http://schemas.microsoft.com/office/drawing/2014/chartex" xmlns:cx1="http://schemas.microsoft.com/office/drawing/2015/9/8/chartex" xmlns:mc="http://schemas.openxmlformats.org/markup-compatibility/2006" xmlns:o="urn:schemas-microsoft-com:office:office" xmlns:r="http://schemas.openxmlformats.org/officeDocument/2006/relationships" xmlns:m="http://schemas.openxmlformats.org/officeDocument/2006/math" xmlns:v="urn:schemas-microsoft-com:vml" xmlns:wp14="http://schemas.microsoft.com/office/word/2010/wordprocessingDrawing" xmlns:wp="http://schemas.openxmlformats.org/drawingml/2006/wordprocessingDrawing" xmlns:w10="urn:schemas-microsoft-com:office:word" xmlns:w="http://schemas.openxmlformats.org/wordprocessingml/2006/main" xmlns:w14="http://schemas.microsoft.com/office/word/2010/wordml" xmlns:w15="http://schemas.microsoft.com/office/word/2012/wordml" xmlns:w16se="http://schemas.microsoft.com/office/word/2015/wordml/symex" xmlns:wpg="http://schemas.microsoft.com/office/word/2010/wordprocessingGroup" xmlns:wpi="http://schemas.microsoft.com/office/word/2010/wordprocessingInk" xmlns:wne="http://schemas.microsoft.com/office/word/2006/wordml" xmlns:wps="http://schemas.microsoft.com/office/word/2010/wordprocessingShape" mc:Ignorable="w14 w15 w16se wp14">
+<w:document xmlns:wpc="http://schemas.microsoft.com/office/word/2010/wordprocessingCanvas" xmlns:cx="http://schemas.microsoft.com/office/drawing/2014/chartex" xmlns:cx1="http://schemas.microsoft.com/office/drawing/2015/9/8/chartex" xmlns:cx2="http://schemas.microsoft.com/office/drawing/2015/10/21/chartex" xmlns:cx3="http://schemas.microsoft.com/office/drawing/2016/5/9/chartex" xmlns:cx4="http://schemas.microsoft.com/office/drawing/2016/5/10/chartex" xmlns:cx5="http://schemas.microsoft.com/office/drawing/2016/5/11/chartex" xmlns:cx6="http://schemas.microsoft.com/office/drawing/2016/5/12/chartex" xmlns:cx7="http://schemas.microsoft.com/office/drawing/2016/5/13/chartex" xmlns:cx8="http://schemas.microsoft.com/office/drawing/2016/5/14/chartex" xmlns:mc="http://schemas.openxmlformats.org/markup-compatibility/2006" xmlns:aink="http://schemas.microsoft.com/office/drawing/2016/ink" xmlns:am3d="http://schemas.microsoft.com/office/drawing/2017/model3d" xmlns:o="urn:schemas-microsoft-com:office:office" xmlns:oel="http://schemas.microsoft.com/office/2019/extlst" xmlns:r="http://schemas.openxmlformats.org/officeDocument/2006/relationships" xmlns:m="http://schemas.openxmlformats.org/officeDocument/2006/math" xmlns:v="urn:schemas-microsoft-com:vml" xmlns:wp14="http://schemas.microsoft.com/office/word/2010/wordprocessingDrawing" xmlns:wp="http://schemas.openxmlformats.org/drawingml/2006/wordprocessingDrawing" xmlns:w10="urn:schemas-microsoft-com:office:word" xmlns:w="http://schemas.openxmlformats.org/wordprocessingml/2006/main" xmlns:w14="http://schemas.microsoft.com/office/word/2010/wordml" xmlns:w15="http://schemas.microsoft.com/office/word/2012/wordml" xmlns:w16cex="http://schemas.microsoft.com/office/word/2018/wordml/cex" xmlns:w16cid="http://schemas.microsoft.com/office/word/2016/wordml/cid" xmlns:w16="http://schemas.microsoft.com/office/word/2018/wordml" xmlns:w16sdtdh="http://schemas.microsoft.com/office/word/2020/wordml/sdtdatahash" xmlns:w16se="http://schemas.microsoft.com/office/word/2015/wordml/symex" xmlns:wpg="http://schemas.microsoft.com/office/word/2010/wordprocessingGroup" xmlns:wpi="http://schemas.microsoft.com/office/word/2010/wordprocessingInk" xmlns:wne="http://schemas.microsoft.com/office/word/2006/wordml" xmlns:wps="http://schemas.microsoft.com/office/word/2010/wordprocessingShape" mc:Ignorable="w14 w15 w16se w16cid w16 w16cex w16sdtdh wp14">
   <w:body>
     <w:p>
       <w:pPr>
@@ -11,7 +11,7 @@
           <w:rFonts w:ascii="Times New Roman" w:hAnsi="Times New Roman"/>
           <w:b/>
           <w:bCs/>
-          <w:lang w:eastAsia="en-PK"/>
+          <w:lang/>
         </w:rPr>
         <w:t>QUAID-I-AZAM UNIVERSITY OF ISLAMABAD</w:t>
       </w:r>
@@ -25,7 +25,7 @@
           <w:rFonts w:ascii="Times New Roman" w:hAnsi="Times New Roman"/>
           <w:b/>
           <w:bCs/>
-          <w:lang w:eastAsia="en-PK"/>
+          <w:lang/>
         </w:rPr>
         <w:t>SOFTWARE CONSTRUCTION</w:t>
       </w:r>
@@ -37,7 +37,7 @@
           <w:rFonts w:ascii="Times New Roman" w:hAnsi="Times New Roman"/>
           <w:b/>
           <w:bCs/>
-          <w:lang w:eastAsia="en-PK"/>
+          <w:lang/>
         </w:rPr>
       </w:pPr>
     </w:p>
@@ -48,7 +48,7 @@
           <w:rFonts w:ascii="Times New Roman" w:hAnsi="Times New Roman"/>
           <w:b/>
           <w:bCs/>
-          <w:lang w:eastAsia="en-PK"/>
+          <w:lang/>
         </w:rPr>
       </w:pPr>
     </w:p>
@@ -59,7 +59,7 @@
           <w:rFonts w:ascii="Times New Roman" w:hAnsi="Times New Roman"/>
           <w:b/>
           <w:bCs/>
-          <w:lang w:eastAsia="en-PK"/>
+          <w:lang/>
         </w:rPr>
       </w:pPr>
     </w:p>
@@ -70,7 +70,7 @@
           <w:rFonts w:ascii="Times New Roman" w:hAnsi="Times New Roman"/>
           <w:b/>
           <w:bCs/>
-          <w:lang w:eastAsia="en-PK"/>
+          <w:lang/>
         </w:rPr>
       </w:pPr>
     </w:p>
@@ -81,7 +81,7 @@
           <w:rFonts w:ascii="Times New Roman" w:hAnsi="Times New Roman"/>
           <w:b/>
           <w:bCs/>
-          <w:lang w:eastAsia="en-PK"/>
+          <w:lang/>
         </w:rPr>
       </w:pPr>
     </w:p>
@@ -92,7 +92,7 @@
           <w:rFonts w:ascii="Times New Roman" w:hAnsi="Times New Roman"/>
           <w:b/>
           <w:bCs/>
-          <w:lang w:eastAsia="en-PK"/>
+          <w:lang/>
         </w:rPr>
       </w:pPr>
     </w:p>
@@ -103,7 +103,7 @@
           <w:rFonts w:ascii="Times New Roman" w:hAnsi="Times New Roman"/>
           <w:b/>
           <w:bCs/>
-          <w:lang w:eastAsia="en-PK"/>
+          <w:lang/>
         </w:rPr>
       </w:pPr>
     </w:p>
@@ -114,7 +114,7 @@
           <w:rFonts w:ascii="Times New Roman" w:hAnsi="Times New Roman"/>
           <w:b/>
           <w:bCs/>
-          <w:lang w:eastAsia="en-PK"/>
+          <w:lang/>
         </w:rPr>
       </w:pPr>
     </w:p>
@@ -125,7 +125,7 @@
           <w:rFonts w:ascii="Times New Roman" w:hAnsi="Times New Roman"/>
           <w:b/>
           <w:bCs/>
-          <w:lang w:eastAsia="en-PK"/>
+          <w:lang/>
         </w:rPr>
       </w:pPr>
       <w:r>
@@ -137,7 +137,7 @@
           <w:lang w:eastAsia="en-US" w:bidi="ar-SA"/>
         </w:rPr>
         <w:drawing>
-          <wp:anchor distT="0" distB="0" distL="0" distR="0" simplePos="0" relativeHeight="4" behindDoc="0" locked="0" layoutInCell="0" allowOverlap="1">
+          <wp:anchor distT="0" distB="0" distL="0" distR="0" simplePos="0" relativeHeight="4" behindDoc="0" locked="0" layoutInCell="0" allowOverlap="1" wp14:anchorId="1ACBC5F2" wp14:editId="1675A4F1">
             <wp:simplePos x="0" y="0"/>
             <wp:positionH relativeFrom="column">
               <wp:posOffset>1865630</wp:posOffset>
@@ -190,7 +190,7 @@
           <w:rFonts w:ascii="Times New Roman" w:hAnsi="Times New Roman"/>
           <w:b/>
           <w:bCs/>
-          <w:lang w:eastAsia="en-PK"/>
+          <w:lang/>
         </w:rPr>
       </w:pPr>
     </w:p>
@@ -201,7 +201,7 @@
           <w:rFonts w:ascii="Times New Roman" w:hAnsi="Times New Roman"/>
           <w:b/>
           <w:bCs/>
-          <w:lang w:eastAsia="en-PK"/>
+          <w:lang/>
         </w:rPr>
       </w:pPr>
     </w:p>
@@ -212,7 +212,7 @@
           <w:rFonts w:ascii="Times New Roman" w:hAnsi="Times New Roman"/>
           <w:b/>
           <w:bCs/>
-          <w:lang w:eastAsia="en-PK"/>
+          <w:lang/>
         </w:rPr>
       </w:pPr>
     </w:p>
@@ -223,7 +223,7 @@
           <w:rFonts w:ascii="Times New Roman" w:hAnsi="Times New Roman"/>
           <w:b/>
           <w:bCs/>
-          <w:lang w:eastAsia="en-PK"/>
+          <w:lang/>
         </w:rPr>
       </w:pPr>
     </w:p>
@@ -234,7 +234,7 @@
           <w:rFonts w:ascii="Times New Roman" w:hAnsi="Times New Roman"/>
           <w:b/>
           <w:bCs/>
-          <w:lang w:eastAsia="en-PK"/>
+          <w:lang/>
         </w:rPr>
       </w:pPr>
     </w:p>
@@ -245,7 +245,7 @@
           <w:rFonts w:ascii="Times New Roman" w:hAnsi="Times New Roman"/>
           <w:b/>
           <w:bCs/>
-          <w:lang w:eastAsia="en-PK"/>
+          <w:lang/>
         </w:rPr>
       </w:pPr>
     </w:p>
@@ -256,7 +256,7 @@
           <w:rFonts w:ascii="Times New Roman" w:hAnsi="Times New Roman"/>
           <w:b/>
           <w:bCs/>
-          <w:lang w:eastAsia="en-PK"/>
+          <w:lang/>
         </w:rPr>
       </w:pPr>
     </w:p>
@@ -267,7 +267,7 @@
           <w:rFonts w:ascii="Times New Roman" w:hAnsi="Times New Roman"/>
           <w:b/>
           <w:bCs/>
-          <w:lang w:eastAsia="en-PK"/>
+          <w:lang/>
         </w:rPr>
       </w:pPr>
     </w:p>
@@ -278,7 +278,7 @@
           <w:rFonts w:ascii="Times New Roman" w:hAnsi="Times New Roman"/>
           <w:b/>
           <w:bCs/>
-          <w:lang w:eastAsia="en-PK"/>
+          <w:lang/>
         </w:rPr>
       </w:pPr>
     </w:p>
@@ -289,7 +289,7 @@
           <w:rFonts w:ascii="Times New Roman" w:hAnsi="Times New Roman"/>
           <w:b/>
           <w:bCs/>
-          <w:lang w:eastAsia="en-PK"/>
+          <w:lang/>
         </w:rPr>
       </w:pPr>
     </w:p>
@@ -300,7 +300,7 @@
           <w:rFonts w:ascii="Times New Roman" w:hAnsi="Times New Roman"/>
           <w:b/>
           <w:bCs/>
-          <w:lang w:eastAsia="en-PK"/>
+          <w:lang/>
         </w:rPr>
       </w:pPr>
     </w:p>
@@ -311,7 +311,7 @@
           <w:rFonts w:ascii="Times New Roman" w:hAnsi="Times New Roman"/>
           <w:b/>
           <w:bCs/>
-          <w:lang w:eastAsia="en-PK"/>
+          <w:lang/>
         </w:rPr>
       </w:pPr>
     </w:p>
@@ -322,7 +322,7 @@
           <w:rFonts w:ascii="Times New Roman" w:hAnsi="Times New Roman"/>
           <w:b/>
           <w:bCs/>
-          <w:lang w:eastAsia="en-PK"/>
+          <w:lang/>
         </w:rPr>
       </w:pPr>
     </w:p>
@@ -333,7 +333,7 @@
           <w:rFonts w:ascii="Times New Roman" w:hAnsi="Times New Roman"/>
           <w:b/>
           <w:bCs/>
-          <w:lang w:eastAsia="en-PK"/>
+          <w:lang/>
         </w:rPr>
       </w:pPr>
     </w:p>
@@ -347,7 +347,7 @@
           <w:b/>
           <w:bCs/>
           <w:sz w:val="44"/>
-          <w:lang w:eastAsia="en-PK"/>
+          <w:lang/>
         </w:rPr>
         <w:t>Green Zone Connect</w:t>
       </w:r>
@@ -359,7 +359,7 @@
           <w:rFonts w:ascii="Times New Roman" w:hAnsi="Times New Roman"/>
           <w:b/>
           <w:bCs/>
-          <w:lang w:eastAsia="en-PK"/>
+          <w:lang/>
         </w:rPr>
       </w:pPr>
     </w:p>
@@ -367,14 +367,25 @@
       <w:pPr>
         <w:jc w:val="center"/>
       </w:pPr>
+      <w:proofErr w:type="gramStart"/>
       <w:r>
         <w:rPr>
           <w:rFonts w:ascii="Times New Roman" w:hAnsi="Times New Roman"/>
           <w:b/>
           <w:bCs/>
-          <w:lang w:eastAsia="en-PK"/>
-        </w:rPr>
-        <w:t>GROUP  VI – BSCS 5</w:t>
+          <w:lang/>
+        </w:rPr>
+        <w:t>GROUP  VI</w:t>
+      </w:r>
+      <w:proofErr w:type="gramEnd"/>
+      <w:r>
+        <w:rPr>
+          <w:rFonts w:ascii="Times New Roman" w:hAnsi="Times New Roman"/>
+          <w:b/>
+          <w:bCs/>
+          <w:lang/>
+        </w:rPr>
+        <w:t xml:space="preserve"> – BSCS 5</w:t>
       </w:r>
       <w:r>
         <w:rPr>
@@ -382,7 +393,7 @@
           <w:b/>
           <w:bCs/>
           <w:vertAlign w:val="superscript"/>
-          <w:lang w:eastAsia="en-PK"/>
+          <w:lang/>
         </w:rPr>
         <w:t>TH</w:t>
       </w:r>
@@ -391,7 +402,7 @@
           <w:rFonts w:ascii="Times New Roman" w:hAnsi="Times New Roman"/>
           <w:b/>
           <w:bCs/>
-          <w:lang w:eastAsia="en-PK"/>
+          <w:lang/>
         </w:rPr>
         <w:t xml:space="preserve"> SEMESTER</w:t>
       </w:r>
@@ -403,7 +414,7 @@
           <w:rFonts w:ascii="Times New Roman" w:hAnsi="Times New Roman"/>
           <w:b/>
           <w:bCs/>
-          <w:lang w:eastAsia="en-PK"/>
+          <w:lang/>
         </w:rPr>
       </w:pPr>
     </w:p>
@@ -587,7 +598,7 @@
           <w:rFonts w:ascii="Times New Roman" w:hAnsi="Times New Roman"/>
           <w:b/>
           <w:bCs/>
-          <w:lang w:eastAsia="en-PK"/>
+          <w:lang/>
         </w:rPr>
       </w:pPr>
     </w:p>
@@ -596,7 +607,7 @@
         <w:jc w:val="center"/>
         <w:rPr>
           <w:rFonts w:ascii="Times New Roman" w:hAnsi="Times New Roman"/>
-          <w:lang w:eastAsia="en-PK"/>
+          <w:lang/>
         </w:rPr>
       </w:pPr>
     </w:p>
@@ -605,7 +616,7 @@
         <w:jc w:val="center"/>
         <w:rPr>
           <w:rFonts w:ascii="Times New Roman" w:hAnsi="Times New Roman"/>
-          <w:lang w:eastAsia="en-PK"/>
+          <w:lang/>
         </w:rPr>
       </w:pPr>
     </w:p>
@@ -614,7 +625,7 @@
         <w:jc w:val="center"/>
         <w:rPr>
           <w:rFonts w:ascii="Times New Roman" w:hAnsi="Times New Roman"/>
-          <w:lang w:eastAsia="en-PK"/>
+          <w:lang/>
         </w:rPr>
       </w:pPr>
     </w:p>
@@ -708,15 +719,25 @@
           <w:b/>
           <w:bCs/>
         </w:rPr>
-        <w:t xml:space="preserve">SUBMITTED TO : MAM </w:t>
-      </w:r>
+        <w:t xml:space="preserve">SUBMITTED </w:t>
+      </w:r>
+      <w:proofErr w:type="gramStart"/>
       <w:r>
         <w:rPr>
           <w:rFonts w:ascii="Times New Roman" w:hAnsi="Times New Roman"/>
           <w:b/>
           <w:bCs/>
         </w:rPr>
-        <w:t>ONAIZA MAQBOOL</w:t>
+        <w:t>TO :</w:t>
+      </w:r>
+      <w:proofErr w:type="gramEnd"/>
+      <w:r>
+        <w:rPr>
+          <w:rFonts w:ascii="Times New Roman" w:hAnsi="Times New Roman"/>
+          <w:b/>
+          <w:bCs/>
+        </w:rPr>
+        <w:t xml:space="preserve"> MAM ONAIZA MAQBOOL</w:t>
       </w:r>
     </w:p>
     <w:p>
@@ -762,7 +783,7 @@
           <w:b/>
           <w:bCs/>
           <w:sz w:val="32"/>
-          <w:lang w:eastAsia="en-PK"/>
+          <w:lang/>
         </w:rPr>
       </w:pPr>
     </w:p>
@@ -778,7 +799,7 @@
           <w:b/>
           <w:bCs/>
           <w:sz w:val="32"/>
-          <w:lang w:eastAsia="en-PK"/>
+          <w:lang/>
         </w:rPr>
         <w:t>Customer Approval Signature</w:t>
       </w:r>
@@ -802,8 +823,9 @@
           <w:bCs/>
           <w:u w:val="single"/>
         </w:rPr>
-        <w:t>Dr.</w:t>
-      </w:r>
+        <w:t xml:space="preserve">Dr. </w:t>
+      </w:r>
+      <w:proofErr w:type="spellStart"/>
       <w:r>
         <w:rPr>
           <w:rFonts w:ascii="Times New Roman" w:hAnsi="Times New Roman"/>
@@ -811,7 +833,17 @@
           <w:bCs/>
           <w:u w:val="single"/>
         </w:rPr>
-        <w:t xml:space="preserve"> Onaiza Maqbool</w:t>
+        <w:t>Onaiza</w:t>
+      </w:r>
+      <w:proofErr w:type="spellEnd"/>
+      <w:r>
+        <w:rPr>
+          <w:rFonts w:ascii="Times New Roman" w:hAnsi="Times New Roman"/>
+          <w:b/>
+          <w:bCs/>
+          <w:u w:val="single"/>
+        </w:rPr>
+        <w:t xml:space="preserve"> Maqbool</w:t>
       </w:r>
       <w:r>
         <w:rPr>
@@ -860,14 +892,25 @@
         <w:spacing w:line="240" w:lineRule="auto"/>
         <w:jc w:val="right"/>
       </w:pPr>
+      <w:proofErr w:type="gramStart"/>
       <w:r>
         <w:rPr>
           <w:rFonts w:ascii="Times New Roman" w:hAnsi="Times New Roman"/>
           <w:b/>
           <w:bCs/>
-          <w:lang w:eastAsia="en-PK"/>
-        </w:rPr>
-        <w:t xml:space="preserve">Signature:______________________ </w:t>
+          <w:lang/>
+        </w:rPr>
+        <w:t>Signature:_</w:t>
+      </w:r>
+      <w:proofErr w:type="gramEnd"/>
+      <w:r>
+        <w:rPr>
+          <w:rFonts w:ascii="Times New Roman" w:hAnsi="Times New Roman"/>
+          <w:b/>
+          <w:bCs/>
+          <w:lang/>
+        </w:rPr>
+        <w:t xml:space="preserve">_____________________ </w:t>
       </w:r>
     </w:p>
     <w:p>
@@ -881,9 +924,29 @@
           <w:rFonts w:ascii="Times New Roman" w:hAnsi="Times New Roman"/>
           <w:b/>
           <w:bCs/>
-          <w:lang w:eastAsia="en-PK"/>
-        </w:rPr>
-        <w:t>Name: Onaiza Maqbool</w:t>
+          <w:lang/>
+        </w:rPr>
+        <w:t xml:space="preserve">Name: </w:t>
+      </w:r>
+      <w:proofErr w:type="spellStart"/>
+      <w:r>
+        <w:rPr>
+          <w:rFonts w:ascii="Times New Roman" w:hAnsi="Times New Roman"/>
+          <w:b/>
+          <w:bCs/>
+          <w:lang/>
+        </w:rPr>
+        <w:t>Onaiza</w:t>
+      </w:r>
+      <w:proofErr w:type="spellEnd"/>
+      <w:r>
+        <w:rPr>
+          <w:rFonts w:ascii="Times New Roman" w:hAnsi="Times New Roman"/>
+          <w:b/>
+          <w:bCs/>
+          <w:lang/>
+        </w:rPr>
+        <w:t xml:space="preserve"> Maqbool</w:t>
       </w:r>
     </w:p>
     <w:p>
@@ -897,9 +960,49 @@
           <w:rFonts w:ascii="Times New Roman" w:hAnsi="Times New Roman"/>
           <w:b/>
           <w:bCs/>
-          <w:lang w:eastAsia="en-PK"/>
-        </w:rPr>
-        <w:t>CNIC: xxxxx-xxxxxxx-x</w:t>
+          <w:lang/>
+        </w:rPr>
+        <w:t xml:space="preserve">CNIC: </w:t>
+      </w:r>
+      <w:proofErr w:type="spellStart"/>
+      <w:r>
+        <w:rPr>
+          <w:rFonts w:ascii="Times New Roman" w:hAnsi="Times New Roman"/>
+          <w:b/>
+          <w:bCs/>
+          <w:lang/>
+        </w:rPr>
+        <w:t>xxxxx</w:t>
+      </w:r>
+      <w:proofErr w:type="spellEnd"/>
+      <w:r>
+        <w:rPr>
+          <w:rFonts w:ascii="Times New Roman" w:hAnsi="Times New Roman"/>
+          <w:b/>
+          <w:bCs/>
+          <w:lang/>
+        </w:rPr>
+        <w:t>-</w:t>
+      </w:r>
+      <w:proofErr w:type="spellStart"/>
+      <w:r>
+        <w:rPr>
+          <w:rFonts w:ascii="Times New Roman" w:hAnsi="Times New Roman"/>
+          <w:b/>
+          <w:bCs/>
+          <w:lang/>
+        </w:rPr>
+        <w:t>xxxxxxx</w:t>
+      </w:r>
+      <w:proofErr w:type="spellEnd"/>
+      <w:r>
+        <w:rPr>
+          <w:rFonts w:ascii="Times New Roman" w:hAnsi="Times New Roman"/>
+          <w:b/>
+          <w:bCs/>
+          <w:lang/>
+        </w:rPr>
+        <w:t>-x</w:t>
       </w:r>
     </w:p>
     <w:p>
@@ -913,18 +1016,9 @@
           <w:rFonts w:ascii="Times New Roman" w:hAnsi="Times New Roman"/>
           <w:b/>
           <w:bCs/>
-          <w:lang w:eastAsia="en-PK"/>
-        </w:rPr>
-        <w:t>Contact No:</w:t>
-      </w:r>
-      <w:r>
-        <w:rPr>
-          <w:rFonts w:ascii="Times New Roman" w:hAnsi="Times New Roman"/>
-          <w:b/>
-          <w:bCs/>
-          <w:lang w:eastAsia="en-PK"/>
-        </w:rPr>
-        <w:t xml:space="preserve">  0000-0000000</w:t>
+          <w:lang/>
+        </w:rPr>
+        <w:t>Contact No:  0000-0000000</w:t>
       </w:r>
     </w:p>
     <w:p>
@@ -937,7 +1031,7 @@
           <w:b/>
           <w:bCs/>
           <w:sz w:val="32"/>
-          <w:lang w:eastAsia="en-PK"/>
+          <w:lang/>
         </w:rPr>
       </w:pPr>
     </w:p>
@@ -953,7 +1047,7 @@
           <w:b/>
           <w:bCs/>
           <w:sz w:val="32"/>
-          <w:lang w:eastAsia="en-PK"/>
+          <w:lang/>
         </w:rPr>
         <w:t>Project Team Approval Signature</w:t>
       </w:r>
@@ -967,7 +1061,7 @@
       <w:r>
         <w:rPr>
           <w:rFonts w:ascii="Times New Roman" w:hAnsi="Times New Roman"/>
-          <w:lang w:eastAsia="en-PK"/>
+          <w:lang/>
         </w:rPr>
         <w:t xml:space="preserve">We as the project Team, acknowledge that the </w:t>
       </w:r>
@@ -976,23 +1070,16 @@
           <w:rFonts w:ascii="Times New Roman" w:hAnsi="Times New Roman"/>
           <w:b/>
           <w:bCs/>
-          <w:lang w:eastAsia="en-PK"/>
+          <w:lang/>
         </w:rPr>
         <w:t>Green Zone Connect</w:t>
       </w:r>
       <w:r>
         <w:rPr>
           <w:rFonts w:ascii="Times New Roman" w:hAnsi="Times New Roman"/>
-          <w:lang w:eastAsia="en-PK"/>
-        </w:rPr>
-        <w:t xml:space="preserve"> meets the acceptance criteria outlined in the Acceptance Plan. Upon sign-off, the platform will be considered ready for deployment and usage by </w:t>
-      </w:r>
-      <w:r>
-        <w:rPr>
-          <w:rFonts w:ascii="Times New Roman" w:hAnsi="Times New Roman"/>
-          <w:lang w:eastAsia="en-PK"/>
-        </w:rPr>
-        <w:t>the target audience.</w:t>
+          <w:lang/>
+        </w:rPr>
+        <w:t xml:space="preserve"> meets the acceptance criteria outlined in the Acceptance Plan. Upon sign-off, the platform will be considered ready for deployment and usage by the target audience.</w:t>
       </w:r>
     </w:p>
     <w:p>
@@ -1002,7 +1089,7 @@
         <w:jc w:val="both"/>
         <w:rPr>
           <w:rFonts w:ascii="Times New Roman" w:hAnsi="Times New Roman"/>
-          <w:lang w:eastAsia="en-PK"/>
+          <w:lang/>
         </w:rPr>
       </w:pPr>
     </w:p>
@@ -1021,30 +1108,41 @@
         <w:pStyle w:val="BodyText"/>
         <w:spacing w:line="240" w:lineRule="auto"/>
       </w:pPr>
+      <w:proofErr w:type="gramStart"/>
       <w:r>
         <w:rPr>
           <w:rFonts w:ascii="Times New Roman" w:hAnsi="Times New Roman"/>
           <w:b/>
           <w:bCs/>
-          <w:lang w:eastAsia="en-PK"/>
-        </w:rPr>
-        <w:t xml:space="preserve">Signature:______________________ </w:t>
-      </w:r>
+          <w:lang/>
+        </w:rPr>
+        <w:t>Signature:_</w:t>
+      </w:r>
+      <w:proofErr w:type="gramEnd"/>
       <w:r>
         <w:rPr>
           <w:rFonts w:ascii="Times New Roman" w:hAnsi="Times New Roman"/>
           <w:b/>
           <w:bCs/>
-          <w:lang w:eastAsia="en-PK"/>
-        </w:rPr>
-        <w:tab/>
+          <w:lang/>
+        </w:rPr>
+        <w:t xml:space="preserve">_____________________ </w:t>
       </w:r>
       <w:r>
         <w:rPr>
           <w:rFonts w:ascii="Times New Roman" w:hAnsi="Times New Roman"/>
           <w:b/>
           <w:bCs/>
-          <w:lang w:eastAsia="en-PK"/>
+          <w:lang/>
+        </w:rPr>
+        <w:tab/>
+      </w:r>
+      <w:r>
+        <w:rPr>
+          <w:rFonts w:ascii="Times New Roman" w:hAnsi="Times New Roman"/>
+          <w:b/>
+          <w:bCs/>
+          <w:lang/>
         </w:rPr>
         <w:tab/>
         <w:t xml:space="preserve">Signature:______________________ </w:t>
@@ -1060,34 +1158,54 @@
           <w:rFonts w:ascii="Times New Roman" w:hAnsi="Times New Roman"/>
           <w:b/>
           <w:bCs/>
-          <w:lang w:eastAsia="en-PK"/>
-        </w:rPr>
-        <w:t xml:space="preserve">Name: Syed Sheeraz Ali Shah </w:t>
-      </w:r>
+          <w:lang/>
+        </w:rPr>
+        <w:t xml:space="preserve">Name: Syed </w:t>
+      </w:r>
+      <w:proofErr w:type="spellStart"/>
       <w:r>
         <w:rPr>
           <w:rFonts w:ascii="Times New Roman" w:hAnsi="Times New Roman"/>
           <w:b/>
           <w:bCs/>
-          <w:lang w:eastAsia="en-PK"/>
-        </w:rPr>
-        <w:tab/>
-      </w:r>
+          <w:lang/>
+        </w:rPr>
+        <w:t>Sheeraz</w:t>
+      </w:r>
+      <w:proofErr w:type="spellEnd"/>
       <w:r>
         <w:rPr>
           <w:rFonts w:ascii="Times New Roman" w:hAnsi="Times New Roman"/>
           <w:b/>
           <w:bCs/>
-          <w:lang w:eastAsia="en-PK"/>
-        </w:rPr>
-        <w:tab/>
+          <w:lang/>
+        </w:rPr>
+        <w:t xml:space="preserve"> Ali Shah </w:t>
       </w:r>
       <w:r>
         <w:rPr>
           <w:rFonts w:ascii="Times New Roman" w:hAnsi="Times New Roman"/>
           <w:b/>
           <w:bCs/>
-          <w:lang w:eastAsia="en-PK"/>
+          <w:lang/>
+        </w:rPr>
+        <w:tab/>
+      </w:r>
+      <w:r>
+        <w:rPr>
+          <w:rFonts w:ascii="Times New Roman" w:hAnsi="Times New Roman"/>
+          <w:b/>
+          <w:bCs/>
+          <w:lang/>
+        </w:rPr>
+        <w:tab/>
+      </w:r>
+      <w:r>
+        <w:rPr>
+          <w:rFonts w:ascii="Times New Roman" w:hAnsi="Times New Roman"/>
+          <w:b/>
+          <w:bCs/>
+          <w:lang/>
         </w:rPr>
         <w:tab/>
         <w:t>Name: Awais Ali</w:t>
@@ -1097,26 +1215,26 @@
           <w:rFonts w:ascii="Times New Roman" w:hAnsi="Times New Roman"/>
           <w:b/>
           <w:bCs/>
-          <w:lang w:eastAsia="en-PK"/>
+          <w:lang/>
         </w:rPr>
         <w:br/>
-        <w:t>(Team Lead</w:t>
+        <w:t>(Team Lead)</w:t>
       </w:r>
       <w:r>
         <w:rPr>
           <w:rFonts w:ascii="Times New Roman" w:hAnsi="Times New Roman"/>
           <w:b/>
           <w:bCs/>
-          <w:lang w:eastAsia="en-PK"/>
-        </w:rPr>
-        <w:t>)</w:t>
+          <w:lang/>
+        </w:rPr>
+        <w:tab/>
       </w:r>
       <w:r>
         <w:rPr>
           <w:rFonts w:ascii="Times New Roman" w:hAnsi="Times New Roman"/>
           <w:b/>
           <w:bCs/>
-          <w:lang w:eastAsia="en-PK"/>
+          <w:lang/>
         </w:rPr>
         <w:tab/>
       </w:r>
@@ -1125,7 +1243,7 @@
           <w:rFonts w:ascii="Times New Roman" w:hAnsi="Times New Roman"/>
           <w:b/>
           <w:bCs/>
-          <w:lang w:eastAsia="en-PK"/>
+          <w:lang/>
         </w:rPr>
         <w:tab/>
       </w:r>
@@ -1134,7 +1252,7 @@
           <w:rFonts w:ascii="Times New Roman" w:hAnsi="Times New Roman"/>
           <w:b/>
           <w:bCs/>
-          <w:lang w:eastAsia="en-PK"/>
+          <w:lang/>
         </w:rPr>
         <w:tab/>
       </w:r>
@@ -1143,19 +1261,50 @@
           <w:rFonts w:ascii="Times New Roman" w:hAnsi="Times New Roman"/>
           <w:b/>
           <w:bCs/>
-          <w:lang w:eastAsia="en-PK"/>
+          <w:lang/>
         </w:rPr>
         <w:tab/>
-      </w:r>
+        <w:t xml:space="preserve">CNIC: </w:t>
+      </w:r>
+      <w:proofErr w:type="spellStart"/>
       <w:r>
         <w:rPr>
           <w:rFonts w:ascii="Times New Roman" w:hAnsi="Times New Roman"/>
           <w:b/>
           <w:bCs/>
-          <w:lang w:eastAsia="en-PK"/>
-        </w:rPr>
-        <w:tab/>
-        <w:t>CNIC: xxxxx-xxxxxxx-x</w:t>
+          <w:lang/>
+        </w:rPr>
+        <w:t>xxxxx</w:t>
+      </w:r>
+      <w:proofErr w:type="spellEnd"/>
+      <w:r>
+        <w:rPr>
+          <w:rFonts w:ascii="Times New Roman" w:hAnsi="Times New Roman"/>
+          <w:b/>
+          <w:bCs/>
+          <w:lang/>
+        </w:rPr>
+        <w:t>-</w:t>
+      </w:r>
+      <w:proofErr w:type="spellStart"/>
+      <w:r>
+        <w:rPr>
+          <w:rFonts w:ascii="Times New Roman" w:hAnsi="Times New Roman"/>
+          <w:b/>
+          <w:bCs/>
+          <w:lang/>
+        </w:rPr>
+        <w:t>xxxxxxx</w:t>
+      </w:r>
+      <w:proofErr w:type="spellEnd"/>
+      <w:r>
+        <w:rPr>
+          <w:rFonts w:ascii="Times New Roman" w:hAnsi="Times New Roman"/>
+          <w:b/>
+          <w:bCs/>
+          <w:lang/>
+        </w:rPr>
+        <w:t>-x</w:t>
       </w:r>
     </w:p>
     <w:p>
@@ -1168,43 +1317,83 @@
           <w:rFonts w:ascii="Times New Roman" w:hAnsi="Times New Roman"/>
           <w:b/>
           <w:bCs/>
-          <w:lang w:eastAsia="en-PK"/>
-        </w:rPr>
-        <w:t>CNIC: xxxxx-xxxxxxx-x</w:t>
-      </w:r>
+          <w:lang/>
+        </w:rPr>
+        <w:t xml:space="preserve">CNIC: </w:t>
+      </w:r>
+      <w:proofErr w:type="spellStart"/>
       <w:r>
         <w:rPr>
           <w:rFonts w:ascii="Times New Roman" w:hAnsi="Times New Roman"/>
           <w:b/>
           <w:bCs/>
-          <w:lang w:eastAsia="en-PK"/>
-        </w:rPr>
-        <w:tab/>
-      </w:r>
+          <w:lang/>
+        </w:rPr>
+        <w:t>xxxxx</w:t>
+      </w:r>
+      <w:proofErr w:type="spellEnd"/>
       <w:r>
         <w:rPr>
           <w:rFonts w:ascii="Times New Roman" w:hAnsi="Times New Roman"/>
           <w:b/>
           <w:bCs/>
-          <w:lang w:eastAsia="en-PK"/>
-        </w:rPr>
-        <w:tab/>
-      </w:r>
+          <w:lang/>
+        </w:rPr>
+        <w:t>-</w:t>
+      </w:r>
+      <w:proofErr w:type="spellStart"/>
       <w:r>
         <w:rPr>
           <w:rFonts w:ascii="Times New Roman" w:hAnsi="Times New Roman"/>
           <w:b/>
           <w:bCs/>
-          <w:lang w:eastAsia="en-PK"/>
-        </w:rPr>
-        <w:tab/>
-      </w:r>
+          <w:lang/>
+        </w:rPr>
+        <w:t>xxxxxxx</w:t>
+      </w:r>
+      <w:proofErr w:type="spellEnd"/>
       <w:r>
         <w:rPr>
           <w:rFonts w:ascii="Times New Roman" w:hAnsi="Times New Roman"/>
           <w:b/>
           <w:bCs/>
-          <w:lang w:eastAsia="en-PK"/>
+          <w:lang/>
+        </w:rPr>
+        <w:t>-x</w:t>
+      </w:r>
+      <w:r>
+        <w:rPr>
+          <w:rFonts w:ascii="Times New Roman" w:hAnsi="Times New Roman"/>
+          <w:b/>
+          <w:bCs/>
+          <w:lang/>
+        </w:rPr>
+        <w:tab/>
+      </w:r>
+      <w:r>
+        <w:rPr>
+          <w:rFonts w:ascii="Times New Roman" w:hAnsi="Times New Roman"/>
+          <w:b/>
+          <w:bCs/>
+          <w:lang/>
+        </w:rPr>
+        <w:tab/>
+      </w:r>
+      <w:r>
+        <w:rPr>
+          <w:rFonts w:ascii="Times New Roman" w:hAnsi="Times New Roman"/>
+          <w:b/>
+          <w:bCs/>
+          <w:lang/>
+        </w:rPr>
+        <w:tab/>
+      </w:r>
+      <w:r>
+        <w:rPr>
+          <w:rFonts w:ascii="Times New Roman" w:hAnsi="Times New Roman"/>
+          <w:b/>
+          <w:bCs/>
+          <w:lang/>
         </w:rPr>
         <w:tab/>
         <w:t>Contact No:  0000-0000000</w:t>
@@ -1220,7 +1409,7 @@
           <w:rFonts w:ascii="Times New Roman" w:hAnsi="Times New Roman"/>
           <w:b/>
           <w:bCs/>
-          <w:lang w:eastAsia="en-PK"/>
+          <w:lang/>
         </w:rPr>
         <w:t>Contact No:  0000-0000000</w:t>
       </w:r>
@@ -1229,7 +1418,7 @@
           <w:rFonts w:ascii="Times New Roman" w:hAnsi="Times New Roman"/>
           <w:b/>
           <w:bCs/>
-          <w:lang w:eastAsia="en-PK"/>
+          <w:lang/>
         </w:rPr>
         <w:tab/>
       </w:r>
@@ -1238,7 +1427,7 @@
           <w:rFonts w:ascii="Times New Roman" w:hAnsi="Times New Roman"/>
           <w:b/>
           <w:bCs/>
-          <w:lang w:eastAsia="en-PK"/>
+          <w:lang/>
         </w:rPr>
         <w:tab/>
       </w:r>
@@ -1247,7 +1436,7 @@
           <w:rFonts w:ascii="Times New Roman" w:hAnsi="Times New Roman"/>
           <w:b/>
           <w:bCs/>
-          <w:lang w:eastAsia="en-PK"/>
+          <w:lang/>
         </w:rPr>
         <w:tab/>
       </w:r>
@@ -1256,7 +1445,7 @@
           <w:rFonts w:ascii="Times New Roman" w:hAnsi="Times New Roman"/>
           <w:b/>
           <w:bCs/>
-          <w:lang w:eastAsia="en-PK"/>
+          <w:lang/>
         </w:rPr>
         <w:tab/>
       </w:r>
@@ -1269,7 +1458,7 @@
           <w:rFonts w:ascii="Times New Roman" w:hAnsi="Times New Roman"/>
           <w:b/>
           <w:bCs/>
-          <w:lang w:eastAsia="en-PK"/>
+          <w:lang/>
         </w:rPr>
       </w:pPr>
     </w:p>
@@ -1287,14 +1476,25 @@
         <w:pStyle w:val="BodyText"/>
         <w:spacing w:line="240" w:lineRule="auto"/>
       </w:pPr>
+      <w:proofErr w:type="gramStart"/>
       <w:r>
         <w:rPr>
           <w:rFonts w:ascii="Times New Roman" w:hAnsi="Times New Roman"/>
           <w:b/>
           <w:bCs/>
-          <w:lang w:eastAsia="en-PK"/>
-        </w:rPr>
-        <w:t xml:space="preserve">Signature:______________________ </w:t>
+          <w:lang/>
+        </w:rPr>
+        <w:t>Signature:_</w:t>
+      </w:r>
+      <w:proofErr w:type="gramEnd"/>
+      <w:r>
+        <w:rPr>
+          <w:rFonts w:ascii="Times New Roman" w:hAnsi="Times New Roman"/>
+          <w:b/>
+          <w:bCs/>
+          <w:lang/>
+        </w:rPr>
+        <w:t xml:space="preserve">_____________________ </w:t>
       </w:r>
     </w:p>
     <w:p>
@@ -1307,7 +1507,7 @@
           <w:rFonts w:ascii="Times New Roman" w:hAnsi="Times New Roman"/>
           <w:b/>
           <w:bCs/>
-          <w:lang w:eastAsia="en-PK"/>
+          <w:lang/>
         </w:rPr>
         <w:t xml:space="preserve">Name: Khurram Shahzad </w:t>
       </w:r>
@@ -1322,9 +1522,49 @@
           <w:rFonts w:ascii="Times New Roman" w:hAnsi="Times New Roman"/>
           <w:b/>
           <w:bCs/>
-          <w:lang w:eastAsia="en-PK"/>
-        </w:rPr>
-        <w:t>CNIC: xxxxx-xxxxxxx-x</w:t>
+          <w:lang/>
+        </w:rPr>
+        <w:t xml:space="preserve">CNIC: </w:t>
+      </w:r>
+      <w:proofErr w:type="spellStart"/>
+      <w:r>
+        <w:rPr>
+          <w:rFonts w:ascii="Times New Roman" w:hAnsi="Times New Roman"/>
+          <w:b/>
+          <w:bCs/>
+          <w:lang/>
+        </w:rPr>
+        <w:t>xxxxx</w:t>
+      </w:r>
+      <w:proofErr w:type="spellEnd"/>
+      <w:r>
+        <w:rPr>
+          <w:rFonts w:ascii="Times New Roman" w:hAnsi="Times New Roman"/>
+          <w:b/>
+          <w:bCs/>
+          <w:lang/>
+        </w:rPr>
+        <w:t>-</w:t>
+      </w:r>
+      <w:proofErr w:type="spellStart"/>
+      <w:r>
+        <w:rPr>
+          <w:rFonts w:ascii="Times New Roman" w:hAnsi="Times New Roman"/>
+          <w:b/>
+          <w:bCs/>
+          <w:lang/>
+        </w:rPr>
+        <w:t>xxxxxxx</w:t>
+      </w:r>
+      <w:proofErr w:type="spellEnd"/>
+      <w:r>
+        <w:rPr>
+          <w:rFonts w:ascii="Times New Roman" w:hAnsi="Times New Roman"/>
+          <w:b/>
+          <w:bCs/>
+          <w:lang/>
+        </w:rPr>
+        <w:t>-x</w:t>
       </w:r>
     </w:p>
     <w:p>
@@ -1337,7 +1577,7 @@
           <w:rFonts w:ascii="Times New Roman" w:hAnsi="Times New Roman"/>
           <w:b/>
           <w:bCs/>
-          <w:lang w:eastAsia="en-PK"/>
+          <w:lang/>
         </w:rPr>
         <w:t>Contact No:  0000-0000000</w:t>
       </w:r>
@@ -1346,7 +1586,7 @@
           <w:rFonts w:ascii="Times New Roman" w:hAnsi="Times New Roman"/>
           <w:b/>
           <w:bCs/>
-          <w:lang w:eastAsia="en-PK"/>
+          <w:lang/>
         </w:rPr>
         <w:tab/>
       </w:r>
@@ -1355,7 +1595,7 @@
           <w:rFonts w:ascii="Times New Roman" w:hAnsi="Times New Roman"/>
           <w:b/>
           <w:bCs/>
-          <w:lang w:eastAsia="en-PK"/>
+          <w:lang/>
         </w:rPr>
         <w:tab/>
       </w:r>
@@ -1364,7 +1604,7 @@
           <w:rFonts w:ascii="Times New Roman" w:hAnsi="Times New Roman"/>
           <w:b/>
           <w:bCs/>
-          <w:lang w:eastAsia="en-PK"/>
+          <w:lang/>
         </w:rPr>
         <w:tab/>
       </w:r>
@@ -1373,10 +1613,29 @@
           <w:rFonts w:ascii="Times New Roman" w:hAnsi="Times New Roman"/>
           <w:b/>
           <w:bCs/>
-          <w:lang w:eastAsia="en-PK"/>
+          <w:lang/>
         </w:rPr>
         <w:tab/>
-        <w:t>Date:_________________________</w:t>
+      </w:r>
+      <w:proofErr w:type="gramStart"/>
+      <w:r>
+        <w:rPr>
+          <w:rFonts w:ascii="Times New Roman" w:hAnsi="Times New Roman"/>
+          <w:b/>
+          <w:bCs/>
+          <w:lang/>
+        </w:rPr>
+        <w:t>Date:_</w:t>
+      </w:r>
+      <w:proofErr w:type="gramEnd"/>
+      <w:r>
+        <w:rPr>
+          <w:rFonts w:ascii="Times New Roman" w:hAnsi="Times New Roman"/>
+          <w:b/>
+          <w:bCs/>
+          <w:lang/>
+        </w:rPr>
+        <w:t>________________________</w:t>
       </w:r>
       <w:r>
         <w:br w:type="page"/>
@@ -1395,7 +1654,7 @@
           <w:bCs/>
           <w:color w:val="000000"/>
           <w:sz w:val="32"/>
-          <w:lang w:eastAsia="en-PK"/>
+          <w:lang/>
         </w:rPr>
         <w:lastRenderedPageBreak/>
         <w:t>Revision History</w:t>
@@ -2519,7 +2778,7 @@
           <w:rFonts w:ascii="Times New Roman" w:hAnsi="Times New Roman"/>
           <w:b/>
           <w:bCs/>
-          <w:lang w:eastAsia="en-PK"/>
+          <w:lang/>
         </w:rPr>
       </w:pPr>
     </w:p>
@@ -2539,23 +2798,25 @@
         <w:spacing w:line="240" w:lineRule="auto"/>
         <w:jc w:val="right"/>
       </w:pPr>
+      <w:proofErr w:type="gramStart"/>
       <w:r>
         <w:rPr>
           <w:rFonts w:ascii="Times New Roman" w:hAnsi="Times New Roman"/>
           <w:b/>
           <w:bCs/>
-          <w:lang w:eastAsia="en-PK"/>
-        </w:rPr>
-        <w:t>Signature:_____________</w:t>
-      </w:r>
+          <w:lang/>
+        </w:rPr>
+        <w:t>Signature:_</w:t>
+      </w:r>
+      <w:proofErr w:type="gramEnd"/>
       <w:r>
         <w:rPr>
           <w:rFonts w:ascii="Times New Roman" w:hAnsi="Times New Roman"/>
           <w:b/>
           <w:bCs/>
-          <w:lang w:eastAsia="en-PK"/>
-        </w:rPr>
-        <w:t xml:space="preserve">_________ </w:t>
+          <w:lang/>
+        </w:rPr>
+        <w:t xml:space="preserve">_____________________ </w:t>
       </w:r>
     </w:p>
     <w:p>
@@ -2569,9 +2830,29 @@
           <w:rFonts w:ascii="Times New Roman" w:hAnsi="Times New Roman"/>
           <w:b/>
           <w:bCs/>
-          <w:lang w:eastAsia="en-PK"/>
-        </w:rPr>
-        <w:t>Name: Onaiza Maqbool</w:t>
+          <w:lang/>
+        </w:rPr>
+        <w:t xml:space="preserve">Name: </w:t>
+      </w:r>
+      <w:proofErr w:type="spellStart"/>
+      <w:r>
+        <w:rPr>
+          <w:rFonts w:ascii="Times New Roman" w:hAnsi="Times New Roman"/>
+          <w:b/>
+          <w:bCs/>
+          <w:lang/>
+        </w:rPr>
+        <w:t>Onaiza</w:t>
+      </w:r>
+      <w:proofErr w:type="spellEnd"/>
+      <w:r>
+        <w:rPr>
+          <w:rFonts w:ascii="Times New Roman" w:hAnsi="Times New Roman"/>
+          <w:b/>
+          <w:bCs/>
+          <w:lang/>
+        </w:rPr>
+        <w:t xml:space="preserve"> Maqbool</w:t>
       </w:r>
     </w:p>
     <w:p>
@@ -2585,9 +2866,49 @@
           <w:rFonts w:ascii="Times New Roman" w:hAnsi="Times New Roman"/>
           <w:b/>
           <w:bCs/>
-          <w:lang w:eastAsia="en-PK"/>
-        </w:rPr>
-        <w:t>CNIC: xxxxx-xxxxxxx-x</w:t>
+          <w:lang/>
+        </w:rPr>
+        <w:t xml:space="preserve">CNIC: </w:t>
+      </w:r>
+      <w:proofErr w:type="spellStart"/>
+      <w:r>
+        <w:rPr>
+          <w:rFonts w:ascii="Times New Roman" w:hAnsi="Times New Roman"/>
+          <w:b/>
+          <w:bCs/>
+          <w:lang/>
+        </w:rPr>
+        <w:t>xxxxx</w:t>
+      </w:r>
+      <w:proofErr w:type="spellEnd"/>
+      <w:r>
+        <w:rPr>
+          <w:rFonts w:ascii="Times New Roman" w:hAnsi="Times New Roman"/>
+          <w:b/>
+          <w:bCs/>
+          <w:lang/>
+        </w:rPr>
+        <w:t>-</w:t>
+      </w:r>
+      <w:proofErr w:type="spellStart"/>
+      <w:r>
+        <w:rPr>
+          <w:rFonts w:ascii="Times New Roman" w:hAnsi="Times New Roman"/>
+          <w:b/>
+          <w:bCs/>
+          <w:lang/>
+        </w:rPr>
+        <w:t>xxxxxxx</w:t>
+      </w:r>
+      <w:proofErr w:type="spellEnd"/>
+      <w:r>
+        <w:rPr>
+          <w:rFonts w:ascii="Times New Roman" w:hAnsi="Times New Roman"/>
+          <w:b/>
+          <w:bCs/>
+          <w:lang/>
+        </w:rPr>
+        <w:t>-x</w:t>
       </w:r>
     </w:p>
     <w:p>
@@ -2601,7 +2922,7 @@
           <w:rFonts w:ascii="Times New Roman" w:hAnsi="Times New Roman"/>
           <w:b/>
           <w:bCs/>
-          <w:lang w:eastAsia="en-PK"/>
+          <w:lang/>
         </w:rPr>
         <w:t>Contact No:  0000-0000000</w:t>
       </w:r>
@@ -2639,27 +2960,49 @@
         <w:rPr>
           <w:rFonts w:ascii="Times New Roman" w:hAnsi="Times New Roman"/>
         </w:rPr>
-        <w:t>As students of Quaid-I-Azam University Islamabad, pursuing BSCS degree, we have been assigned to develop softwar</w:t>
-      </w:r>
-      <w:bookmarkStart w:id="1" w:name="_GoBack"/>
-      <w:bookmarkEnd w:id="1"/>
-      <w:r>
-        <w:rPr>
-          <w:rFonts w:ascii="Times New Roman" w:hAnsi="Times New Roman"/>
-        </w:rPr>
-        <w:t>e named GreenZone Connect which aims to organize and f</w:t>
-      </w:r>
-      <w:r>
-        <w:rPr>
-          <w:rFonts w:ascii="Times New Roman" w:hAnsi="Times New Roman"/>
-        </w:rPr>
-        <w:t>acilitate various environmental activities. We, Syed Sheeraz Ali Shah (Project Manager), Khurram Shahzad and Awais Ali (Project Team) under the guidance of our esteemed course instructor Dr. Onaiza Maqbool embark on a journey of innovation and collaboratio</w:t>
-      </w:r>
-      <w:r>
-        <w:rPr>
-          <w:rFonts w:ascii="Times New Roman" w:hAnsi="Times New Roman"/>
-        </w:rPr>
-        <w:t xml:space="preserve">n. </w:t>
+        <w:t xml:space="preserve">As students of Quaid-I-Azam University Islamabad, pursuing BSCS degree, we have been assigned to develop software named </w:t>
+      </w:r>
+      <w:proofErr w:type="spellStart"/>
+      <w:r>
+        <w:rPr>
+          <w:rFonts w:ascii="Times New Roman" w:hAnsi="Times New Roman"/>
+        </w:rPr>
+        <w:t>GreenZone</w:t>
+      </w:r>
+      <w:proofErr w:type="spellEnd"/>
+      <w:r>
+        <w:rPr>
+          <w:rFonts w:ascii="Times New Roman" w:hAnsi="Times New Roman"/>
+        </w:rPr>
+        <w:t xml:space="preserve"> Connect which aims to organize and facilitate various environmental activities. We, Syed </w:t>
+      </w:r>
+      <w:proofErr w:type="spellStart"/>
+      <w:r>
+        <w:rPr>
+          <w:rFonts w:ascii="Times New Roman" w:hAnsi="Times New Roman"/>
+        </w:rPr>
+        <w:t>Sheeraz</w:t>
+      </w:r>
+      <w:proofErr w:type="spellEnd"/>
+      <w:r>
+        <w:rPr>
+          <w:rFonts w:ascii="Times New Roman" w:hAnsi="Times New Roman"/>
+        </w:rPr>
+        <w:t xml:space="preserve"> Ali Shah (Project Manager), Khurram Shahzad and Awais Ali (Project Team) under the guidance of our esteemed course instructor Dr. </w:t>
+      </w:r>
+      <w:proofErr w:type="spellStart"/>
+      <w:r>
+        <w:rPr>
+          <w:rFonts w:ascii="Times New Roman" w:hAnsi="Times New Roman"/>
+        </w:rPr>
+        <w:t>Onaiza</w:t>
+      </w:r>
+      <w:proofErr w:type="spellEnd"/>
+      <w:r>
+        <w:rPr>
+          <w:rFonts w:ascii="Times New Roman" w:hAnsi="Times New Roman"/>
+        </w:rPr>
+        <w:t xml:space="preserve"> Maqbool embark on a journey of innovation and collaboration. </w:t>
       </w:r>
     </w:p>
     <w:p>
@@ -2670,7 +3013,21 @@
         <w:rPr>
           <w:rFonts w:ascii="Times New Roman" w:hAnsi="Times New Roman"/>
         </w:rPr>
-        <w:t>We express our sincere gratitude towards our advisor Dr. Onaiza Maqbool for entrusting us, who will further be guiding us throughout the project.</w:t>
+        <w:t xml:space="preserve">We express our sincere gratitude towards our advisor Dr. </w:t>
+      </w:r>
+      <w:proofErr w:type="spellStart"/>
+      <w:r>
+        <w:rPr>
+          <w:rFonts w:ascii="Times New Roman" w:hAnsi="Times New Roman"/>
+        </w:rPr>
+        <w:t>Onaiza</w:t>
+      </w:r>
+      <w:proofErr w:type="spellEnd"/>
+      <w:r>
+        <w:rPr>
+          <w:rFonts w:ascii="Times New Roman" w:hAnsi="Times New Roman"/>
+        </w:rPr>
+        <w:t xml:space="preserve"> Maqbool for entrusting us, who will further be guiding us throughout the project.</w:t>
       </w:r>
     </w:p>
     <w:p>
@@ -2681,13 +3038,7 @@
         <w:rPr>
           <w:rFonts w:ascii="Times New Roman" w:hAnsi="Times New Roman"/>
         </w:rPr>
-        <w:t>By the end of this semester, we are committed to developing a robust and user-friendly platform highlighti</w:t>
-      </w:r>
-      <w:r>
-        <w:rPr>
-          <w:rFonts w:ascii="Times New Roman" w:hAnsi="Times New Roman"/>
-        </w:rPr>
-        <w:t>ng our collective skills, imagination, and our ability to achieve our goals.</w:t>
+        <w:t>By the end of this semester, we are committed to developing a robust and user-friendly platform highlighting our collective skills, imagination, and our ability to achieve our goals.</w:t>
       </w:r>
     </w:p>
     <w:sdt>
@@ -2705,7 +3056,6 @@
           <w:docPartUnique/>
         </w:docPartObj>
       </w:sdtPr>
-      <w:sdtEndPr/>
       <w:sdtContent>
         <w:p>
           <w:pPr>
@@ -2843,13 +3193,7 @@
               <w:rPr>
                 <w:rStyle w:val="IndexLink"/>
               </w:rPr>
-              <w:t xml:space="preserve">1.1.3 </w:t>
-            </w:r>
-            <w:r>
-              <w:rPr>
-                <w:rStyle w:val="IndexLink"/>
-              </w:rPr>
-              <w:t>Scope</w:t>
+              <w:t>1.1.3 Scope</w:t>
             </w:r>
             <w:r>
               <w:rPr>
@@ -3520,8 +3864,8 @@
         </w:numPr>
         <w:jc w:val="center"/>
       </w:pPr>
-      <w:bookmarkStart w:id="2" w:name="__RefHeading___Toc3029_4219152151"/>
-      <w:bookmarkEnd w:id="2"/>
+      <w:bookmarkStart w:id="1" w:name="__RefHeading___Toc3029_4219152151"/>
+      <w:bookmarkEnd w:id="1"/>
       <w:r>
         <w:rPr>
           <w:rFonts w:ascii="Times New Roman" w:hAnsi="Times New Roman"/>
@@ -3610,11 +3954,6 @@
             <w:rStyle w:val="IndexLink"/>
           </w:rPr>
           <w:tab/>
-        </w:r>
-        <w:r>
-          <w:rPr>
-            <w:rStyle w:val="IndexLink"/>
-          </w:rPr>
           <w:t>16</w:t>
         </w:r>
       </w:hyperlink>
@@ -3714,13 +4053,7 @@
           <w:rPr>
             <w:rStyle w:val="IndexLink"/>
           </w:rPr>
-          <w:t>Figure 1: Water Fal</w:t>
-        </w:r>
-        <w:r>
-          <w:rPr>
-            <w:rStyle w:val="IndexLink"/>
-          </w:rPr>
-          <w:t>l Process Model with feedback</w:t>
+          <w:t>Figure 1: Water Fall Process Model with feedback</w:t>
         </w:r>
         <w:r>
           <w:rPr>
@@ -3818,20 +4151,14 @@
         <w:pStyle w:val="Heading2"/>
         <w:jc w:val="both"/>
       </w:pPr>
-      <w:bookmarkStart w:id="3" w:name="__RefHeading___Toc4044_2288119578"/>
-      <w:bookmarkEnd w:id="3"/>
+      <w:bookmarkStart w:id="2" w:name="__RefHeading___Toc4044_2288119578"/>
+      <w:bookmarkEnd w:id="2"/>
       <w:r>
         <w:rPr>
           <w:rFonts w:ascii="Times New Roman" w:hAnsi="Times New Roman"/>
         </w:rPr>
         <w:lastRenderedPageBreak/>
-        <w:t xml:space="preserve">1.1 </w:t>
-      </w:r>
-      <w:r>
-        <w:rPr>
-          <w:rFonts w:ascii="Times New Roman" w:hAnsi="Times New Roman"/>
-        </w:rPr>
-        <w:t>Project Overview</w:t>
+        <w:t>1.1 Project Overview</w:t>
       </w:r>
     </w:p>
     <w:p>
@@ -3847,8 +4174,8 @@
         <w:pStyle w:val="Heading3"/>
         <w:jc w:val="both"/>
       </w:pPr>
-      <w:bookmarkStart w:id="4" w:name="__RefHeading___Toc4046_2288119578"/>
-      <w:bookmarkEnd w:id="4"/>
+      <w:bookmarkStart w:id="3" w:name="__RefHeading___Toc4046_2288119578"/>
+      <w:bookmarkEnd w:id="3"/>
       <w:r>
         <w:rPr>
           <w:rFonts w:ascii="Times New Roman" w:hAnsi="Times New Roman"/>
@@ -3864,25 +4191,7 @@
         <w:rPr>
           <w:rFonts w:ascii="Times New Roman" w:hAnsi="Times New Roman"/>
         </w:rPr>
-        <w:t>This project builds a platform for organizing environmental activities such as tree plantations and cleanups. The software will allow areas/neighborhoods to be defined. People can then join a certain neighborhood all</w:t>
-      </w:r>
-      <w:r>
-        <w:rPr>
-          <w:rFonts w:ascii="Times New Roman" w:hAnsi="Times New Roman"/>
-        </w:rPr>
-        <w:t>owing groups to be formed. These groups will be able to organize several types of activities in a neighborhood, e.g., cleanup, tree plantations etc. Each activity may have different items of interest which a user may define. For example, in the case of a t</w:t>
-      </w:r>
-      <w:r>
-        <w:rPr>
-          <w:rFonts w:ascii="Times New Roman" w:hAnsi="Times New Roman"/>
-        </w:rPr>
-        <w:t xml:space="preserve">ree plantation, type of tree, date of plantation, total trees in an area may be noted. When the activities are scheduled, alerts will be sent to each member. After an activity, photos and videos related to the activity may be uploaded. Groups/Areas can be </w:t>
-      </w:r>
-      <w:r>
-        <w:rPr>
-          <w:rFonts w:ascii="Times New Roman" w:hAnsi="Times New Roman"/>
-        </w:rPr>
-        <w:t>ranked based on number of activities of various kinds.</w:t>
+        <w:t>This project builds a platform for organizing environmental activities such as tree plantations and cleanups. The software will allow areas/neighborhoods to be defined. People can then join a certain neighborhood allowing groups to be formed. These groups will be able to organize several types of activities in a neighborhood, e.g., cleanup, tree plantations etc. Each activity may have different items of interest which a user may define. For example, in the case of a tree plantation, type of tree, date of plantation, total trees in an area may be noted. When the activities are scheduled, alerts will be sent to each member. After an activity, photos and videos related to the activity may be uploaded. Groups/Areas can be ranked based on number of activities of various kinds.</w:t>
       </w:r>
     </w:p>
     <w:p>
@@ -3898,8 +4207,8 @@
         <w:pStyle w:val="Heading3"/>
         <w:jc w:val="both"/>
       </w:pPr>
-      <w:bookmarkStart w:id="5" w:name="__RefHeading___Toc4048_2288119578"/>
-      <w:bookmarkEnd w:id="5"/>
+      <w:bookmarkStart w:id="4" w:name="__RefHeading___Toc4048_2288119578"/>
+      <w:bookmarkEnd w:id="4"/>
       <w:r>
         <w:rPr>
           <w:rFonts w:ascii="Times New Roman" w:hAnsi="Times New Roman"/>
@@ -3915,19 +4224,7 @@
         <w:rPr>
           <w:rFonts w:ascii="Times New Roman" w:hAnsi="Times New Roman"/>
         </w:rPr>
-        <w:t xml:space="preserve">The purpose of this project is to empower individuals to take part in such activities and to keep the environment neat and clean as it plays a significant role in healthy living and the </w:t>
-      </w:r>
-      <w:r>
-        <w:rPr>
-          <w:rFonts w:ascii="Times New Roman" w:hAnsi="Times New Roman"/>
-        </w:rPr>
-        <w:t>existence of life on planet Earth. It also promotes community engagement. Uploading photos/videos related to each activity focuses on creating awareness among people regarding environmental activities and their importance. Ranking the groups/areas based on</w:t>
-      </w:r>
-      <w:r>
-        <w:rPr>
-          <w:rFonts w:ascii="Times New Roman" w:hAnsi="Times New Roman"/>
-        </w:rPr>
-        <w:t xml:space="preserve"> its performance is essential to track progress and to check which area still needs to be worked on.</w:t>
+        <w:t>The purpose of this project is to empower individuals to take part in such activities and to keep the environment neat and clean as it plays a significant role in healthy living and the existence of life on planet Earth. It also promotes community engagement. Uploading photos/videos related to each activity focuses on creating awareness among people regarding environmental activities and their importance. Ranking the groups/areas based on its performance is essential to track progress and to check which area still needs to be worked on.</w:t>
       </w:r>
     </w:p>
     <w:p>
@@ -3943,8 +4240,8 @@
         <w:pStyle w:val="Heading3"/>
         <w:jc w:val="both"/>
       </w:pPr>
-      <w:bookmarkStart w:id="6" w:name="__RefHeading___Toc4050_2288119578"/>
-      <w:bookmarkEnd w:id="6"/>
+      <w:bookmarkStart w:id="5" w:name="__RefHeading___Toc4050_2288119578"/>
+      <w:bookmarkEnd w:id="5"/>
       <w:r>
         <w:rPr>
           <w:rFonts w:ascii="Times New Roman" w:hAnsi="Times New Roman"/>
@@ -3960,13 +4257,7 @@
         <w:rPr>
           <w:rFonts w:ascii="Times New Roman" w:hAnsi="Times New Roman"/>
         </w:rPr>
-        <w:t>Green Zone connect is a software application being developed to facilitate the organization of environmental activities within a community by</w:t>
-      </w:r>
-      <w:r>
-        <w:rPr>
-          <w:rFonts w:ascii="Times New Roman" w:hAnsi="Times New Roman"/>
-        </w:rPr>
-        <w:t xml:space="preserve"> providing a centralized hub for coordination, collaboration, and resource-sharing.</w:t>
+        <w:t>Green Zone connect is a software application being developed to facilitate the organization of environmental activities within a community by providing a centralized hub for coordination, collaboration, and resource-sharing.</w:t>
       </w:r>
     </w:p>
     <w:p>
@@ -3982,8 +4273,8 @@
         <w:pStyle w:val="Heading4"/>
         <w:jc w:val="both"/>
       </w:pPr>
-      <w:bookmarkStart w:id="7" w:name="__RefHeading___Toc4052_2288119578"/>
-      <w:bookmarkEnd w:id="7"/>
+      <w:bookmarkStart w:id="6" w:name="__RefHeading___Toc4052_2288119578"/>
+      <w:bookmarkEnd w:id="6"/>
       <w:r>
         <w:rPr>
           <w:rFonts w:ascii="Times New Roman" w:hAnsi="Times New Roman"/>
@@ -4095,13 +4386,7 @@
         <w:rPr>
           <w:rFonts w:ascii="Times New Roman" w:hAnsi="Times New Roman"/>
         </w:rPr>
-        <w:t>Maintain activit</w:t>
-      </w:r>
-      <w:r>
-        <w:rPr>
-          <w:rFonts w:ascii="Times New Roman" w:hAnsi="Times New Roman"/>
-        </w:rPr>
-        <w:t>y documentation i.e., photos and videos may be uploaded</w:t>
+        <w:t>Maintain activity documentation i.e., photos and videos may be uploaded</w:t>
       </w:r>
     </w:p>
     <w:p>
@@ -4133,8 +4418,8 @@
         <w:pStyle w:val="Heading3"/>
         <w:jc w:val="both"/>
       </w:pPr>
-      <w:bookmarkStart w:id="8" w:name="__RefHeading___Toc4054_2288119578"/>
-      <w:bookmarkEnd w:id="8"/>
+      <w:bookmarkStart w:id="7" w:name="__RefHeading___Toc4054_2288119578"/>
+      <w:bookmarkEnd w:id="7"/>
       <w:r>
         <w:rPr>
           <w:rFonts w:ascii="Times New Roman" w:hAnsi="Times New Roman"/>
@@ -4251,8 +4536,8 @@
         <w:pStyle w:val="Heading3"/>
         <w:jc w:val="both"/>
       </w:pPr>
-      <w:bookmarkStart w:id="9" w:name="__RefHeading___Toc4056_2288119578"/>
-      <w:bookmarkEnd w:id="9"/>
+      <w:bookmarkStart w:id="8" w:name="__RefHeading___Toc4056_2288119578"/>
+      <w:bookmarkEnd w:id="8"/>
       <w:r>
         <w:rPr>
           <w:rFonts w:ascii="Times New Roman" w:hAnsi="Times New Roman"/>
@@ -4305,13 +4590,7 @@
         <w:rPr>
           <w:rFonts w:ascii="Times New Roman" w:hAnsi="Times New Roman"/>
         </w:rPr>
-        <w:t xml:space="preserve">Mobile device must be </w:t>
-      </w:r>
-      <w:r>
-        <w:rPr>
-          <w:rFonts w:ascii="Times New Roman" w:hAnsi="Times New Roman"/>
-        </w:rPr>
-        <w:t>available</w:t>
+        <w:t>Mobile device must be available</w:t>
       </w:r>
     </w:p>
     <w:p>
@@ -4375,8 +4654,8 @@
         <w:pStyle w:val="Heading3"/>
         <w:jc w:val="both"/>
       </w:pPr>
-      <w:bookmarkStart w:id="10" w:name="__RefHeading___Toc4058_2288119578"/>
-      <w:bookmarkEnd w:id="10"/>
+      <w:bookmarkStart w:id="9" w:name="__RefHeading___Toc4058_2288119578"/>
+      <w:bookmarkEnd w:id="9"/>
       <w:r>
         <w:rPr>
           <w:rFonts w:ascii="Times New Roman" w:hAnsi="Times New Roman"/>
@@ -4429,13 +4708,7 @@
         <w:rPr>
           <w:rFonts w:ascii="Times New Roman" w:hAnsi="Times New Roman"/>
         </w:rPr>
-        <w:t>Softwar</w:t>
-      </w:r>
-      <w:r>
-        <w:rPr>
-          <w:rFonts w:ascii="Times New Roman" w:hAnsi="Times New Roman"/>
-        </w:rPr>
-        <w:t>e Design Description (SDD)</w:t>
+        <w:t>Software Design Description (SDD)</w:t>
       </w:r>
     </w:p>
     <w:p>
@@ -4467,13 +4740,100 @@
         <w:pStyle w:val="Heading3"/>
         <w:jc w:val="both"/>
       </w:pPr>
-      <w:bookmarkStart w:id="11" w:name="__RefHeading___Toc4060_2288119578"/>
+      <w:bookmarkStart w:id="10" w:name="__RefHeading___Toc4060_2288119578"/>
+      <w:bookmarkEnd w:id="10"/>
+      <w:r>
+        <w:rPr>
+          <w:rFonts w:ascii="Times New Roman" w:hAnsi="Times New Roman"/>
+        </w:rPr>
+        <w:t>1.1.7 Schedule Summary:</w:t>
+      </w:r>
+    </w:p>
+    <w:p>
+      <w:pPr>
+        <w:jc w:val="both"/>
+      </w:pPr>
+      <w:r>
+        <w:rPr>
+          <w:rFonts w:ascii="Times New Roman" w:hAnsi="Times New Roman"/>
+        </w:rPr>
+        <w:t>This project aims to be completed by the end of this semester (16 weeks (about 3 and a half months) approx.).</w:t>
+      </w:r>
+    </w:p>
+    <w:p>
+      <w:pPr>
+        <w:jc w:val="both"/>
+      </w:pPr>
+      <w:r>
+        <w:rPr>
+          <w:rFonts w:ascii="Times New Roman" w:hAnsi="Times New Roman"/>
+        </w:rPr>
+        <w:t xml:space="preserve">Planning Phase: 2nd Week </w:t>
+      </w:r>
+    </w:p>
+    <w:p>
+      <w:pPr>
+        <w:jc w:val="both"/>
+      </w:pPr>
+      <w:r>
+        <w:rPr>
+          <w:rFonts w:ascii="Times New Roman" w:hAnsi="Times New Roman"/>
+        </w:rPr>
+        <w:t>Analysis Phase: 3rd – 5th Week</w:t>
+      </w:r>
+    </w:p>
+    <w:p>
+      <w:pPr>
+        <w:jc w:val="both"/>
+      </w:pPr>
+      <w:r>
+        <w:rPr>
+          <w:rFonts w:ascii="Times New Roman" w:hAnsi="Times New Roman"/>
+        </w:rPr>
+        <w:t>Design Phase: 6th – 9th Week</w:t>
+      </w:r>
+    </w:p>
+    <w:p>
+      <w:pPr>
+        <w:jc w:val="both"/>
+      </w:pPr>
+      <w:r>
+        <w:rPr>
+          <w:rFonts w:ascii="Times New Roman" w:hAnsi="Times New Roman"/>
+        </w:rPr>
+        <w:t>Development Phase: 10th – 13th Week</w:t>
+      </w:r>
+    </w:p>
+    <w:p>
+      <w:pPr>
+        <w:jc w:val="both"/>
+      </w:pPr>
+      <w:r>
+        <w:rPr>
+          <w:rFonts w:ascii="Times New Roman" w:hAnsi="Times New Roman"/>
+        </w:rPr>
+        <w:t>Testing Phase: 14th – 16th Week</w:t>
+      </w:r>
+    </w:p>
+    <w:p>
+      <w:pPr>
+        <w:jc w:val="both"/>
+        <w:rPr>
+          <w:rFonts w:ascii="Times New Roman" w:hAnsi="Times New Roman"/>
+        </w:rPr>
+      </w:pPr>
+    </w:p>
+    <w:p>
+      <w:pPr>
+        <w:pStyle w:val="Heading2"/>
+      </w:pPr>
+      <w:bookmarkStart w:id="11" w:name="__RefHeading___Toc4062_2288119578"/>
       <w:bookmarkEnd w:id="11"/>
       <w:r>
         <w:rPr>
           <w:rFonts w:ascii="Times New Roman" w:hAnsi="Times New Roman"/>
         </w:rPr>
-        <w:t>1.1.7 Schedule Summary:</w:t>
+        <w:t xml:space="preserve">1.2 References: </w:t>
       </w:r>
     </w:p>
     <w:p>
@@ -4484,7 +4844,7 @@
         <w:rPr>
           <w:rFonts w:ascii="Times New Roman" w:hAnsi="Times New Roman"/>
         </w:rPr>
-        <w:t>This project aims to be completed by the end of this semester (16 weeks (about 3 and a half months) approx.).</w:t>
+        <w:t xml:space="preserve">1. ISO/IEC/IEEE 16326:2019(E) 2nd edition </w:t>
       </w:r>
     </w:p>
     <w:p>
@@ -4495,18 +4855,42 @@
         <w:rPr>
           <w:rFonts w:ascii="Times New Roman" w:hAnsi="Times New Roman"/>
         </w:rPr>
-        <w:t xml:space="preserve">Planning Phase: 2nd Week </w:t>
+        <w:t xml:space="preserve">2. </w:t>
+      </w:r>
+      <w:proofErr w:type="spellStart"/>
+      <w:r>
+        <w:rPr>
+          <w:rFonts w:ascii="Times New Roman" w:hAnsi="Times New Roman"/>
+        </w:rPr>
+        <w:t>ProjectLibre</w:t>
+      </w:r>
+      <w:proofErr w:type="spellEnd"/>
+      <w:r>
+        <w:rPr>
+          <w:rFonts w:ascii="Times New Roman" w:hAnsi="Times New Roman"/>
+        </w:rPr>
+        <w:t xml:space="preserve"> Manual Version 0.1 - Oct 6, 22 </w:t>
       </w:r>
     </w:p>
     <w:p>
       <w:pPr>
         <w:jc w:val="both"/>
-      </w:pPr>
-      <w:r>
-        <w:rPr>
-          <w:rFonts w:ascii="Times New Roman" w:hAnsi="Times New Roman"/>
-        </w:rPr>
-        <w:t>Analysis Phase: 3rd – 5th Week</w:t>
+        <w:rPr>
+          <w:rFonts w:ascii="Times New Roman" w:hAnsi="Times New Roman"/>
+        </w:rPr>
+      </w:pPr>
+    </w:p>
+    <w:p>
+      <w:pPr>
+        <w:pStyle w:val="Heading2"/>
+      </w:pPr>
+      <w:bookmarkStart w:id="12" w:name="__RefHeading___Toc4064_2288119578"/>
+      <w:bookmarkEnd w:id="12"/>
+      <w:r>
+        <w:rPr>
+          <w:rFonts w:ascii="Times New Roman" w:hAnsi="Times New Roman"/>
+        </w:rPr>
+        <w:t>1.3 Definitions:</w:t>
       </w:r>
     </w:p>
     <w:p>
@@ -4517,7 +4901,7 @@
         <w:rPr>
           <w:rFonts w:ascii="Times New Roman" w:hAnsi="Times New Roman"/>
         </w:rPr>
-        <w:t>Design Phase: 6th – 9th Week</w:t>
+        <w:t>ISO: The International Organization for Standardization</w:t>
       </w:r>
     </w:p>
     <w:p>
@@ -4528,7 +4912,7 @@
         <w:rPr>
           <w:rFonts w:ascii="Times New Roman" w:hAnsi="Times New Roman"/>
         </w:rPr>
-        <w:t>Development Phase: 10th – 13th Week</w:t>
+        <w:t>IEC: International Electro-technical Commission</w:t>
       </w:r>
     </w:p>
     <w:p>
@@ -4539,7 +4923,7 @@
         <w:rPr>
           <w:rFonts w:ascii="Times New Roman" w:hAnsi="Times New Roman"/>
         </w:rPr>
-        <w:t>Testing Phase: 14th – 16th Week</w:t>
+        <w:t>IEEE: The Institute of Electrical and Electronics Engineers</w:t>
       </w:r>
     </w:p>
     <w:p>
@@ -4552,113 +4936,10 @@
     </w:p>
     <w:p>
       <w:pPr>
-        <w:pStyle w:val="Heading2"/>
-      </w:pPr>
-      <w:bookmarkStart w:id="12" w:name="__RefHeading___Toc4062_2288119578"/>
-      <w:bookmarkEnd w:id="12"/>
-      <w:r>
-        <w:rPr>
-          <w:rFonts w:ascii="Times New Roman" w:hAnsi="Times New Roman"/>
-        </w:rPr>
-        <w:t xml:space="preserve">1.2 References: </w:t>
-      </w:r>
-    </w:p>
-    <w:p>
-      <w:pPr>
-        <w:jc w:val="both"/>
-      </w:pPr>
-      <w:r>
-        <w:rPr>
-          <w:rFonts w:ascii="Times New Roman" w:hAnsi="Times New Roman"/>
-        </w:rPr>
-        <w:t xml:space="preserve">1. ISO/IEC/IEEE 16326:2019(E) 2nd edition </w:t>
-      </w:r>
-    </w:p>
-    <w:p>
-      <w:pPr>
-        <w:jc w:val="both"/>
-      </w:pPr>
-      <w:r>
-        <w:rPr>
-          <w:rFonts w:ascii="Times New Roman" w:hAnsi="Times New Roman"/>
-        </w:rPr>
-        <w:t xml:space="preserve">2. ProjectLibre Manual Version 0.1 - Oct 6, 22 </w:t>
-      </w:r>
-    </w:p>
-    <w:p>
-      <w:pPr>
-        <w:jc w:val="both"/>
-        <w:rPr>
-          <w:rFonts w:ascii="Times New Roman" w:hAnsi="Times New Roman"/>
-        </w:rPr>
-      </w:pPr>
-    </w:p>
-    <w:p>
-      <w:pPr>
-        <w:pStyle w:val="Heading2"/>
-      </w:pPr>
-      <w:bookmarkStart w:id="13" w:name="__RefHeading___Toc4064_2288119578"/>
+        <w:pStyle w:val="Heading3"/>
+      </w:pPr>
+      <w:bookmarkStart w:id="13" w:name="__RefHeading___Toc3031_4219152151"/>
       <w:bookmarkEnd w:id="13"/>
-      <w:r>
-        <w:rPr>
-          <w:rFonts w:ascii="Times New Roman" w:hAnsi="Times New Roman"/>
-        </w:rPr>
-        <w:t>1.3 Definitions:</w:t>
-      </w:r>
-    </w:p>
-    <w:p>
-      <w:pPr>
-        <w:jc w:val="both"/>
-      </w:pPr>
-      <w:r>
-        <w:rPr>
-          <w:rFonts w:ascii="Times New Roman" w:hAnsi="Times New Roman"/>
-        </w:rPr>
-        <w:t xml:space="preserve">ISO: The International </w:t>
-      </w:r>
-      <w:r>
-        <w:rPr>
-          <w:rFonts w:ascii="Times New Roman" w:hAnsi="Times New Roman"/>
-        </w:rPr>
-        <w:t>Organization for Standardization</w:t>
-      </w:r>
-    </w:p>
-    <w:p>
-      <w:pPr>
-        <w:jc w:val="both"/>
-      </w:pPr>
-      <w:r>
-        <w:rPr>
-          <w:rFonts w:ascii="Times New Roman" w:hAnsi="Times New Roman"/>
-        </w:rPr>
-        <w:t>IEC: International Electro-technical Commission</w:t>
-      </w:r>
-    </w:p>
-    <w:p>
-      <w:pPr>
-        <w:jc w:val="both"/>
-      </w:pPr>
-      <w:r>
-        <w:rPr>
-          <w:rFonts w:ascii="Times New Roman" w:hAnsi="Times New Roman"/>
-        </w:rPr>
-        <w:t>IEEE: The Institute of Electrical and Electronics Engineers</w:t>
-      </w:r>
-    </w:p>
-    <w:p>
-      <w:pPr>
-        <w:jc w:val="both"/>
-        <w:rPr>
-          <w:rFonts w:ascii="Times New Roman" w:hAnsi="Times New Roman"/>
-        </w:rPr>
-      </w:pPr>
-    </w:p>
-    <w:p>
-      <w:pPr>
-        <w:pStyle w:val="Heading3"/>
-      </w:pPr>
-      <w:bookmarkStart w:id="14" w:name="__RefHeading___Toc3031_4219152151"/>
-      <w:bookmarkEnd w:id="14"/>
       <w:r>
         <w:t xml:space="preserve">1.4 Project Context: </w:t>
       </w:r>
@@ -4676,8 +4957,8 @@
       <w:pPr>
         <w:pStyle w:val="Heading3"/>
       </w:pPr>
-      <w:bookmarkStart w:id="15" w:name="__RefHeading___Toc3033_4219152151"/>
-      <w:bookmarkEnd w:id="15"/>
+      <w:bookmarkStart w:id="14" w:name="__RefHeading___Toc3033_4219152151"/>
+      <w:bookmarkEnd w:id="14"/>
       <w:r>
         <w:lastRenderedPageBreak/>
         <w:t>1.4.1 Process Model:</w:t>
@@ -4696,7 +4977,7 @@
         <mc:AlternateContent>
           <mc:Choice Requires="wps">
             <w:drawing>
-              <wp:inline distT="0" distB="0" distL="0" distR="0">
+              <wp:inline distT="0" distB="0" distL="0" distR="0" wp14:anchorId="3A4564BA" wp14:editId="13360FBC">
                 <wp:extent cx="5327650" cy="3692525"/>
                 <wp:effectExtent l="0" t="0" r="0" b="0"/>
                 <wp:docPr id="2" name="Shape1"/>
@@ -4748,7 +5029,7 @@
                                 <w:lang w:eastAsia="en-US" w:bidi="ar-SA"/>
                               </w:rPr>
                               <w:drawing>
-                                <wp:inline distT="0" distB="0" distL="0" distR="0">
+                                <wp:inline distT="0" distB="0" distL="0" distR="0" wp14:anchorId="343230C6" wp14:editId="0485E2D1">
                                   <wp:extent cx="5327650" cy="3288665"/>
                                   <wp:effectExtent l="0" t="0" r="0" b="0"/>
                                   <wp:docPr id="4" name="Image2"/>
@@ -4825,13 +5106,7 @@
                               <w:rPr>
                                 <w:color w:val="000000"/>
                               </w:rPr>
-                              <w:t>: Water Fall Process Model with f</w:t>
-                            </w:r>
-                            <w:r>
-                              <w:rPr>
-                                <w:color w:val="000000"/>
-                              </w:rPr>
-                              <w:t>eedback</w:t>
+                              <w:t>: Water Fall Process Model with feedback</w:t>
                             </w:r>
                           </w:p>
                         </w:txbxContent>
@@ -4847,27 +5122,27 @@
           </mc:Choice>
           <mc:Fallback>
             <w:pict>
-              <v:rect id="shape_0" ID="Shape1" path="m0,0l-2147483645,0l-2147483645,-2147483646l0,-2147483646xe" fillcolor="white" stroked="f" o:allowincell="f" style="position:absolute;margin-left:0pt;margin-top:-290.8pt;width:419.45pt;height:290.7pt;mso-wrap-style:square;v-text-anchor:top;mso-position-vertical:top">
-                <v:fill o:detectmouseclick="t" type="solid" color2="black"/>
-                <v:stroke color="#3465a4" joinstyle="round" endcap="flat"/>
-                <v:textbox>
+              <v:rect w14:anchorId="3A4564BA" id="Shape1" o:spid="_x0000_s1026" style="width:419.5pt;height:290.75pt;visibility:visible;mso-wrap-style:square;mso-left-percent:-10001;mso-top-percent:-10001;mso-position-horizontal:absolute;mso-position-horizontal-relative:char;mso-position-vertical:absolute;mso-position-vertical-relative:line;mso-left-percent:-10001;mso-top-percent:-10001;v-text-anchor:top" o:gfxdata="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" stroked="f" strokeweight="0">
+                <v:textbox inset="0,0,0,0">
                   <w:txbxContent>
                     <w:p>
                       <w:pPr>
                         <w:pStyle w:val="Figure"/>
-                        <w:spacing w:before="120" w:after="120"/>
                         <w:jc w:val="center"/>
                         <w:rPr>
                           <w:color w:val="000000"/>
                         </w:rPr>
                       </w:pPr>
                       <w:r>
-                        <w:rPr/>
+                        <w:rPr>
+                          <w:noProof/>
+                          <w:lang w:eastAsia="en-US" w:bidi="ar-SA"/>
+                        </w:rPr>
                         <w:drawing>
-                          <wp:inline distT="0" distB="0" distL="0" distR="0">
+                          <wp:inline distT="0" distB="0" distL="0" distR="0" wp14:anchorId="343230C6" wp14:editId="0485E2D1">
                             <wp:extent cx="5327650" cy="3288665"/>
                             <wp:effectExtent l="0" t="0" r="0" b="0"/>
-                            <wp:docPr id="5" name="Image2" descr=""/>
+                            <wp:docPr id="4" name="Image2"/>
                             <wp:cNvGraphicFramePr>
                               <a:graphicFrameLocks xmlns:a="http://schemas.openxmlformats.org/drawingml/2006/main" noChangeAspect="1"/>
                             </wp:cNvGraphicFramePr>
@@ -4875,13 +5150,13 @@
                               <a:graphicData uri="http://schemas.openxmlformats.org/drawingml/2006/picture">
                                 <pic:pic xmlns:pic="http://schemas.openxmlformats.org/drawingml/2006/picture">
                                   <pic:nvPicPr>
-                                    <pic:cNvPr id="5" name="Image2" descr=""/>
+                                    <pic:cNvPr id="4" name="Image2"/>
                                     <pic:cNvPicPr>
                                       <a:picLocks noChangeAspect="1" noChangeArrowheads="1"/>
                                     </pic:cNvPicPr>
                                   </pic:nvPicPr>
                                   <pic:blipFill>
-                                    <a:blip r:embed="rId7"/>
+                                    <a:blip r:embed="rId6"/>
                                     <a:stretch>
                                       <a:fillRect/>
                                     </a:stretch>
@@ -4946,7 +5221,7 @@
                     </w:p>
                   </w:txbxContent>
                 </v:textbox>
-                <w10:wrap type="square"/>
+                <w10:anchorlock/>
               </v:rect>
             </w:pict>
           </mc:Fallback>
@@ -4966,8 +5241,8 @@
       <w:pPr>
         <w:pStyle w:val="Heading3"/>
       </w:pPr>
-      <w:bookmarkStart w:id="16" w:name="__RefHeading___Toc1252_2671453481"/>
-      <w:bookmarkEnd w:id="16"/>
+      <w:bookmarkStart w:id="15" w:name="__RefHeading___Toc1252_2671453481"/>
+      <w:bookmarkEnd w:id="15"/>
       <w:r>
         <w:t xml:space="preserve">Model: </w:t>
       </w:r>
@@ -4976,11 +5251,19 @@
       <w:pPr>
         <w:pStyle w:val="ListParagraph"/>
       </w:pPr>
-      <w:r>
-        <w:rPr>
-          <w:rFonts w:ascii="Times New Roman" w:hAnsi="Times New Roman"/>
-        </w:rPr>
-        <w:t>GreenZone Comfort software is based on the Waterfall model with feedback system.</w:t>
+      <w:proofErr w:type="spellStart"/>
+      <w:r>
+        <w:rPr>
+          <w:rFonts w:ascii="Times New Roman" w:hAnsi="Times New Roman"/>
+        </w:rPr>
+        <w:t>GreenZone</w:t>
+      </w:r>
+      <w:proofErr w:type="spellEnd"/>
+      <w:r>
+        <w:rPr>
+          <w:rFonts w:ascii="Times New Roman" w:hAnsi="Times New Roman"/>
+        </w:rPr>
+        <w:t xml:space="preserve"> Comfort software is based on the Waterfall model with feedback system.</w:t>
       </w:r>
     </w:p>
     <w:p>
@@ -5061,13 +5344,7 @@
         <w:rPr>
           <w:rFonts w:ascii="Times New Roman" w:hAnsi="Times New Roman"/>
         </w:rPr>
-        <w:t>Risk ma</w:t>
-      </w:r>
-      <w:r>
-        <w:rPr>
-          <w:rFonts w:ascii="Times New Roman" w:hAnsi="Times New Roman"/>
-        </w:rPr>
-        <w:t>nagement will be efficient due to the iterative refinements in the project.</w:t>
+        <w:t>Risk management will be efficient due to the iterative refinements in the project.</w:t>
       </w:r>
     </w:p>
     <w:p>
@@ -5093,8 +5370,8 @@
           <w:numId w:val="0"/>
         </w:numPr>
       </w:pPr>
-      <w:bookmarkStart w:id="17" w:name="__RefHeading___Toc3035_4219152151"/>
-      <w:bookmarkEnd w:id="17"/>
+      <w:bookmarkStart w:id="16" w:name="__RefHeading___Toc3035_4219152151"/>
+      <w:bookmarkEnd w:id="16"/>
       <w:r>
         <w:lastRenderedPageBreak/>
         <w:t>1.4.2 Methods, Tools, and Techniques</w:t>
@@ -5522,8 +5799,63 @@
                 <w:sz w:val="20"/>
                 <w:szCs w:val="20"/>
               </w:rPr>
-              <w:t xml:space="preserve">MS Power </w:t>
-            </w:r>
+              <w:t>MS Power Point</w:t>
+            </w:r>
+          </w:p>
+        </w:tc>
+        <w:tc>
+          <w:tcPr>
+            <w:tcW w:w="7135" w:type="dxa"/>
+            <w:tcBorders>
+              <w:left w:val="single" w:sz="4" w:space="0" w:color="000000"/>
+              <w:bottom w:val="single" w:sz="4" w:space="0" w:color="000000"/>
+              <w:right w:val="single" w:sz="4" w:space="0" w:color="000000"/>
+            </w:tcBorders>
+          </w:tcPr>
+          <w:p>
+            <w:pPr>
+              <w:pStyle w:val="ListParagraph"/>
+              <w:widowControl w:val="0"/>
+              <w:ind w:left="0"/>
+            </w:pPr>
+            <w:r>
+              <w:rPr>
+                <w:rFonts w:ascii="Times New Roman" w:hAnsi="Times New Roman"/>
+                <w:sz w:val="20"/>
+                <w:szCs w:val="20"/>
+                <w:lang w:eastAsia="en-US" w:bidi="ar-SA"/>
+              </w:rPr>
+              <w:t xml:space="preserve">Used for Creating </w:t>
+            </w:r>
+            <w:proofErr w:type="gramStart"/>
+            <w:r>
+              <w:rPr>
+                <w:rFonts w:ascii="Times New Roman" w:hAnsi="Times New Roman"/>
+                <w:sz w:val="20"/>
+                <w:szCs w:val="20"/>
+                <w:lang w:eastAsia="en-US" w:bidi="ar-SA"/>
+              </w:rPr>
+              <w:t>Presentation .</w:t>
+            </w:r>
+            <w:proofErr w:type="gramEnd"/>
+          </w:p>
+        </w:tc>
+      </w:tr>
+      <w:tr>
+        <w:tc>
+          <w:tcPr>
+            <w:tcW w:w="1890" w:type="dxa"/>
+            <w:tcBorders>
+              <w:left w:val="single" w:sz="4" w:space="0" w:color="000000"/>
+              <w:bottom w:val="single" w:sz="4" w:space="0" w:color="000000"/>
+            </w:tcBorders>
+          </w:tcPr>
+          <w:p>
+            <w:pPr>
+              <w:pStyle w:val="TableContents"/>
+              <w:keepNext/>
+              <w:jc w:val="center"/>
+            </w:pPr>
             <w:r>
               <w:rPr>
                 <w:rFonts w:ascii="Times New Roman" w:hAnsi="Times New Roman"/>
@@ -5532,7 +5864,7 @@
                 <w:sz w:val="20"/>
                 <w:szCs w:val="20"/>
               </w:rPr>
-              <w:t>Point</w:t>
+              <w:t>Wamp Server</w:t>
             </w:r>
           </w:p>
         </w:tc>
@@ -5558,7 +5890,23 @@
                 <w:szCs w:val="20"/>
                 <w:lang w:eastAsia="en-US" w:bidi="ar-SA"/>
               </w:rPr>
-              <w:t>Used for Creating Presentation .</w:t>
+              <w:t>Wamp: “Windows, Apache, MySQL and PHP”</w:t>
+            </w:r>
+          </w:p>
+          <w:p>
+            <w:pPr>
+              <w:pStyle w:val="ListParagraph"/>
+              <w:widowControl w:val="0"/>
+              <w:ind w:left="0"/>
+            </w:pPr>
+            <w:r>
+              <w:rPr>
+                <w:rFonts w:ascii="Times New Roman" w:hAnsi="Times New Roman"/>
+                <w:sz w:val="20"/>
+                <w:szCs w:val="20"/>
+                <w:lang w:eastAsia="en-US" w:bidi="ar-SA"/>
+              </w:rPr>
+              <w:t>Server: Computer program that provides services to other applications or clients.</w:t>
             </w:r>
           </w:p>
         </w:tc>
@@ -5586,7 +5934,7 @@
                 <w:sz w:val="20"/>
                 <w:szCs w:val="20"/>
               </w:rPr>
-              <w:t>Wamp Server</w:t>
+              <w:t>Azure DevOps</w:t>
             </w:r>
           </w:p>
         </w:tc>
@@ -5612,86 +5960,7 @@
                 <w:szCs w:val="20"/>
                 <w:lang w:eastAsia="en-US" w:bidi="ar-SA"/>
               </w:rPr>
-              <w:t>Wamp: “Windows, Apache, MySQL and PHP”</w:t>
-            </w:r>
-          </w:p>
-          <w:p>
-            <w:pPr>
-              <w:pStyle w:val="ListParagraph"/>
-              <w:widowControl w:val="0"/>
-              <w:ind w:left="0"/>
-            </w:pPr>
-            <w:r>
-              <w:rPr>
-                <w:rFonts w:ascii="Times New Roman" w:hAnsi="Times New Roman"/>
-                <w:sz w:val="20"/>
-                <w:szCs w:val="20"/>
-                <w:lang w:eastAsia="en-US" w:bidi="ar-SA"/>
-              </w:rPr>
-              <w:t>Server: Computer program that provides services to other applications or clients.</w:t>
-            </w:r>
-          </w:p>
-        </w:tc>
-      </w:tr>
-      <w:tr>
-        <w:tc>
-          <w:tcPr>
-            <w:tcW w:w="1890" w:type="dxa"/>
-            <w:tcBorders>
-              <w:left w:val="single" w:sz="4" w:space="0" w:color="000000"/>
-              <w:bottom w:val="single" w:sz="4" w:space="0" w:color="000000"/>
-            </w:tcBorders>
-          </w:tcPr>
-          <w:p>
-            <w:pPr>
-              <w:pStyle w:val="TableContents"/>
-              <w:keepNext/>
-              <w:jc w:val="center"/>
-            </w:pPr>
-            <w:r>
-              <w:rPr>
-                <w:rFonts w:ascii="Times New Roman" w:hAnsi="Times New Roman"/>
-                <w:b/>
-                <w:bCs/>
-                <w:sz w:val="20"/>
-                <w:szCs w:val="20"/>
-              </w:rPr>
-              <w:t>Azure DevOps</w:t>
-            </w:r>
-          </w:p>
-        </w:tc>
-        <w:tc>
-          <w:tcPr>
-            <w:tcW w:w="7135" w:type="dxa"/>
-            <w:tcBorders>
-              <w:left w:val="single" w:sz="4" w:space="0" w:color="000000"/>
-              <w:bottom w:val="single" w:sz="4" w:space="0" w:color="000000"/>
-              <w:right w:val="single" w:sz="4" w:space="0" w:color="000000"/>
-            </w:tcBorders>
-          </w:tcPr>
-          <w:p>
-            <w:pPr>
-              <w:pStyle w:val="ListParagraph"/>
-              <w:widowControl w:val="0"/>
-              <w:ind w:left="0"/>
-            </w:pPr>
-            <w:r>
-              <w:rPr>
-                <w:rFonts w:ascii="Times New Roman" w:hAnsi="Times New Roman"/>
-                <w:sz w:val="20"/>
-                <w:szCs w:val="20"/>
-                <w:lang w:eastAsia="en-US" w:bidi="ar-SA"/>
-              </w:rPr>
-              <w:t xml:space="preserve">Provides a complete set of tools to manage software development </w:t>
-            </w:r>
-            <w:r>
-              <w:rPr>
-                <w:rFonts w:ascii="Times New Roman" w:hAnsi="Times New Roman"/>
-                <w:sz w:val="20"/>
-                <w:szCs w:val="20"/>
-                <w:lang w:eastAsia="en-US" w:bidi="ar-SA"/>
-              </w:rPr>
-              <w:t>projects.</w:t>
+              <w:t>Provides a complete set of tools to manage software development projects.</w:t>
             </w:r>
           </w:p>
         </w:tc>
@@ -5741,8 +6010,8 @@
       <w:pPr>
         <w:pStyle w:val="Heading3"/>
       </w:pPr>
-      <w:bookmarkStart w:id="18" w:name="__RefHeading___Toc1256_2671453481"/>
-      <w:bookmarkEnd w:id="18"/>
+      <w:bookmarkStart w:id="17" w:name="__RefHeading___Toc1256_2671453481"/>
+      <w:bookmarkEnd w:id="17"/>
       <w:r>
         <w:t>1.4.3 Product Acceptance Plan</w:t>
       </w:r>
@@ -5795,13 +6064,7 @@
         <w:rPr>
           <w:rFonts w:ascii="Times New Roman" w:hAnsi="Times New Roman"/>
         </w:rPr>
-        <w:t xml:space="preserve">Check that users can register accounts, create profiles, and join neighborhoods by deploying the software for demo </w:t>
-      </w:r>
-      <w:r>
-        <w:rPr>
-          <w:rFonts w:ascii="Times New Roman" w:hAnsi="Times New Roman"/>
-        </w:rPr>
-        <w:t>before release.</w:t>
+        <w:t>Check that users can register accounts, create profiles, and join neighborhoods by deploying the software for demo before release.</w:t>
       </w:r>
     </w:p>
     <w:p>
@@ -5846,13 +6109,7 @@
         <w:rPr>
           <w:rFonts w:ascii="Times New Roman" w:hAnsi="Times New Roman"/>
         </w:rPr>
-        <w:t>Check the alerts should be sent o</w:t>
-      </w:r>
-      <w:r>
-        <w:rPr>
-          <w:rFonts w:ascii="Times New Roman" w:hAnsi="Times New Roman"/>
-        </w:rPr>
-        <w:t>n proper time on scheduled time.</w:t>
+        <w:t>Check the alerts should be sent on proper time on scheduled time.</w:t>
       </w:r>
     </w:p>
     <w:p>
@@ -5908,13 +6165,7 @@
         <w:rPr>
           <w:rFonts w:ascii="Times New Roman" w:hAnsi="Times New Roman"/>
         </w:rPr>
-        <w:t xml:space="preserve">Gather feedback from user so you </w:t>
-      </w:r>
-      <w:r>
-        <w:rPr>
-          <w:rFonts w:ascii="Times New Roman" w:hAnsi="Times New Roman"/>
-        </w:rPr>
-        <w:t>can find problem related to usability of software.</w:t>
+        <w:t>Gather feedback from user so you can find problem related to usability of software.</w:t>
       </w:r>
     </w:p>
     <w:p>
@@ -5952,13 +6203,7 @@
         <w:rPr>
           <w:rFonts w:ascii="Times New Roman" w:hAnsi="Times New Roman"/>
         </w:rPr>
-        <w:t>Check response times for various actions such as registering accounts, joining groups, updating groups, viewin</w:t>
-      </w:r>
-      <w:r>
-        <w:rPr>
-          <w:rFonts w:ascii="Times New Roman" w:hAnsi="Times New Roman"/>
-        </w:rPr>
-        <w:t>g groups, deleting groups, sending alerts and uploading multimedia.</w:t>
+        <w:t>Check response times for various actions such as registering accounts, joining groups, updating groups, viewing groups, deleting groups, sending alerts and uploading multimedia.</w:t>
       </w:r>
     </w:p>
     <w:p>
@@ -5993,13 +6238,7 @@
         <w:rPr>
           <w:rFonts w:ascii="Times New Roman" w:hAnsi="Times New Roman"/>
         </w:rPr>
-        <w:t>Ensure that unauthorized</w:t>
-      </w:r>
-      <w:r>
-        <w:rPr>
-          <w:rFonts w:ascii="Times New Roman" w:hAnsi="Times New Roman"/>
-        </w:rPr>
-        <w:t xml:space="preserve"> person cannot access the data of user.</w:t>
+        <w:t>Ensure that unauthorized person cannot access the data of user.</w:t>
       </w:r>
     </w:p>
     <w:p>
@@ -6134,16 +6373,7 @@
           <w:b w:val="0"/>
           <w:bCs w:val="0"/>
         </w:rPr>
-        <w:t>In case if user forgets the password there must be a way to reset th</w:t>
-      </w:r>
-      <w:r>
-        <w:rPr>
-          <w:rStyle w:val="StrongEmphasis"/>
-          <w:rFonts w:ascii="Times New Roman" w:hAnsi="Times New Roman"/>
-          <w:b w:val="0"/>
-          <w:bCs w:val="0"/>
-        </w:rPr>
-        <w:t>e password.</w:t>
+        <w:t>In case if user forgets the password there must be a way to reset the password.</w:t>
       </w:r>
     </w:p>
     <w:p>
@@ -6207,7 +6437,27 @@
           <w:b w:val="0"/>
           <w:bCs w:val="0"/>
         </w:rPr>
-        <w:t>User should be able to create , Join groups ,leave groups and view groups.</w:t>
+        <w:t xml:space="preserve">User should be able to </w:t>
+      </w:r>
+      <w:proofErr w:type="gramStart"/>
+      <w:r>
+        <w:rPr>
+          <w:rStyle w:val="StrongEmphasis"/>
+          <w:rFonts w:ascii="Times New Roman" w:hAnsi="Times New Roman"/>
+          <w:b w:val="0"/>
+          <w:bCs w:val="0"/>
+        </w:rPr>
+        <w:t>create ,</w:t>
+      </w:r>
+      <w:proofErr w:type="gramEnd"/>
+      <w:r>
+        <w:rPr>
+          <w:rStyle w:val="StrongEmphasis"/>
+          <w:rFonts w:ascii="Times New Roman" w:hAnsi="Times New Roman"/>
+          <w:b w:val="0"/>
+          <w:bCs w:val="0"/>
+        </w:rPr>
+        <w:t xml:space="preserve"> Join groups ,leave groups and view groups.</w:t>
       </w:r>
     </w:p>
     <w:p>
@@ -6239,16 +6489,7 @@
           <w:b w:val="0"/>
           <w:bCs w:val="0"/>
         </w:rPr>
-        <w:t xml:space="preserve">There must be a </w:t>
-      </w:r>
-      <w:r>
-        <w:rPr>
-          <w:rStyle w:val="StrongEmphasis"/>
-          <w:rFonts w:ascii="Times New Roman" w:hAnsi="Times New Roman"/>
-          <w:b w:val="0"/>
-          <w:bCs w:val="0"/>
-        </w:rPr>
-        <w:t>mechanism for the admin of the group to mark the attendance of volunteers against each activity.</w:t>
+        <w:t>There must be a mechanism for the admin of the group to mark the attendance of volunteers against each activity.</w:t>
       </w:r>
     </w:p>
     <w:p>
@@ -6290,13 +6531,7 @@
         <w:rPr>
           <w:rFonts w:ascii="Times New Roman" w:eastAsia="Times New Roman" w:hAnsi="Times New Roman" w:cs="Times New Roman"/>
         </w:rPr>
-        <w:t>The group admin should be able to organize and schedule activities and user should be able to view scheduled activity in</w:t>
-      </w:r>
-      <w:r>
-        <w:rPr>
-          <w:rFonts w:ascii="Times New Roman" w:eastAsia="Times New Roman" w:hAnsi="Times New Roman" w:cs="Times New Roman"/>
-        </w:rPr>
-        <w:t xml:space="preserve"> the groups.</w:t>
+        <w:t>The group admin should be able to organize and schedule activities and user should be able to view scheduled activity in the groups.</w:t>
       </w:r>
     </w:p>
     <w:p>
@@ -6368,7 +6603,21 @@
         <w:rPr>
           <w:rFonts w:ascii="Times New Roman" w:hAnsi="Times New Roman"/>
         </w:rPr>
-        <w:t xml:space="preserve">After each activity, the team leader might want to add photo and video in order to improve the group profile. So Any one in the group should be able to upload photo and videos of the event </w:t>
+        <w:t xml:space="preserve">After each activity, the team leader might want to add photo and video in order to improve the group profile. </w:t>
+      </w:r>
+      <w:proofErr w:type="gramStart"/>
+      <w:r>
+        <w:rPr>
+          <w:rFonts w:ascii="Times New Roman" w:hAnsi="Times New Roman"/>
+        </w:rPr>
+        <w:t>So</w:t>
+      </w:r>
+      <w:proofErr w:type="gramEnd"/>
+      <w:r>
+        <w:rPr>
+          <w:rFonts w:ascii="Times New Roman" w:hAnsi="Times New Roman"/>
+        </w:rPr>
+        <w:t xml:space="preserve"> Any one in the group should be able to upload photo and videos of the event </w:t>
       </w:r>
     </w:p>
     <w:p>
@@ -6397,15 +6646,56 @@
           <w:b/>
           <w:bCs/>
         </w:rPr>
-        <w:t>The application should be capable of rank</w:t>
-      </w:r>
+        <w:t>The application should be capable of ranking areas and groups.</w:t>
+      </w:r>
+    </w:p>
+    <w:p>
+      <w:pPr>
+        <w:rPr>
+          <w:rFonts w:ascii="Times New Roman" w:hAnsi="Times New Roman"/>
+        </w:rPr>
+      </w:pPr>
       <w:r>
         <w:rPr>
           <w:rFonts w:ascii="Times New Roman" w:hAnsi="Times New Roman"/>
           <w:b/>
           <w:bCs/>
         </w:rPr>
-        <w:t>ing areas and groups.</w:t>
+        <w:t>8. Documentation and Training:</w:t>
+      </w:r>
+    </w:p>
+    <w:p>
+      <w:pPr>
+        <w:rPr>
+          <w:rFonts w:ascii="Times New Roman" w:eastAsia="Times New Roman" w:hAnsi="Times New Roman" w:cs="Times New Roman"/>
+        </w:rPr>
+      </w:pPr>
+    </w:p>
+    <w:p>
+      <w:pPr>
+        <w:pStyle w:val="ListParagraph"/>
+        <w:rPr>
+          <w:rFonts w:ascii="Times New Roman" w:hAnsi="Times New Roman"/>
+        </w:rPr>
+      </w:pPr>
+      <w:r>
+        <w:rPr>
+          <w:rFonts w:ascii="Times New Roman" w:hAnsi="Times New Roman"/>
+        </w:rPr>
+        <w:t>In this stage we will create a short documentation for user so he can use it. Diagrams will be used in this document so user can use the product easily.</w:t>
+      </w:r>
+    </w:p>
+    <w:p>
+      <w:pPr>
+        <w:rPr>
+          <w:rFonts w:ascii="Times New Roman" w:hAnsi="Times New Roman"/>
+        </w:rPr>
+      </w:pPr>
+      <w:r>
+        <w:rPr>
+          <w:rFonts w:ascii="Times New Roman" w:hAnsi="Times New Roman"/>
+        </w:rPr>
+        <w:t xml:space="preserve"> </w:t>
       </w:r>
     </w:p>
     <w:p>
@@ -6420,7 +6710,7 @@
           <w:b/>
           <w:bCs/>
         </w:rPr>
-        <w:t>8. Documentation and Training:</w:t>
+        <w:t>9. Final Review and Approval:</w:t>
       </w:r>
     </w:p>
     <w:p>
@@ -6441,67 +6731,12 @@
         <w:rPr>
           <w:rFonts w:ascii="Times New Roman" w:hAnsi="Times New Roman"/>
         </w:rPr>
-        <w:t>In this stage we will create a short documentation for user so he can use it. Diagrams will be used in this document so user can use the product easily.</w:t>
-      </w:r>
-    </w:p>
-    <w:p>
-      <w:pPr>
-        <w:rPr>
-          <w:rFonts w:ascii="Times New Roman" w:hAnsi="Times New Roman"/>
-        </w:rPr>
-      </w:pPr>
-      <w:r>
-        <w:rPr>
-          <w:rFonts w:ascii="Times New Roman" w:hAnsi="Times New Roman"/>
-        </w:rPr>
-        <w:t xml:space="preserve"> </w:t>
-      </w:r>
-    </w:p>
-    <w:p>
-      <w:pPr>
-        <w:rPr>
-          <w:rFonts w:ascii="Times New Roman" w:hAnsi="Times New Roman"/>
-        </w:rPr>
-      </w:pPr>
-      <w:r>
-        <w:rPr>
-          <w:rFonts w:ascii="Times New Roman" w:hAnsi="Times New Roman"/>
-          <w:b/>
-          <w:bCs/>
-        </w:rPr>
-        <w:t>9. Final Review and Approval:</w:t>
-      </w:r>
-    </w:p>
-    <w:p>
-      <w:pPr>
-        <w:rPr>
-          <w:rFonts w:ascii="Times New Roman" w:eastAsia="Times New Roman" w:hAnsi="Times New Roman" w:cs="Times New Roman"/>
-        </w:rPr>
-      </w:pPr>
-    </w:p>
-    <w:p>
-      <w:pPr>
-        <w:pStyle w:val="ListParagraph"/>
-        <w:rPr>
-          <w:rFonts w:ascii="Times New Roman" w:hAnsi="Times New Roman"/>
-        </w:rPr>
-      </w:pPr>
-      <w:r>
-        <w:rPr>
-          <w:rFonts w:ascii="Times New Roman" w:hAnsi="Times New Roman"/>
-        </w:rPr>
-        <w:t>The Final Approv</w:t>
-      </w:r>
-      <w:r>
-        <w:rPr>
-          <w:rFonts w:ascii="Times New Roman" w:hAnsi="Times New Roman"/>
-        </w:rPr>
-        <w:t xml:space="preserve">al will be given by the project stake holder after the stake holder has read the acceptance criteria. </w:t>
-      </w:r>
-      <w:r>
-        <w:rPr>
-          <w:rFonts w:ascii="Times New Roman" w:hAnsi="Times New Roman"/>
-          <w:lang w:eastAsia="en-PK"/>
+        <w:t xml:space="preserve">The Final Approval will be given by the project stake holder after the stake holder has read the acceptance criteria. </w:t>
+      </w:r>
+      <w:r>
+        <w:rPr>
+          <w:rFonts w:ascii="Times New Roman" w:hAnsi="Times New Roman"/>
+          <w:lang/>
         </w:rPr>
         <w:t>Upon sign-off, the platform will be considered ready for deployment and usage by the target audience.</w:t>
       </w:r>
@@ -6510,8 +6745,8 @@
       <w:pPr>
         <w:pStyle w:val="Heading2"/>
       </w:pPr>
-      <w:bookmarkStart w:id="19" w:name="__RefHeading___Toc3037_4219152151"/>
-      <w:bookmarkEnd w:id="19"/>
+      <w:bookmarkStart w:id="18" w:name="__RefHeading___Toc3037_4219152151"/>
+      <w:bookmarkEnd w:id="18"/>
       <w:r>
         <w:lastRenderedPageBreak/>
         <w:t>1.5 Project Planning</w:t>
@@ -6521,23 +6756,20 @@
       <w:pPr>
         <w:pStyle w:val="Heading2"/>
       </w:pPr>
-      <w:bookmarkStart w:id="20" w:name="__RefHeading___Toc1260_2671453481"/>
+      <w:bookmarkStart w:id="19" w:name="__RefHeading___Toc1260_2671453481"/>
+      <w:bookmarkEnd w:id="19"/>
+      <w:r>
+        <w:t xml:space="preserve">1.5.1 Project Work Plans </w:t>
+      </w:r>
+    </w:p>
+    <w:p>
+      <w:pPr>
+        <w:pStyle w:val="Heading2"/>
+      </w:pPr>
+      <w:bookmarkStart w:id="20" w:name="__RefHeading___Toc1262_2671453481"/>
       <w:bookmarkEnd w:id="20"/>
       <w:r>
-        <w:t xml:space="preserve">1.5.1 Project Work Plans </w:t>
-      </w:r>
-    </w:p>
-    <w:p>
-      <w:pPr>
-        <w:pStyle w:val="Heading2"/>
-      </w:pPr>
-      <w:bookmarkStart w:id="21" w:name="__RefHeading___Toc1262_2671453481"/>
-      <w:bookmarkEnd w:id="21"/>
-      <w:r>
-        <w:t>1.5.1</w:t>
-      </w:r>
-      <w:r>
-        <w:t>.1 Work Activity</w:t>
+        <w:t>1.5.1.1 Work Activity</w:t>
       </w:r>
     </w:p>
     <w:tbl>
@@ -7042,16 +7274,7 @@
                 <w:szCs w:val="20"/>
                 <w:lang w:eastAsia="en-US" w:bidi="ar-SA"/>
               </w:rPr>
-              <w:t xml:space="preserve">Project Manager, </w:t>
-            </w:r>
-            <w:r>
-              <w:rPr>
-                <w:rFonts w:ascii="Times New Roman" w:hAnsi="Times New Roman"/>
-                <w:sz w:val="20"/>
-                <w:szCs w:val="20"/>
-                <w:lang w:eastAsia="en-US" w:bidi="ar-SA"/>
-              </w:rPr>
-              <w:t>Project Team</w:t>
+              <w:t>Project Manager, Project Team</w:t>
             </w:r>
           </w:p>
         </w:tc>
@@ -7417,16 +7640,7 @@
                 <w:szCs w:val="20"/>
                 <w:lang w:eastAsia="en-US" w:bidi="ar-SA"/>
               </w:rPr>
-              <w:t xml:space="preserve">Developing Analysis </w:t>
-            </w:r>
-            <w:r>
-              <w:rPr>
-                <w:rFonts w:ascii="Times New Roman" w:hAnsi="Times New Roman"/>
-                <w:sz w:val="20"/>
-                <w:szCs w:val="20"/>
-                <w:lang w:eastAsia="en-US" w:bidi="ar-SA"/>
-              </w:rPr>
-              <w:t>Models</w:t>
+              <w:t>Developing Analysis Models</w:t>
             </w:r>
           </w:p>
         </w:tc>
@@ -8633,16 +8847,7 @@
                 <w:szCs w:val="20"/>
                 <w:lang w:eastAsia="en-US" w:bidi="ar-SA"/>
               </w:rPr>
-              <w:t xml:space="preserve">Project Manager, Project </w:t>
-            </w:r>
-            <w:r>
-              <w:rPr>
-                <w:rFonts w:ascii="Times New Roman" w:hAnsi="Times New Roman"/>
-                <w:sz w:val="20"/>
-                <w:szCs w:val="20"/>
-                <w:lang w:eastAsia="en-US" w:bidi="ar-SA"/>
-              </w:rPr>
-              <w:t>Team</w:t>
+              <w:t>Project Manager, Project Team</w:t>
             </w:r>
           </w:p>
         </w:tc>
@@ -9475,16 +9680,7 @@
                 <w:szCs w:val="20"/>
                 <w:lang w:eastAsia="en-US" w:bidi="ar-SA"/>
               </w:rPr>
-              <w:t xml:space="preserve">7 </w:t>
-            </w:r>
-            <w:r>
-              <w:rPr>
-                <w:rFonts w:ascii="Times New Roman" w:hAnsi="Times New Roman"/>
-                <w:sz w:val="20"/>
-                <w:szCs w:val="20"/>
-                <w:lang w:eastAsia="en-US" w:bidi="ar-SA"/>
-              </w:rPr>
-              <w:t>days</w:t>
+              <w:t>7 days</w:t>
             </w:r>
           </w:p>
           <w:p>
@@ -9750,16 +9946,7 @@
                 <w:szCs w:val="20"/>
                 <w:lang w:eastAsia="en-US" w:bidi="ar-SA"/>
               </w:rPr>
-              <w:t xml:space="preserve">Covers forecast, outline, motivation, problem statement, methods, results, summary, future work, all major </w:t>
-            </w:r>
-            <w:r>
-              <w:rPr>
-                <w:rFonts w:ascii="Times New Roman" w:hAnsi="Times New Roman"/>
-                <w:sz w:val="20"/>
-                <w:szCs w:val="20"/>
-                <w:lang w:eastAsia="en-US" w:bidi="ar-SA"/>
-              </w:rPr>
-              <w:t>diagrams; Project Manager satisfied</w:t>
+              <w:t>Covers forecast, outline, motivation, problem statement, methods, results, summary, future work, all major diagrams; Project Manager satisfied</w:t>
             </w:r>
           </w:p>
         </w:tc>
@@ -9840,8 +10027,8 @@
       <w:pPr>
         <w:pStyle w:val="Heading3"/>
       </w:pPr>
-      <w:bookmarkStart w:id="22" w:name="__RefHeading___Toc1264_2671453481"/>
-      <w:bookmarkEnd w:id="22"/>
+      <w:bookmarkStart w:id="21" w:name="__RefHeading___Toc1264_2671453481"/>
+      <w:bookmarkEnd w:id="21"/>
       <w:r>
         <w:t>1.5.1.2 Schedule Allocation</w:t>
       </w:r>
@@ -9870,7 +10057,7 @@
         <mc:AlternateContent>
           <mc:Choice Requires="wps">
             <w:drawing>
-              <wp:anchor distT="0" distB="0" distL="111125" distR="114935" simplePos="0" relativeHeight="5" behindDoc="0" locked="0" layoutInCell="0" allowOverlap="1">
+              <wp:anchor distT="0" distB="0" distL="111125" distR="114935" simplePos="0" relativeHeight="5" behindDoc="0" locked="0" layoutInCell="0" allowOverlap="1" wp14:anchorId="1C0662CF" wp14:editId="3C096BED">
                 <wp:simplePos x="0" y="0"/>
                 <wp:positionH relativeFrom="column">
                   <wp:posOffset>80645</wp:posOffset>
@@ -9930,7 +10117,7 @@
                                 <w:lang w:eastAsia="en-US" w:bidi="ar-SA"/>
                               </w:rPr>
                               <w:drawing>
-                                <wp:inline distT="0" distB="0" distL="0" distR="0">
+                                <wp:inline distT="0" distB="0" distL="0" distR="0" wp14:anchorId="1F5B18F6" wp14:editId="04D94F37">
                                   <wp:extent cx="6026150" cy="3154680"/>
                                   <wp:effectExtent l="0" t="0" r="0" b="0"/>
                                   <wp:docPr id="8" name="Image3"/>
@@ -9947,7 +10134,7 @@
                                           </pic:cNvPicPr>
                                         </pic:nvPicPr>
                                         <pic:blipFill>
-                                          <a:blip r:embed="rId8"/>
+                                          <a:blip r:embed="rId7"/>
                                           <a:stretch>
                                             <a:fillRect/>
                                           </a:stretch>
@@ -10023,27 +10210,27 @@
           </mc:Choice>
           <mc:Fallback>
             <w:pict>
-              <v:rect id="shape_0" ID="Frame1" path="m0,0l-2147483645,0l-2147483645,-2147483646l0,-2147483646xe" fillcolor="white" stroked="f" o:allowincell="f" style="position:absolute;margin-left:6.35pt;margin-top:11.45pt;width:474.6pt;height:282.5pt;mso-wrap-style:square;v-text-anchor:top">
-                <v:fill o:detectmouseclick="t" type="solid" color2="black"/>
-                <v:stroke color="#3465a4" joinstyle="round" endcap="flat"/>
-                <v:textbox>
+              <v:rect w14:anchorId="1C0662CF" id="Frame1" o:spid="_x0000_s1027" style="position:absolute;left:0;text-align:left;margin-left:6.35pt;margin-top:11.45pt;width:474.65pt;height:282.55pt;z-index:5;visibility:visible;mso-wrap-style:square;mso-wrap-distance-left:8.75pt;mso-wrap-distance-top:0;mso-wrap-distance-right:9.05pt;mso-wrap-distance-bottom:0;mso-position-horizontal:absolute;mso-position-horizontal-relative:text;mso-position-vertical:absolute;mso-position-vertical-relative:text;v-text-anchor:top" o:gfxdata="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" o:allowincell="f" stroked="f" strokeweight="0">
+                <v:textbox inset="0,0,0,0">
                   <w:txbxContent>
                     <w:p>
                       <w:pPr>
                         <w:pStyle w:val="Figure"/>
-                        <w:spacing w:before="120" w:after="120"/>
                         <w:jc w:val="center"/>
                         <w:rPr>
                           <w:color w:val="000000"/>
                         </w:rPr>
                       </w:pPr>
                       <w:r>
-                        <w:rPr/>
+                        <w:rPr>
+                          <w:noProof/>
+                          <w:lang w:eastAsia="en-US" w:bidi="ar-SA"/>
+                        </w:rPr>
                         <w:drawing>
-                          <wp:inline distT="0" distB="0" distL="0" distR="0">
+                          <wp:inline distT="0" distB="0" distL="0" distR="0" wp14:anchorId="1F5B18F6" wp14:editId="04D94F37">
                             <wp:extent cx="6026150" cy="3154680"/>
                             <wp:effectExtent l="0" t="0" r="0" b="0"/>
-                            <wp:docPr id="9" name="Image3" descr=""/>
+                            <wp:docPr id="8" name="Image3"/>
                             <wp:cNvGraphicFramePr>
                               <a:graphicFrameLocks xmlns:a="http://schemas.openxmlformats.org/drawingml/2006/main" noChangeAspect="1"/>
                             </wp:cNvGraphicFramePr>
@@ -10051,13 +10238,13 @@
                               <a:graphicData uri="http://schemas.openxmlformats.org/drawingml/2006/picture">
                                 <pic:pic xmlns:pic="http://schemas.openxmlformats.org/drawingml/2006/picture">
                                   <pic:nvPicPr>
-                                    <pic:cNvPr id="9" name="Image3" descr=""/>
+                                    <pic:cNvPr id="8" name="Image3"/>
                                     <pic:cNvPicPr>
                                       <a:picLocks noChangeAspect="1" noChangeArrowheads="1"/>
                                     </pic:cNvPicPr>
                                   </pic:nvPicPr>
                                   <pic:blipFill>
-                                    <a:blip r:embed="rId9"/>
+                                    <a:blip r:embed="rId7"/>
                                     <a:stretch>
                                       <a:fillRect/>
                                     </a:stretch>
@@ -10133,8 +10320,8 @@
       <w:pPr>
         <w:pStyle w:val="Heading4"/>
       </w:pPr>
-      <w:bookmarkStart w:id="23" w:name="__RefHeading___Toc1266_2671453481"/>
-      <w:bookmarkEnd w:id="23"/>
+      <w:bookmarkStart w:id="22" w:name="__RefHeading___Toc1266_2671453481"/>
+      <w:bookmarkEnd w:id="22"/>
       <w:r>
         <w:lastRenderedPageBreak/>
         <w:t>1.5.1.3 Resource Allocation</w:t>
@@ -10152,7 +10339,7 @@
         <mc:AlternateContent>
           <mc:Choice Requires="wps">
             <w:drawing>
-              <wp:inline distT="0" distB="0" distL="0" distR="0">
+              <wp:inline distT="0" distB="0" distL="0" distR="0" wp14:anchorId="507E3CF0" wp14:editId="15F494DD">
                 <wp:extent cx="5901690" cy="4434205"/>
                 <wp:effectExtent l="0" t="0" r="0" b="0"/>
                 <wp:docPr id="10" name="Shape3"/>
@@ -10204,7 +10391,7 @@
                                 <w:lang w:eastAsia="en-US" w:bidi="ar-SA"/>
                               </w:rPr>
                               <w:drawing>
-                                <wp:inline distT="0" distB="0" distL="0" distR="0">
+                                <wp:inline distT="0" distB="0" distL="0" distR="0" wp14:anchorId="1FC0AD26" wp14:editId="3DBF5F2D">
                                   <wp:extent cx="5901690" cy="4229100"/>
                                   <wp:effectExtent l="0" t="0" r="0" b="0"/>
                                   <wp:docPr id="12" name="Image4"/>
@@ -10221,7 +10408,7 @@
                                           </pic:cNvPicPr>
                                         </pic:nvPicPr>
                                         <pic:blipFill>
-                                          <a:blip r:embed="rId10"/>
+                                          <a:blip r:embed="rId8"/>
                                           <a:stretch>
                                             <a:fillRect/>
                                           </a:stretch>
@@ -10281,13 +10468,7 @@
                               <w:rPr>
                                 <w:color w:val="000000"/>
                               </w:rPr>
-                              <w:t xml:space="preserve">: </w:t>
-                            </w:r>
-                            <w:r>
-                              <w:rPr>
-                                <w:color w:val="000000"/>
-                              </w:rPr>
-                              <w:t>Resource Allocation Table</w:t>
+                              <w:t>: Resource Allocation Table</w:t>
                             </w:r>
                           </w:p>
                         </w:txbxContent>
@@ -10303,27 +10484,27 @@
           </mc:Choice>
           <mc:Fallback>
             <w:pict>
-              <v:rect id="shape_0" ID="Shape3" path="m0,0l-2147483645,0l-2147483645,-2147483646l0,-2147483646xe" fillcolor="white" stroked="f" o:allowincell="f" style="position:absolute;margin-left:0pt;margin-top:-349.2pt;width:464.65pt;height:349.1pt;mso-wrap-style:square;v-text-anchor:top;mso-position-vertical:top">
-                <v:fill o:detectmouseclick="t" type="solid" color2="black"/>
-                <v:stroke color="#3465a4" joinstyle="round" endcap="flat"/>
-                <v:textbox>
+              <v:rect w14:anchorId="507E3CF0" id="Shape3" o:spid="_x0000_s1028" style="width:464.7pt;height:349.15pt;visibility:visible;mso-wrap-style:square;mso-left-percent:-10001;mso-top-percent:-10001;mso-position-horizontal:absolute;mso-position-horizontal-relative:char;mso-position-vertical:absolute;mso-position-vertical-relative:line;mso-left-percent:-10001;mso-top-percent:-10001;v-text-anchor:top" o:gfxdata="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" stroked="f" strokeweight="0">
+                <v:textbox inset="0,0,0,0">
                   <w:txbxContent>
                     <w:p>
                       <w:pPr>
                         <w:pStyle w:val="Figure"/>
-                        <w:spacing w:before="120" w:after="120"/>
                         <w:jc w:val="center"/>
                         <w:rPr>
                           <w:color w:val="000000"/>
                         </w:rPr>
                       </w:pPr>
                       <w:r>
-                        <w:rPr/>
+                        <w:rPr>
+                          <w:noProof/>
+                          <w:lang w:eastAsia="en-US" w:bidi="ar-SA"/>
+                        </w:rPr>
                         <w:drawing>
-                          <wp:inline distT="0" distB="0" distL="0" distR="0">
+                          <wp:inline distT="0" distB="0" distL="0" distR="0" wp14:anchorId="1FC0AD26" wp14:editId="3DBF5F2D">
                             <wp:extent cx="5901690" cy="4229100"/>
                             <wp:effectExtent l="0" t="0" r="0" b="0"/>
-                            <wp:docPr id="13" name="Image4" descr=""/>
+                            <wp:docPr id="12" name="Image4"/>
                             <wp:cNvGraphicFramePr>
                               <a:graphicFrameLocks xmlns:a="http://schemas.openxmlformats.org/drawingml/2006/main" noChangeAspect="1"/>
                             </wp:cNvGraphicFramePr>
@@ -10331,13 +10512,13 @@
                               <a:graphicData uri="http://schemas.openxmlformats.org/drawingml/2006/picture">
                                 <pic:pic xmlns:pic="http://schemas.openxmlformats.org/drawingml/2006/picture">
                                   <pic:nvPicPr>
-                                    <pic:cNvPr id="13" name="Image4" descr=""/>
+                                    <pic:cNvPr id="12" name="Image4"/>
                                     <pic:cNvPicPr>
                                       <a:picLocks noChangeAspect="1" noChangeArrowheads="1"/>
                                     </pic:cNvPicPr>
                                   </pic:nvPicPr>
                                   <pic:blipFill>
-                                    <a:blip r:embed="rId11"/>
+                                    <a:blip r:embed="rId8"/>
                                     <a:stretch>
                                       <a:fillRect/>
                                     </a:stretch>
@@ -10402,7 +10583,7 @@
                     </w:p>
                   </w:txbxContent>
                 </v:textbox>
-                <w10:wrap type="square"/>
+                <w10:anchorlock/>
               </v:rect>
             </w:pict>
           </mc:Fallback>
@@ -10413,18 +10594,18 @@
       <w:pPr>
         <w:pStyle w:val="Heading2"/>
       </w:pPr>
-      <w:bookmarkStart w:id="24" w:name="__RefHeading___Toc1268_2671453481"/>
+      <w:bookmarkStart w:id="23" w:name="__RefHeading___Toc1268_2671453481"/>
+      <w:bookmarkEnd w:id="23"/>
+      <w:r>
+        <w:t>1.8 Supporting Process Plans</w:t>
+      </w:r>
+    </w:p>
+    <w:p>
+      <w:pPr>
+        <w:pStyle w:val="Heading3"/>
+      </w:pPr>
+      <w:bookmarkStart w:id="24" w:name="__RefHeading___Toc1270_2671453481"/>
       <w:bookmarkEnd w:id="24"/>
-      <w:r>
-        <w:t>1.8 Supporting Process Plans</w:t>
-      </w:r>
-    </w:p>
-    <w:p>
-      <w:pPr>
-        <w:pStyle w:val="Heading3"/>
-      </w:pPr>
-      <w:bookmarkStart w:id="25" w:name="__RefHeading___Toc1270_2671453481"/>
-      <w:bookmarkEnd w:id="25"/>
       <w:r>
         <w:t xml:space="preserve">1.8.1 Risk Management </w:t>
       </w:r>
@@ -11414,16 +11595,7 @@
                 <w:szCs w:val="22"/>
                 <w:lang w:eastAsia="en-US" w:bidi="ar-SA"/>
               </w:rPr>
-              <w:t xml:space="preserve">Implement robust security measures, conduct regular security </w:t>
-            </w:r>
-            <w:r>
-              <w:rPr>
-                <w:rFonts w:ascii="Times New Roman" w:hAnsi="Times New Roman"/>
-                <w:sz w:val="22"/>
-                <w:szCs w:val="22"/>
-                <w:lang w:eastAsia="en-US" w:bidi="ar-SA"/>
-              </w:rPr>
-              <w:t>audits and updates.</w:t>
+              <w:t>Implement robust security measures, conduct regular security audits and updates.</w:t>
             </w:r>
           </w:p>
         </w:tc>
@@ -11735,16 +11907,7 @@
                 <w:szCs w:val="22"/>
                 <w:lang w:eastAsia="en-US" w:bidi="ar-SA"/>
               </w:rPr>
-              <w:t xml:space="preserve">Develop comprehensive test </w:t>
-            </w:r>
-            <w:r>
-              <w:rPr>
-                <w:rFonts w:ascii="Times New Roman" w:hAnsi="Times New Roman"/>
-                <w:sz w:val="22"/>
-                <w:szCs w:val="22"/>
-                <w:lang w:eastAsia="en-US" w:bidi="ar-SA"/>
-              </w:rPr>
-              <w:t>plans, automate testing processes where possible, and allocate sufficient time and resources for testing.</w:t>
+              <w:t>Develop comprehensive test plans, automate testing processes where possible, and allocate sufficient time and resources for testing.</w:t>
             </w:r>
           </w:p>
         </w:tc>
@@ -11797,8 +11960,8 @@
           <w:numId w:val="0"/>
         </w:numPr>
       </w:pPr>
-      <w:bookmarkStart w:id="26" w:name="__RefHeading___Toc3039_4219152151"/>
-      <w:bookmarkEnd w:id="26"/>
+      <w:bookmarkStart w:id="25" w:name="__RefHeading___Toc3039_4219152151"/>
+      <w:bookmarkEnd w:id="25"/>
       <w:r>
         <w:rPr>
           <w:sz w:val="24"/>
@@ -11822,7 +11985,7 @@
         <mc:AlternateContent>
           <mc:Choice Requires="wps">
             <w:drawing>
-              <wp:anchor distT="0" distB="0" distL="0" distR="0" simplePos="0" relativeHeight="8" behindDoc="0" locked="0" layoutInCell="0" allowOverlap="1">
+              <wp:anchor distT="0" distB="0" distL="0" distR="0" simplePos="0" relativeHeight="8" behindDoc="0" locked="0" layoutInCell="0" allowOverlap="1" wp14:anchorId="62FF954F" wp14:editId="020FEC4B">
                 <wp:simplePos x="0" y="0"/>
                 <wp:positionH relativeFrom="column">
                   <wp:align>center</wp:align>
@@ -11882,7 +12045,7 @@
                                 <w:lang w:eastAsia="en-US" w:bidi="ar-SA"/>
                               </w:rPr>
                               <w:drawing>
-                                <wp:inline distT="0" distB="0" distL="0" distR="0">
+                                <wp:inline distT="0" distB="0" distL="0" distR="0" wp14:anchorId="71B3090D" wp14:editId="7C6F3167">
                                   <wp:extent cx="5681516" cy="7967980"/>
                                   <wp:effectExtent l="0" t="0" r="0" b="0"/>
                                   <wp:docPr id="16" name="Image5"/>
@@ -11899,7 +12062,7 @@
                                           </pic:cNvPicPr>
                                         </pic:nvPicPr>
                                         <pic:blipFill>
-                                          <a:blip r:embed="rId12">
+                                          <a:blip r:embed="rId9">
                                             <a:extLst>
                                               <a:ext uri="{28A0092B-C50C-407E-A947-70E740481C1C}">
                                                 <a14:useLocalDpi xmlns:a14="http://schemas.microsoft.com/office/drawing/2010/main" val="0"/>
@@ -11981,7 +12144,7 @@
           </mc:Choice>
           <mc:Fallback>
             <w:pict>
-              <v:rect id="Frame4" o:spid="_x0000_s1029" style="position:absolute;margin-left:0;margin-top:.05pt;width:451.3pt;height:653.2pt;z-index:8;visibility:visible;mso-wrap-style:square;mso-wrap-distance-left:0;mso-wrap-distance-top:0;mso-wrap-distance-right:0;mso-wrap-distance-bottom:0;mso-position-horizontal:center;mso-position-horizontal-relative:text;mso-position-vertical:absolute;mso-position-vertical-relative:text;v-text-anchor:top" o:gfxdata="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" o:allowincell="f" stroked="f" strokeweight="0">
+              <v:rect w14:anchorId="62FF954F" id="Frame4" o:spid="_x0000_s1029" style="position:absolute;margin-left:0;margin-top:.05pt;width:451.3pt;height:653.2pt;z-index:8;visibility:visible;mso-wrap-style:square;mso-wrap-distance-left:0;mso-wrap-distance-top:0;mso-wrap-distance-right:0;mso-wrap-distance-bottom:0;mso-position-horizontal:center;mso-position-horizontal-relative:text;mso-position-vertical:absolute;mso-position-vertical-relative:text;v-text-anchor:top" o:gfxdata="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" o:allowincell="f" stroked="f" strokeweight="0">
                 <v:textbox inset="0,0,0,0">
                   <w:txbxContent>
                     <w:p>
@@ -11998,7 +12161,7 @@
                           <w:lang w:eastAsia="en-US" w:bidi="ar-SA"/>
                         </w:rPr>
                         <w:drawing>
-                          <wp:inline distT="0" distB="0" distL="0" distR="0">
+                          <wp:inline distT="0" distB="0" distL="0" distR="0" wp14:anchorId="71B3090D" wp14:editId="7C6F3167">
                             <wp:extent cx="5681516" cy="7967980"/>
                             <wp:effectExtent l="0" t="0" r="0" b="0"/>
                             <wp:docPr id="16" name="Image5"/>
@@ -12015,7 +12178,7 @@
                                     </pic:cNvPicPr>
                                   </pic:nvPicPr>
                                   <pic:blipFill>
-                                    <a:blip r:embed="rId12">
+                                    <a:blip r:embed="rId9">
                                       <a:extLst>
                                         <a:ext uri="{28A0092B-C50C-407E-A947-70E740481C1C}">
                                           <a14:useLocalDpi xmlns:a14="http://schemas.microsoft.com/office/drawing/2010/main" val="0"/>
@@ -12097,8 +12260,8 @@
       <w:pPr>
         <w:pStyle w:val="Heading2"/>
       </w:pPr>
-      <w:bookmarkStart w:id="27" w:name="__RefHeading___Toc1272_2671453481"/>
-      <w:bookmarkEnd w:id="27"/>
+      <w:bookmarkStart w:id="26" w:name="__RefHeading___Toc1272_2671453481"/>
+      <w:bookmarkEnd w:id="26"/>
       <w:r>
         <w:rPr>
           <w:sz w:val="24"/>
@@ -12116,8 +12279,8 @@
           <w:numId w:val="3"/>
         </w:numPr>
       </w:pPr>
-      <w:bookmarkStart w:id="28" w:name="__RefHeading___Toc3278_2288119578"/>
-      <w:bookmarkEnd w:id="28"/>
+      <w:bookmarkStart w:id="27" w:name="__RefHeading___Toc3278_2288119578"/>
+      <w:bookmarkEnd w:id="27"/>
       <w:r>
         <w:rPr>
           <w:sz w:val="24"/>
@@ -12368,18 +12531,7 @@
                 <w:sz w:val="22"/>
                 <w:szCs w:val="22"/>
               </w:rPr>
-              <w:t xml:space="preserve">Interested in defining the area where </w:t>
-            </w:r>
-            <w:r>
-              <w:rPr>
-                <w:rStyle w:val="StrongEmphasis"/>
-                <w:rFonts w:ascii="Times New Roman" w:hAnsi="Times New Roman"/>
-                <w:b w:val="0"/>
-                <w:bCs w:val="0"/>
-                <w:sz w:val="22"/>
-                <w:szCs w:val="22"/>
-              </w:rPr>
-              <w:t>event may take place.</w:t>
+              <w:t>Interested in defining the area where event may take place.</w:t>
             </w:r>
           </w:p>
           <w:p>
@@ -12579,15 +12731,7 @@
                 <w:sz w:val="22"/>
                 <w:szCs w:val="22"/>
               </w:rPr>
-              <w:t xml:space="preserve">The system will display the form to enter the area </w:t>
-            </w:r>
-            <w:r>
-              <w:rPr>
-                <w:rFonts w:ascii="Times New Roman" w:hAnsi="Times New Roman"/>
-                <w:sz w:val="22"/>
-                <w:szCs w:val="22"/>
-              </w:rPr>
-              <w:t>details.</w:t>
+              <w:t>The system will display the form to enter the area details.</w:t>
             </w:r>
           </w:p>
           <w:p>
@@ -12727,15 +12871,7 @@
                 <w:sz w:val="22"/>
                 <w:szCs w:val="22"/>
               </w:rPr>
-              <w:t>If the admin leaves the mandat</w:t>
-            </w:r>
-            <w:r>
-              <w:rPr>
-                <w:rFonts w:ascii="Times New Roman" w:hAnsi="Times New Roman"/>
-                <w:sz w:val="22"/>
-                <w:szCs w:val="22"/>
-              </w:rPr>
-              <w:t>ory fields empty then the process will be as follows:</w:t>
+              <w:t>If the admin leaves the mandatory fields empty then the process will be as follows:</w:t>
             </w:r>
           </w:p>
           <w:p>
@@ -12941,13 +13077,1162 @@
       <w:r>
         <w:t xml:space="preserve">: Define Area UC-1 By </w:t>
       </w:r>
-      <w:r>
-        <w:t>Sheeraz Ali Shah</w:t>
+      <w:proofErr w:type="spellStart"/>
+      <w:r>
+        <w:t>Sheeraz</w:t>
+      </w:r>
+      <w:proofErr w:type="spellEnd"/>
+      <w:r>
+        <w:t xml:space="preserve"> Ali Shah</w:t>
       </w:r>
     </w:p>
     <w:p>
       <w:pPr>
         <w:jc w:val="both"/>
+        <w:rPr>
+          <w:rFonts w:ascii="Times New Roman" w:hAnsi="Times New Roman"/>
+        </w:rPr>
+      </w:pPr>
+    </w:p>
+    <w:p>
+      <w:pPr>
+        <w:rPr>
+          <w:rFonts w:ascii="Times New Roman" w:hAnsi="Times New Roman"/>
+        </w:rPr>
+      </w:pPr>
+    </w:p>
+    <w:p>
+      <w:pPr>
+        <w:rPr>
+          <w:rFonts w:ascii="Times New Roman" w:hAnsi="Times New Roman"/>
+        </w:rPr>
+      </w:pPr>
+    </w:p>
+    <w:p>
+      <w:pPr>
+        <w:tabs>
+          <w:tab w:val="left" w:pos="7332"/>
+        </w:tabs>
+        <w:rPr>
+          <w:rFonts w:ascii="Times New Roman" w:hAnsi="Times New Roman"/>
+        </w:rPr>
+      </w:pPr>
+      <w:r>
+        <w:rPr>
+          <w:rFonts w:ascii="Times New Roman" w:hAnsi="Times New Roman"/>
+        </w:rPr>
+        <w:tab/>
+      </w:r>
+    </w:p>
+    <w:p>
+      <w:pPr>
+        <w:tabs>
+          <w:tab w:val="left" w:pos="7332"/>
+        </w:tabs>
+        <w:rPr>
+          <w:rFonts w:ascii="Times New Roman" w:hAnsi="Times New Roman"/>
+        </w:rPr>
+      </w:pPr>
+    </w:p>
+    <w:p>
+      <w:pPr>
+        <w:tabs>
+          <w:tab w:val="left" w:pos="7332"/>
+        </w:tabs>
+        <w:rPr>
+          <w:rFonts w:ascii="Times New Roman" w:hAnsi="Times New Roman"/>
+        </w:rPr>
+      </w:pPr>
+    </w:p>
+    <w:p>
+      <w:pPr>
+        <w:tabs>
+          <w:tab w:val="left" w:pos="7332"/>
+        </w:tabs>
+        <w:rPr>
+          <w:rFonts w:ascii="Times New Roman" w:hAnsi="Times New Roman"/>
+        </w:rPr>
+      </w:pPr>
+    </w:p>
+    <w:p>
+      <w:pPr>
+        <w:tabs>
+          <w:tab w:val="left" w:pos="7332"/>
+        </w:tabs>
+        <w:rPr>
+          <w:rFonts w:ascii="Times New Roman" w:hAnsi="Times New Roman"/>
+        </w:rPr>
+      </w:pPr>
+    </w:p>
+    <w:p>
+      <w:pPr>
+        <w:tabs>
+          <w:tab w:val="left" w:pos="7332"/>
+        </w:tabs>
+        <w:rPr>
+          <w:rFonts w:ascii="Times New Roman" w:hAnsi="Times New Roman"/>
+        </w:rPr>
+      </w:pPr>
+    </w:p>
+    <w:p>
+      <w:pPr>
+        <w:tabs>
+          <w:tab w:val="left" w:pos="7332"/>
+        </w:tabs>
+        <w:rPr>
+          <w:rFonts w:ascii="Times New Roman" w:hAnsi="Times New Roman"/>
+        </w:rPr>
+      </w:pPr>
+    </w:p>
+    <w:p>
+      <w:pPr>
+        <w:tabs>
+          <w:tab w:val="left" w:pos="7332"/>
+        </w:tabs>
+        <w:rPr>
+          <w:rFonts w:ascii="Times New Roman" w:hAnsi="Times New Roman"/>
+        </w:rPr>
+      </w:pPr>
+    </w:p>
+    <w:p>
+      <w:pPr>
+        <w:tabs>
+          <w:tab w:val="left" w:pos="7332"/>
+        </w:tabs>
+        <w:rPr>
+          <w:rFonts w:ascii="Times New Roman" w:hAnsi="Times New Roman"/>
+        </w:rPr>
+      </w:pPr>
+    </w:p>
+    <w:p>
+      <w:pPr>
+        <w:tabs>
+          <w:tab w:val="left" w:pos="7332"/>
+        </w:tabs>
+        <w:rPr>
+          <w:rFonts w:ascii="Times New Roman" w:hAnsi="Times New Roman"/>
+        </w:rPr>
+      </w:pPr>
+    </w:p>
+    <w:p>
+      <w:pPr>
+        <w:pStyle w:val="Heading3"/>
+        <w:numPr>
+          <w:ilvl w:val="0"/>
+          <w:numId w:val="0"/>
+        </w:numPr>
+      </w:pPr>
+      <w:r>
+        <w:rPr>
+          <w:sz w:val="24"/>
+          <w:szCs w:val="24"/>
+        </w:rPr>
+        <w:lastRenderedPageBreak/>
+        <w:t>UC -</w:t>
+      </w:r>
+      <w:r>
+        <w:rPr>
+          <w:sz w:val="24"/>
+          <w:szCs w:val="24"/>
+        </w:rPr>
+        <w:t>3:</w:t>
+      </w:r>
+      <w:r>
+        <w:rPr>
+          <w:sz w:val="24"/>
+          <w:szCs w:val="24"/>
+        </w:rPr>
+        <w:t xml:space="preserve"> Mark participation</w:t>
+      </w:r>
+    </w:p>
+    <w:p>
+      <w:pPr>
+        <w:tabs>
+          <w:tab w:val="num" w:pos="0"/>
+        </w:tabs>
+        <w:jc w:val="both"/>
+      </w:pPr>
+      <w:r>
+        <w:rPr>
+          <w:rFonts w:ascii="Times New Roman" w:hAnsi="Times New Roman"/>
+        </w:rPr>
+        <w:t>The system provides the facility to mark the participation so that a record of people present at the site can be marked as present.</w:t>
+      </w:r>
+    </w:p>
+    <w:p>
+      <w:pPr>
+        <w:tabs>
+          <w:tab w:val="num" w:pos="0"/>
+        </w:tabs>
+        <w:jc w:val="both"/>
+        <w:rPr>
+          <w:rFonts w:ascii="Times New Roman" w:hAnsi="Times New Roman"/>
+        </w:rPr>
+      </w:pPr>
+    </w:p>
+    <w:tbl>
+      <w:tblPr>
+        <w:tblpPr w:leftFromText="180" w:rightFromText="180" w:tblpY="1092"/>
+        <w:tblW w:w="5000" w:type="pct"/>
+        <w:tblLayout w:type="fixed"/>
+        <w:tblCellMar>
+          <w:top w:w="55" w:type="dxa"/>
+          <w:left w:w="55" w:type="dxa"/>
+          <w:bottom w:w="55" w:type="dxa"/>
+          <w:right w:w="55" w:type="dxa"/>
+        </w:tblCellMar>
+        <w:tblLook w:val="04A0" w:firstRow="1" w:lastRow="0" w:firstColumn="1" w:lastColumn="0" w:noHBand="0" w:noVBand="1"/>
+      </w:tblPr>
+      <w:tblGrid>
+        <w:gridCol w:w="2483"/>
+        <w:gridCol w:w="6533"/>
+      </w:tblGrid>
+      <w:tr>
+        <w:tc>
+          <w:tcPr>
+            <w:tcW w:w="2650" w:type="dxa"/>
+            <w:tcBorders>
+              <w:top w:val="single" w:sz="4" w:space="0" w:color="000000"/>
+              <w:left w:val="single" w:sz="4" w:space="0" w:color="000000"/>
+              <w:bottom w:val="single" w:sz="4" w:space="0" w:color="000000"/>
+            </w:tcBorders>
+          </w:tcPr>
+          <w:p>
+            <w:pPr>
+              <w:pStyle w:val="TableContents"/>
+              <w:keepNext/>
+              <w:tabs>
+                <w:tab w:val="num" w:pos="0"/>
+              </w:tabs>
+            </w:pPr>
+            <w:r>
+              <w:rPr>
+                <w:rFonts w:ascii="Times New Roman" w:hAnsi="Times New Roman"/>
+                <w:b/>
+                <w:bCs/>
+                <w:sz w:val="22"/>
+                <w:szCs w:val="22"/>
+              </w:rPr>
+              <w:t>USE CASE ID</w:t>
+            </w:r>
+          </w:p>
+        </w:tc>
+        <w:tc>
+          <w:tcPr>
+            <w:tcW w:w="6987" w:type="dxa"/>
+            <w:tcBorders>
+              <w:top w:val="single" w:sz="4" w:space="0" w:color="000000"/>
+              <w:left w:val="single" w:sz="4" w:space="0" w:color="000000"/>
+              <w:bottom w:val="single" w:sz="4" w:space="0" w:color="000000"/>
+              <w:right w:val="single" w:sz="4" w:space="0" w:color="000000"/>
+            </w:tcBorders>
+          </w:tcPr>
+          <w:p>
+            <w:pPr>
+              <w:pStyle w:val="TableContents"/>
+              <w:tabs>
+                <w:tab w:val="num" w:pos="0"/>
+              </w:tabs>
+            </w:pPr>
+            <w:r>
+              <w:rPr>
+                <w:rFonts w:ascii="Times New Roman" w:hAnsi="Times New Roman"/>
+                <w:sz w:val="22"/>
+                <w:szCs w:val="22"/>
+              </w:rPr>
+              <w:t>UC-3</w:t>
+            </w:r>
+          </w:p>
+        </w:tc>
+      </w:tr>
+      <w:tr>
+        <w:tc>
+          <w:tcPr>
+            <w:tcW w:w="2650" w:type="dxa"/>
+            <w:tcBorders>
+              <w:left w:val="single" w:sz="4" w:space="0" w:color="000000"/>
+              <w:bottom w:val="single" w:sz="4" w:space="0" w:color="000000"/>
+            </w:tcBorders>
+          </w:tcPr>
+          <w:p>
+            <w:pPr>
+              <w:pStyle w:val="TableContents"/>
+              <w:keepNext/>
+              <w:tabs>
+                <w:tab w:val="num" w:pos="0"/>
+              </w:tabs>
+            </w:pPr>
+            <w:r>
+              <w:rPr>
+                <w:rFonts w:ascii="Times New Roman" w:hAnsi="Times New Roman"/>
+                <w:b/>
+                <w:bCs/>
+                <w:sz w:val="22"/>
+                <w:szCs w:val="22"/>
+              </w:rPr>
+              <w:t>USE CASE NAME</w:t>
+            </w:r>
+          </w:p>
+        </w:tc>
+        <w:tc>
+          <w:tcPr>
+            <w:tcW w:w="6987" w:type="dxa"/>
+            <w:tcBorders>
+              <w:left w:val="single" w:sz="4" w:space="0" w:color="000000"/>
+              <w:bottom w:val="single" w:sz="4" w:space="0" w:color="000000"/>
+              <w:right w:val="single" w:sz="4" w:space="0" w:color="000000"/>
+            </w:tcBorders>
+          </w:tcPr>
+          <w:p>
+            <w:pPr>
+              <w:pStyle w:val="TableContents"/>
+              <w:tabs>
+                <w:tab w:val="num" w:pos="0"/>
+              </w:tabs>
+            </w:pPr>
+            <w:r>
+              <w:rPr>
+                <w:rFonts w:ascii="Times New Roman" w:hAnsi="Times New Roman"/>
+                <w:sz w:val="22"/>
+                <w:szCs w:val="22"/>
+              </w:rPr>
+              <w:t>Mark Participation</w:t>
+            </w:r>
+          </w:p>
+        </w:tc>
+      </w:tr>
+      <w:tr>
+        <w:trPr>
+          <w:trHeight w:val="251"/>
+        </w:trPr>
+        <w:tc>
+          <w:tcPr>
+            <w:tcW w:w="2650" w:type="dxa"/>
+            <w:tcBorders>
+              <w:left w:val="single" w:sz="4" w:space="0" w:color="000000"/>
+              <w:bottom w:val="single" w:sz="4" w:space="0" w:color="000000"/>
+            </w:tcBorders>
+          </w:tcPr>
+          <w:p>
+            <w:pPr>
+              <w:pStyle w:val="TableContents"/>
+              <w:keepNext/>
+              <w:tabs>
+                <w:tab w:val="num" w:pos="0"/>
+              </w:tabs>
+            </w:pPr>
+            <w:r>
+              <w:rPr>
+                <w:rFonts w:ascii="Times New Roman" w:hAnsi="Times New Roman"/>
+                <w:b/>
+                <w:bCs/>
+                <w:sz w:val="22"/>
+                <w:szCs w:val="22"/>
+              </w:rPr>
+              <w:t>PRIMARY ACTOR</w:t>
+            </w:r>
+          </w:p>
+        </w:tc>
+        <w:tc>
+          <w:tcPr>
+            <w:tcW w:w="6987" w:type="dxa"/>
+            <w:tcBorders>
+              <w:left w:val="single" w:sz="4" w:space="0" w:color="000000"/>
+              <w:bottom w:val="single" w:sz="4" w:space="0" w:color="000000"/>
+              <w:right w:val="single" w:sz="4" w:space="0" w:color="000000"/>
+            </w:tcBorders>
+          </w:tcPr>
+          <w:p>
+            <w:pPr>
+              <w:pStyle w:val="TableContents"/>
+              <w:tabs>
+                <w:tab w:val="num" w:pos="0"/>
+              </w:tabs>
+            </w:pPr>
+            <w:r>
+              <w:rPr>
+                <w:rFonts w:ascii="Times New Roman" w:hAnsi="Times New Roman"/>
+                <w:sz w:val="22"/>
+                <w:szCs w:val="22"/>
+              </w:rPr>
+              <w:t>User</w:t>
+            </w:r>
+          </w:p>
+        </w:tc>
+      </w:tr>
+      <w:tr>
+        <w:tc>
+          <w:tcPr>
+            <w:tcW w:w="2650" w:type="dxa"/>
+            <w:tcBorders>
+              <w:left w:val="single" w:sz="4" w:space="0" w:color="000000"/>
+              <w:bottom w:val="single" w:sz="4" w:space="0" w:color="000000"/>
+            </w:tcBorders>
+          </w:tcPr>
+          <w:p>
+            <w:pPr>
+              <w:pStyle w:val="TableContents"/>
+              <w:keepNext/>
+              <w:tabs>
+                <w:tab w:val="num" w:pos="0"/>
+              </w:tabs>
+            </w:pPr>
+            <w:r>
+              <w:rPr>
+                <w:rFonts w:ascii="Times New Roman" w:hAnsi="Times New Roman"/>
+                <w:b/>
+                <w:bCs/>
+                <w:sz w:val="22"/>
+                <w:szCs w:val="22"/>
+              </w:rPr>
+              <w:t>STAKE HOLDER AND INTEREST</w:t>
+            </w:r>
+          </w:p>
+        </w:tc>
+        <w:tc>
+          <w:tcPr>
+            <w:tcW w:w="6987" w:type="dxa"/>
+            <w:tcBorders>
+              <w:left w:val="single" w:sz="4" w:space="0" w:color="000000"/>
+              <w:bottom w:val="single" w:sz="4" w:space="0" w:color="000000"/>
+              <w:right w:val="single" w:sz="4" w:space="0" w:color="000000"/>
+            </w:tcBorders>
+          </w:tcPr>
+          <w:p>
+            <w:pPr>
+              <w:pStyle w:val="TableContents"/>
+              <w:tabs>
+                <w:tab w:val="num" w:pos="0"/>
+              </w:tabs>
+            </w:pPr>
+            <w:r>
+              <w:rPr>
+                <w:rStyle w:val="StrongEmphasis"/>
+                <w:rFonts w:ascii="Times New Roman" w:hAnsi="Times New Roman"/>
+                <w:sz w:val="22"/>
+                <w:szCs w:val="22"/>
+              </w:rPr>
+              <w:t xml:space="preserve">User: </w:t>
+            </w:r>
+            <w:r>
+              <w:rPr>
+                <w:rStyle w:val="StrongEmphasis"/>
+                <w:rFonts w:ascii="Times New Roman" w:hAnsi="Times New Roman"/>
+                <w:b w:val="0"/>
+                <w:bCs w:val="0"/>
+                <w:sz w:val="22"/>
+                <w:szCs w:val="22"/>
+              </w:rPr>
+              <w:t>The user is interested in marking his participation in activity.</w:t>
+            </w:r>
+          </w:p>
+          <w:p>
+            <w:pPr>
+              <w:pStyle w:val="TableContents"/>
+              <w:tabs>
+                <w:tab w:val="num" w:pos="0"/>
+              </w:tabs>
+            </w:pPr>
+            <w:r>
+              <w:rPr>
+                <w:rStyle w:val="StrongEmphasis"/>
+                <w:rFonts w:ascii="Times New Roman" w:hAnsi="Times New Roman"/>
+                <w:sz w:val="22"/>
+                <w:szCs w:val="22"/>
+              </w:rPr>
+              <w:t xml:space="preserve"> </w:t>
+            </w:r>
+          </w:p>
+          <w:p>
+            <w:pPr>
+              <w:pStyle w:val="TableContents"/>
+              <w:tabs>
+                <w:tab w:val="num" w:pos="0"/>
+              </w:tabs>
+              <w:rPr>
+                <w:rFonts w:ascii="Times New Roman" w:hAnsi="Times New Roman"/>
+                <w:sz w:val="22"/>
+                <w:szCs w:val="22"/>
+              </w:rPr>
+            </w:pPr>
+          </w:p>
+        </w:tc>
+      </w:tr>
+      <w:tr>
+        <w:tc>
+          <w:tcPr>
+            <w:tcW w:w="2650" w:type="dxa"/>
+            <w:tcBorders>
+              <w:left w:val="single" w:sz="4" w:space="0" w:color="000000"/>
+              <w:bottom w:val="single" w:sz="4" w:space="0" w:color="000000"/>
+            </w:tcBorders>
+          </w:tcPr>
+          <w:p>
+            <w:pPr>
+              <w:pStyle w:val="TableContents"/>
+              <w:keepNext/>
+              <w:tabs>
+                <w:tab w:val="num" w:pos="0"/>
+              </w:tabs>
+            </w:pPr>
+            <w:r>
+              <w:rPr>
+                <w:rFonts w:ascii="Times New Roman" w:hAnsi="Times New Roman"/>
+                <w:b/>
+                <w:bCs/>
+                <w:sz w:val="22"/>
+                <w:szCs w:val="22"/>
+              </w:rPr>
+              <w:t>PRECONDITION</w:t>
+            </w:r>
+          </w:p>
+        </w:tc>
+        <w:tc>
+          <w:tcPr>
+            <w:tcW w:w="6987" w:type="dxa"/>
+            <w:tcBorders>
+              <w:left w:val="single" w:sz="4" w:space="0" w:color="000000"/>
+              <w:bottom w:val="single" w:sz="4" w:space="0" w:color="000000"/>
+              <w:right w:val="single" w:sz="4" w:space="0" w:color="000000"/>
+            </w:tcBorders>
+          </w:tcPr>
+          <w:p>
+            <w:pPr>
+              <w:pStyle w:val="TableContents"/>
+              <w:tabs>
+                <w:tab w:val="num" w:pos="0"/>
+              </w:tabs>
+            </w:pPr>
+            <w:r>
+              <w:rPr>
+                <w:rFonts w:ascii="Times New Roman" w:hAnsi="Times New Roman"/>
+                <w:sz w:val="22"/>
+                <w:szCs w:val="22"/>
+              </w:rPr>
+              <w:t>User must be added to an activity as a participant.</w:t>
+            </w:r>
+          </w:p>
+        </w:tc>
+      </w:tr>
+      <w:tr>
+        <w:tc>
+          <w:tcPr>
+            <w:tcW w:w="2650" w:type="dxa"/>
+            <w:tcBorders>
+              <w:left w:val="single" w:sz="4" w:space="0" w:color="000000"/>
+              <w:bottom w:val="single" w:sz="4" w:space="0" w:color="000000"/>
+            </w:tcBorders>
+          </w:tcPr>
+          <w:p>
+            <w:pPr>
+              <w:pStyle w:val="TableContents"/>
+              <w:keepNext/>
+              <w:tabs>
+                <w:tab w:val="num" w:pos="0"/>
+              </w:tabs>
+            </w:pPr>
+            <w:r>
+              <w:rPr>
+                <w:rFonts w:ascii="Times New Roman" w:hAnsi="Times New Roman"/>
+                <w:b/>
+                <w:bCs/>
+                <w:sz w:val="22"/>
+                <w:szCs w:val="22"/>
+              </w:rPr>
+              <w:t>POST CONDITION</w:t>
+            </w:r>
+          </w:p>
+        </w:tc>
+        <w:tc>
+          <w:tcPr>
+            <w:tcW w:w="6987" w:type="dxa"/>
+            <w:tcBorders>
+              <w:left w:val="single" w:sz="4" w:space="0" w:color="000000"/>
+              <w:bottom w:val="single" w:sz="4" w:space="0" w:color="000000"/>
+              <w:right w:val="single" w:sz="4" w:space="0" w:color="000000"/>
+            </w:tcBorders>
+          </w:tcPr>
+          <w:p>
+            <w:pPr>
+              <w:pStyle w:val="TableContents"/>
+              <w:tabs>
+                <w:tab w:val="num" w:pos="0"/>
+              </w:tabs>
+            </w:pPr>
+            <w:r>
+              <w:rPr>
+                <w:rFonts w:ascii="Times New Roman" w:hAnsi="Times New Roman"/>
+                <w:sz w:val="22"/>
+                <w:szCs w:val="22"/>
+              </w:rPr>
+              <w:t>The user response will be uploaded to his profile and saved in to the system.</w:t>
+            </w:r>
+          </w:p>
+        </w:tc>
+      </w:tr>
+      <w:tr>
+        <w:tc>
+          <w:tcPr>
+            <w:tcW w:w="2650" w:type="dxa"/>
+            <w:tcBorders>
+              <w:left w:val="single" w:sz="4" w:space="0" w:color="000000"/>
+              <w:bottom w:val="single" w:sz="4" w:space="0" w:color="000000"/>
+            </w:tcBorders>
+          </w:tcPr>
+          <w:p>
+            <w:pPr>
+              <w:pStyle w:val="TableContents"/>
+              <w:keepNext/>
+              <w:tabs>
+                <w:tab w:val="num" w:pos="0"/>
+              </w:tabs>
+            </w:pPr>
+            <w:r>
+              <w:rPr>
+                <w:rFonts w:ascii="Times New Roman" w:hAnsi="Times New Roman"/>
+                <w:b/>
+                <w:bCs/>
+                <w:sz w:val="22"/>
+                <w:szCs w:val="22"/>
+              </w:rPr>
+              <w:t>MAIN SUCCESS SCENARIO</w:t>
+            </w:r>
+          </w:p>
+          <w:p>
+            <w:pPr>
+              <w:pStyle w:val="TableContents"/>
+              <w:tabs>
+                <w:tab w:val="num" w:pos="0"/>
+              </w:tabs>
+            </w:pPr>
+            <w:r>
+              <w:rPr>
+                <w:rFonts w:ascii="Times New Roman" w:hAnsi="Times New Roman"/>
+                <w:b/>
+                <w:bCs/>
+                <w:sz w:val="22"/>
+                <w:szCs w:val="22"/>
+              </w:rPr>
+              <w:t>(BASIC FLOW)</w:t>
+            </w:r>
+          </w:p>
+        </w:tc>
+        <w:tc>
+          <w:tcPr>
+            <w:tcW w:w="6987" w:type="dxa"/>
+            <w:tcBorders>
+              <w:left w:val="single" w:sz="4" w:space="0" w:color="000000"/>
+              <w:bottom w:val="single" w:sz="4" w:space="0" w:color="000000"/>
+              <w:right w:val="single" w:sz="4" w:space="0" w:color="000000"/>
+            </w:tcBorders>
+          </w:tcPr>
+          <w:p>
+            <w:pPr>
+              <w:pStyle w:val="Textbody"/>
+              <w:widowControl w:val="0"/>
+              <w:tabs>
+                <w:tab w:val="num" w:pos="0"/>
+              </w:tabs>
+              <w:spacing w:line="240" w:lineRule="auto"/>
+            </w:pPr>
+            <w:r>
+              <w:t>User select the activity.</w:t>
+            </w:r>
+          </w:p>
+          <w:p>
+            <w:pPr>
+              <w:pStyle w:val="Textbody"/>
+              <w:widowControl w:val="0"/>
+              <w:tabs>
+                <w:tab w:val="num" w:pos="0"/>
+              </w:tabs>
+              <w:spacing w:line="240" w:lineRule="auto"/>
+            </w:pPr>
+            <w:r>
+              <w:rPr>
+                <w:rFonts w:ascii="Times New Roman" w:hAnsi="Times New Roman"/>
+                <w:sz w:val="22"/>
+                <w:szCs w:val="22"/>
+              </w:rPr>
+              <w:t>User select the option “Mark participation”.</w:t>
+            </w:r>
+          </w:p>
+          <w:p>
+            <w:pPr>
+              <w:pStyle w:val="Textbody"/>
+              <w:widowControl w:val="0"/>
+              <w:tabs>
+                <w:tab w:val="num" w:pos="0"/>
+              </w:tabs>
+              <w:spacing w:line="240" w:lineRule="auto"/>
+            </w:pPr>
+            <w:r>
+              <w:rPr>
+                <w:rFonts w:ascii="Times New Roman" w:hAnsi="Times New Roman"/>
+                <w:sz w:val="22"/>
+                <w:szCs w:val="22"/>
+              </w:rPr>
+              <w:t>The system will display to option “Participated” and “Regret”.</w:t>
+            </w:r>
+          </w:p>
+          <w:p>
+            <w:pPr>
+              <w:pStyle w:val="Textbody"/>
+              <w:widowControl w:val="0"/>
+              <w:tabs>
+                <w:tab w:val="num" w:pos="0"/>
+              </w:tabs>
+              <w:spacing w:line="240" w:lineRule="auto"/>
+            </w:pPr>
+            <w:r>
+              <w:rPr>
+                <w:rFonts w:ascii="Times New Roman" w:hAnsi="Times New Roman"/>
+                <w:sz w:val="22"/>
+                <w:szCs w:val="22"/>
+              </w:rPr>
+              <w:t>User select the desired option.</w:t>
+            </w:r>
+          </w:p>
+          <w:p>
+            <w:pPr>
+              <w:pStyle w:val="Textbody"/>
+              <w:widowControl w:val="0"/>
+              <w:tabs>
+                <w:tab w:val="num" w:pos="0"/>
+              </w:tabs>
+              <w:spacing w:line="240" w:lineRule="auto"/>
+            </w:pPr>
+            <w:r>
+              <w:rPr>
+                <w:rFonts w:ascii="Times New Roman" w:hAnsi="Times New Roman"/>
+                <w:sz w:val="22"/>
+                <w:szCs w:val="22"/>
+              </w:rPr>
+              <w:t>The system will display a dialogue box with message “Marked participation successfully”.</w:t>
+            </w:r>
+          </w:p>
+        </w:tc>
+      </w:tr>
+      <w:tr>
+        <w:tc>
+          <w:tcPr>
+            <w:tcW w:w="2650" w:type="dxa"/>
+            <w:tcBorders>
+              <w:left w:val="single" w:sz="4" w:space="0" w:color="000000"/>
+              <w:bottom w:val="single" w:sz="4" w:space="0" w:color="000000"/>
+            </w:tcBorders>
+          </w:tcPr>
+          <w:p>
+            <w:pPr>
+              <w:pStyle w:val="TableContents"/>
+              <w:keepNext/>
+              <w:tabs>
+                <w:tab w:val="num" w:pos="0"/>
+              </w:tabs>
+            </w:pPr>
+            <w:r>
+              <w:rPr>
+                <w:rFonts w:ascii="Times New Roman" w:hAnsi="Times New Roman"/>
+                <w:b/>
+                <w:bCs/>
+                <w:sz w:val="22"/>
+                <w:szCs w:val="22"/>
+              </w:rPr>
+              <w:t>ALTERNATE FLOW</w:t>
+            </w:r>
+          </w:p>
+          <w:p>
+            <w:pPr>
+              <w:pStyle w:val="TableContents"/>
+              <w:tabs>
+                <w:tab w:val="num" w:pos="0"/>
+              </w:tabs>
+            </w:pPr>
+            <w:r>
+              <w:rPr>
+                <w:rFonts w:ascii="Times New Roman" w:hAnsi="Times New Roman"/>
+                <w:b/>
+                <w:bCs/>
+                <w:sz w:val="22"/>
+                <w:szCs w:val="22"/>
+              </w:rPr>
+              <w:t>(EXTENSION)</w:t>
+            </w:r>
+          </w:p>
+        </w:tc>
+        <w:tc>
+          <w:tcPr>
+            <w:tcW w:w="6987" w:type="dxa"/>
+            <w:tcBorders>
+              <w:left w:val="single" w:sz="4" w:space="0" w:color="000000"/>
+              <w:bottom w:val="single" w:sz="4" w:space="0" w:color="000000"/>
+              <w:right w:val="single" w:sz="4" w:space="0" w:color="000000"/>
+            </w:tcBorders>
+          </w:tcPr>
+          <w:p>
+            <w:pPr>
+              <w:pStyle w:val="Textbody"/>
+              <w:widowControl w:val="0"/>
+              <w:tabs>
+                <w:tab w:val="num" w:pos="0"/>
+              </w:tabs>
+              <w:spacing w:line="240" w:lineRule="auto"/>
+            </w:pPr>
+            <w:r>
+              <w:rPr>
+                <w:rStyle w:val="StrongEmphasis"/>
+                <w:rFonts w:ascii="Times New Roman" w:hAnsi="Times New Roman"/>
+                <w:sz w:val="22"/>
+                <w:szCs w:val="22"/>
+              </w:rPr>
+              <w:t>A: Not selected both option:</w:t>
+            </w:r>
+          </w:p>
+          <w:p>
+            <w:pPr>
+              <w:pStyle w:val="Textbody"/>
+              <w:widowControl w:val="0"/>
+              <w:tabs>
+                <w:tab w:val="num" w:pos="0"/>
+              </w:tabs>
+              <w:spacing w:line="240" w:lineRule="auto"/>
+            </w:pPr>
+            <w:r>
+              <w:rPr>
+                <w:rFonts w:ascii="Times New Roman" w:hAnsi="Times New Roman"/>
+                <w:sz w:val="22"/>
+                <w:szCs w:val="22"/>
+              </w:rPr>
+              <w:t>If the User doesn’t select any of the option:</w:t>
+            </w:r>
+          </w:p>
+          <w:p>
+            <w:pPr>
+              <w:pStyle w:val="Textbody"/>
+              <w:widowControl w:val="0"/>
+              <w:tabs>
+                <w:tab w:val="num" w:pos="0"/>
+              </w:tabs>
+              <w:spacing w:line="240" w:lineRule="auto"/>
+            </w:pPr>
+            <w:r>
+              <w:rPr>
+                <w:rFonts w:ascii="Times New Roman" w:hAnsi="Times New Roman"/>
+                <w:sz w:val="22"/>
+                <w:szCs w:val="22"/>
+              </w:rPr>
+              <w:t>The system will display a message “No option is selected please select any one of the options”.</w:t>
+            </w:r>
+          </w:p>
+        </w:tc>
+      </w:tr>
+      <w:tr>
+        <w:tc>
+          <w:tcPr>
+            <w:tcW w:w="2650" w:type="dxa"/>
+            <w:tcBorders>
+              <w:left w:val="single" w:sz="4" w:space="0" w:color="000000"/>
+              <w:bottom w:val="single" w:sz="4" w:space="0" w:color="000000"/>
+            </w:tcBorders>
+          </w:tcPr>
+          <w:p>
+            <w:pPr>
+              <w:pStyle w:val="TableContents"/>
+              <w:keepNext/>
+              <w:tabs>
+                <w:tab w:val="num" w:pos="0"/>
+              </w:tabs>
+            </w:pPr>
+            <w:r>
+              <w:rPr>
+                <w:rFonts w:ascii="Times New Roman" w:hAnsi="Times New Roman"/>
+                <w:b/>
+                <w:bCs/>
+                <w:sz w:val="22"/>
+                <w:szCs w:val="22"/>
+              </w:rPr>
+              <w:t>SPECIAL REQUIREMENT TECHNOLOGY</w:t>
+            </w:r>
+          </w:p>
+        </w:tc>
+        <w:tc>
+          <w:tcPr>
+            <w:tcW w:w="6987" w:type="dxa"/>
+            <w:tcBorders>
+              <w:left w:val="single" w:sz="4" w:space="0" w:color="000000"/>
+              <w:bottom w:val="single" w:sz="4" w:space="0" w:color="000000"/>
+              <w:right w:val="single" w:sz="4" w:space="0" w:color="000000"/>
+            </w:tcBorders>
+          </w:tcPr>
+          <w:p>
+            <w:pPr>
+              <w:pStyle w:val="TableContents"/>
+              <w:tabs>
+                <w:tab w:val="num" w:pos="0"/>
+              </w:tabs>
+            </w:pPr>
+            <w:r>
+              <w:rPr>
+                <w:rFonts w:ascii="Times New Roman" w:hAnsi="Times New Roman"/>
+                <w:sz w:val="22"/>
+                <w:szCs w:val="22"/>
+              </w:rPr>
+              <w:t>None.</w:t>
+            </w:r>
+          </w:p>
+        </w:tc>
+      </w:tr>
+      <w:tr>
+        <w:tc>
+          <w:tcPr>
+            <w:tcW w:w="2650" w:type="dxa"/>
+            <w:tcBorders>
+              <w:left w:val="single" w:sz="4" w:space="0" w:color="000000"/>
+              <w:bottom w:val="single" w:sz="4" w:space="0" w:color="000000"/>
+            </w:tcBorders>
+          </w:tcPr>
+          <w:p>
+            <w:pPr>
+              <w:pStyle w:val="TableContents"/>
+              <w:keepNext/>
+              <w:tabs>
+                <w:tab w:val="num" w:pos="0"/>
+              </w:tabs>
+            </w:pPr>
+            <w:r>
+              <w:rPr>
+                <w:rFonts w:ascii="Times New Roman" w:hAnsi="Times New Roman"/>
+                <w:b/>
+                <w:bCs/>
+                <w:sz w:val="22"/>
+                <w:szCs w:val="22"/>
+              </w:rPr>
+              <w:t>FREQUENCY OF USE</w:t>
+            </w:r>
+          </w:p>
+        </w:tc>
+        <w:tc>
+          <w:tcPr>
+            <w:tcW w:w="6987" w:type="dxa"/>
+            <w:tcBorders>
+              <w:left w:val="single" w:sz="4" w:space="0" w:color="000000"/>
+              <w:bottom w:val="single" w:sz="4" w:space="0" w:color="000000"/>
+              <w:right w:val="single" w:sz="4" w:space="0" w:color="000000"/>
+            </w:tcBorders>
+          </w:tcPr>
+          <w:p>
+            <w:pPr>
+              <w:pStyle w:val="TableContents"/>
+              <w:tabs>
+                <w:tab w:val="num" w:pos="0"/>
+              </w:tabs>
+            </w:pPr>
+            <w:r>
+              <w:rPr>
+                <w:rFonts w:ascii="Times New Roman" w:hAnsi="Times New Roman"/>
+                <w:sz w:val="22"/>
+                <w:szCs w:val="22"/>
+              </w:rPr>
+              <w:t>Medium</w:t>
+            </w:r>
+          </w:p>
+        </w:tc>
+      </w:tr>
+      <w:tr>
+        <w:tc>
+          <w:tcPr>
+            <w:tcW w:w="2650" w:type="dxa"/>
+            <w:tcBorders>
+              <w:left w:val="single" w:sz="4" w:space="0" w:color="000000"/>
+              <w:bottom w:val="single" w:sz="4" w:space="0" w:color="000000"/>
+            </w:tcBorders>
+          </w:tcPr>
+          <w:p>
+            <w:pPr>
+              <w:pStyle w:val="TableContents"/>
+              <w:keepNext/>
+              <w:tabs>
+                <w:tab w:val="num" w:pos="0"/>
+              </w:tabs>
+            </w:pPr>
+            <w:r>
+              <w:rPr>
+                <w:rFonts w:ascii="Times New Roman" w:hAnsi="Times New Roman"/>
+                <w:b/>
+                <w:bCs/>
+                <w:sz w:val="22"/>
+                <w:szCs w:val="22"/>
+              </w:rPr>
+              <w:t>SPECIAL ISSUES</w:t>
+            </w:r>
+          </w:p>
+        </w:tc>
+        <w:tc>
+          <w:tcPr>
+            <w:tcW w:w="6987" w:type="dxa"/>
+            <w:tcBorders>
+              <w:left w:val="single" w:sz="4" w:space="0" w:color="000000"/>
+              <w:bottom w:val="single" w:sz="4" w:space="0" w:color="000000"/>
+              <w:right w:val="single" w:sz="4" w:space="0" w:color="000000"/>
+            </w:tcBorders>
+          </w:tcPr>
+          <w:p>
+            <w:pPr>
+              <w:pStyle w:val="Textbody"/>
+              <w:widowControl w:val="0"/>
+              <w:tabs>
+                <w:tab w:val="num" w:pos="0"/>
+              </w:tabs>
+              <w:spacing w:line="240" w:lineRule="auto"/>
+            </w:pPr>
+            <w:r>
+              <w:rPr>
+                <w:rFonts w:ascii="Times New Roman" w:hAnsi="Times New Roman"/>
+                <w:sz w:val="22"/>
+                <w:szCs w:val="22"/>
+              </w:rPr>
+              <w:t>None</w:t>
+            </w:r>
+          </w:p>
+        </w:tc>
+      </w:tr>
+    </w:tbl>
+    <w:p>
+      <w:pPr>
+        <w:tabs>
+          <w:tab w:val="left" w:pos="7332"/>
+        </w:tabs>
+        <w:rPr>
+          <w:rFonts w:ascii="Times New Roman" w:hAnsi="Times New Roman"/>
+        </w:rPr>
+      </w:pPr>
+      <w:r>
+        <w:t xml:space="preserve">Table </w:t>
+      </w:r>
+      <w:r>
+        <w:fldChar w:fldCharType="begin"/>
+      </w:r>
+      <w:r>
+        <w:instrText xml:space="preserve"> SEQ Table \* ARABIC </w:instrText>
+      </w:r>
+      <w:r>
+        <w:fldChar w:fldCharType="separate"/>
+      </w:r>
+      <w:r>
+        <w:t>2</w:t>
+      </w:r>
+      <w:r>
+        <w:fldChar w:fldCharType="end"/>
+      </w:r>
+      <w:r>
+        <w:t>: Mark Participation UC-3</w:t>
+      </w:r>
+    </w:p>
+    <w:p>
+      <w:pPr>
+        <w:tabs>
+          <w:tab w:val="left" w:pos="7332"/>
+        </w:tabs>
+        <w:rPr>
+          <w:rFonts w:ascii="Times New Roman" w:hAnsi="Times New Roman"/>
+        </w:rPr>
+      </w:pPr>
+    </w:p>
+    <w:p>
+      <w:pPr>
+        <w:tabs>
+          <w:tab w:val="left" w:pos="7332"/>
+        </w:tabs>
+        <w:rPr>
+          <w:rFonts w:ascii="Times New Roman" w:hAnsi="Times New Roman"/>
+        </w:rPr>
+      </w:pPr>
+    </w:p>
+    <w:p>
+      <w:pPr>
+        <w:tabs>
+          <w:tab w:val="left" w:pos="7332"/>
+        </w:tabs>
+        <w:rPr>
+          <w:rFonts w:ascii="Times New Roman" w:hAnsi="Times New Roman"/>
+        </w:rPr>
+      </w:pPr>
+    </w:p>
+    <w:p>
+      <w:pPr>
+        <w:tabs>
+          <w:tab w:val="left" w:pos="7332"/>
+        </w:tabs>
+        <w:rPr>
+          <w:rFonts w:ascii="Times New Roman" w:hAnsi="Times New Roman"/>
+        </w:rPr>
+      </w:pPr>
+    </w:p>
+    <w:p>
+      <w:pPr>
+        <w:tabs>
+          <w:tab w:val="left" w:pos="7332"/>
+        </w:tabs>
+        <w:rPr>
+          <w:rFonts w:ascii="Times New Roman" w:hAnsi="Times New Roman"/>
+        </w:rPr>
+      </w:pPr>
+    </w:p>
+    <w:p>
+      <w:pPr>
+        <w:tabs>
+          <w:tab w:val="left" w:pos="7332"/>
+        </w:tabs>
+        <w:rPr>
+          <w:rFonts w:ascii="Times New Roman" w:hAnsi="Times New Roman"/>
+        </w:rPr>
+      </w:pPr>
+    </w:p>
+    <w:p>
+      <w:pPr>
+        <w:tabs>
+          <w:tab w:val="left" w:pos="7332"/>
+        </w:tabs>
+        <w:rPr>
+          <w:rFonts w:ascii="Times New Roman" w:hAnsi="Times New Roman"/>
+        </w:rPr>
+      </w:pPr>
+    </w:p>
+    <w:p>
+      <w:pPr>
+        <w:tabs>
+          <w:tab w:val="left" w:pos="7332"/>
+        </w:tabs>
+        <w:rPr>
+          <w:rFonts w:ascii="Times New Roman" w:hAnsi="Times New Roman"/>
+        </w:rPr>
+      </w:pPr>
+    </w:p>
+    <w:p>
+      <w:pPr>
+        <w:tabs>
+          <w:tab w:val="left" w:pos="7332"/>
+        </w:tabs>
+        <w:rPr>
+          <w:rFonts w:ascii="Times New Roman" w:hAnsi="Times New Roman"/>
+        </w:rPr>
+      </w:pPr>
+    </w:p>
+    <w:p>
+      <w:pPr>
+        <w:tabs>
+          <w:tab w:val="left" w:pos="7332"/>
+        </w:tabs>
+        <w:rPr>
+          <w:rFonts w:ascii="Times New Roman" w:hAnsi="Times New Roman"/>
+        </w:rPr>
+      </w:pPr>
+    </w:p>
+    <w:p>
+      <w:pPr>
+        <w:tabs>
+          <w:tab w:val="left" w:pos="7332"/>
+        </w:tabs>
         <w:rPr>
           <w:rFonts w:ascii="Times New Roman" w:hAnsi="Times New Roman"/>
         </w:rPr>
@@ -12965,7 +14250,7 @@
 </file>
 
 <file path=word/numbering.xml><?xml version="1.0" encoding="utf-8"?>
-<w:numbering xmlns:wpc="http://schemas.microsoft.com/office/word/2010/wordprocessingCanvas" xmlns:cx="http://schemas.microsoft.com/office/drawing/2014/chartex" xmlns:cx1="http://schemas.microsoft.com/office/drawing/2015/9/8/chartex" xmlns:mc="http://schemas.openxmlformats.org/markup-compatibility/2006" xmlns:o="urn:schemas-microsoft-com:office:office" xmlns:r="http://schemas.openxmlformats.org/officeDocument/2006/relationships" xmlns:m="http://schemas.openxmlformats.org/officeDocument/2006/math" xmlns:v="urn:schemas-microsoft-com:vml" xmlns:wp14="http://schemas.microsoft.com/office/word/2010/wordprocessingDrawing" xmlns:wp="http://schemas.openxmlformats.org/drawingml/2006/wordprocessingDrawing" xmlns:w10="urn:schemas-microsoft-com:office:word" xmlns:w="http://schemas.openxmlformats.org/wordprocessingml/2006/main" xmlns:w14="http://schemas.microsoft.com/office/word/2010/wordml" xmlns:w15="http://schemas.microsoft.com/office/word/2012/wordml" xmlns:w16se="http://schemas.microsoft.com/office/word/2015/wordml/symex" xmlns:wpg="http://schemas.microsoft.com/office/word/2010/wordprocessingGroup" xmlns:wpi="http://schemas.microsoft.com/office/word/2010/wordprocessingInk" xmlns:wne="http://schemas.microsoft.com/office/word/2006/wordml" xmlns:wps="http://schemas.microsoft.com/office/word/2010/wordprocessingShape" mc:Ignorable="w14 w15 w16se wp14">
+<w:numbering xmlns:wpc="http://schemas.microsoft.com/office/word/2010/wordprocessingCanvas" xmlns:cx="http://schemas.microsoft.com/office/drawing/2014/chartex" xmlns:cx1="http://schemas.microsoft.com/office/drawing/2015/9/8/chartex" xmlns:cx2="http://schemas.microsoft.com/office/drawing/2015/10/21/chartex" xmlns:cx3="http://schemas.microsoft.com/office/drawing/2016/5/9/chartex" xmlns:cx4="http://schemas.microsoft.com/office/drawing/2016/5/10/chartex" xmlns:cx5="http://schemas.microsoft.com/office/drawing/2016/5/11/chartex" xmlns:cx6="http://schemas.microsoft.com/office/drawing/2016/5/12/chartex" xmlns:cx7="http://schemas.microsoft.com/office/drawing/2016/5/13/chartex" xmlns:cx8="http://schemas.microsoft.com/office/drawing/2016/5/14/chartex" xmlns:mc="http://schemas.openxmlformats.org/markup-compatibility/2006" xmlns:aink="http://schemas.microsoft.com/office/drawing/2016/ink" xmlns:am3d="http://schemas.microsoft.com/office/drawing/2017/model3d" xmlns:o="urn:schemas-microsoft-com:office:office" xmlns:oel="http://schemas.microsoft.com/office/2019/extlst" xmlns:r="http://schemas.openxmlformats.org/officeDocument/2006/relationships" xmlns:m="http://schemas.openxmlformats.org/officeDocument/2006/math" xmlns:v="urn:schemas-microsoft-com:vml" xmlns:wp14="http://schemas.microsoft.com/office/word/2010/wordprocessingDrawing" xmlns:wp="http://schemas.openxmlformats.org/drawingml/2006/wordprocessingDrawing" xmlns:w10="urn:schemas-microsoft-com:office:word" xmlns:w="http://schemas.openxmlformats.org/wordprocessingml/2006/main" xmlns:w14="http://schemas.microsoft.com/office/word/2010/wordml" xmlns:w15="http://schemas.microsoft.com/office/word/2012/wordml" xmlns:w16cex="http://schemas.microsoft.com/office/word/2018/wordml/cex" xmlns:w16cid="http://schemas.microsoft.com/office/word/2016/wordml/cid" xmlns:w16="http://schemas.microsoft.com/office/word/2018/wordml" xmlns:w16sdtdh="http://schemas.microsoft.com/office/word/2020/wordml/sdtdatahash" xmlns:w16se="http://schemas.microsoft.com/office/word/2015/wordml/symex" xmlns:wpg="http://schemas.microsoft.com/office/word/2010/wordprocessingGroup" xmlns:wpi="http://schemas.microsoft.com/office/word/2010/wordprocessingInk" xmlns:wne="http://schemas.microsoft.com/office/word/2006/wordml" xmlns:wps="http://schemas.microsoft.com/office/word/2010/wordprocessingShape" mc:Ignorable="w14 w15 w16se w16cid w16 w16cex w16sdtdh wp14">
   <w:abstractNum w:abstractNumId="0" w15:restartNumberingAfterBreak="0">
     <w:nsid w:val="03E4690A"/>
     <w:multiLevelType w:val="multilevel"/>
@@ -14348,46 +15633,46 @@
       </w:pPr>
     </w:lvl>
   </w:abstractNum>
-  <w:num w:numId="1">
+  <w:num w:numId="1" w16cid:durableId="1024597493">
     <w:abstractNumId w:val="7"/>
   </w:num>
-  <w:num w:numId="2">
+  <w:num w:numId="2" w16cid:durableId="2056462089">
     <w:abstractNumId w:val="10"/>
   </w:num>
-  <w:num w:numId="3">
+  <w:num w:numId="3" w16cid:durableId="1271813984">
     <w:abstractNumId w:val="6"/>
   </w:num>
-  <w:num w:numId="4">
+  <w:num w:numId="4" w16cid:durableId="1046683857">
     <w:abstractNumId w:val="0"/>
   </w:num>
-  <w:num w:numId="5">
+  <w:num w:numId="5" w16cid:durableId="1706907337">
     <w:abstractNumId w:val="3"/>
   </w:num>
-  <w:num w:numId="6">
+  <w:num w:numId="6" w16cid:durableId="1328367921">
     <w:abstractNumId w:val="4"/>
   </w:num>
-  <w:num w:numId="7">
+  <w:num w:numId="7" w16cid:durableId="1863977475">
     <w:abstractNumId w:val="9"/>
   </w:num>
-  <w:num w:numId="8">
+  <w:num w:numId="8" w16cid:durableId="1446729064">
     <w:abstractNumId w:val="5"/>
   </w:num>
-  <w:num w:numId="9">
+  <w:num w:numId="9" w16cid:durableId="1334187731">
     <w:abstractNumId w:val="1"/>
   </w:num>
-  <w:num w:numId="10">
+  <w:num w:numId="10" w16cid:durableId="930239205">
     <w:abstractNumId w:val="2"/>
   </w:num>
-  <w:num w:numId="11">
+  <w:num w:numId="11" w16cid:durableId="1397315298">
     <w:abstractNumId w:val="8"/>
   </w:num>
-  <w:num w:numId="12">
+  <w:num w:numId="12" w16cid:durableId="1216743471">
     <w:abstractNumId w:val="0"/>
     <w:lvlOverride w:ilvl="0">
       <w:startOverride w:val="1"/>
     </w:lvlOverride>
   </w:num>
-  <w:num w:numId="13">
+  <w:num w:numId="13" w16cid:durableId="1732190613">
     <w:abstractNumId w:val="3"/>
     <w:lvlOverride w:ilvl="0">
       <w:startOverride w:val="1"/>
@@ -14397,7 +15682,7 @@
 </file>
 
 <file path=word/styles.xml><?xml version="1.0" encoding="utf-8"?>
-<w:styles xmlns:mc="http://schemas.openxmlformats.org/markup-compatibility/2006" xmlns:r="http://schemas.openxmlformats.org/officeDocument/2006/relationships" xmlns:w="http://schemas.openxmlformats.org/wordprocessingml/2006/main" xmlns:w14="http://schemas.microsoft.com/office/word/2010/wordml" xmlns:w15="http://schemas.microsoft.com/office/word/2012/wordml" xmlns:w16se="http://schemas.microsoft.com/office/word/2015/wordml/symex" mc:Ignorable="w14 w15 w16se">
+<w:styles xmlns:mc="http://schemas.openxmlformats.org/markup-compatibility/2006" xmlns:r="http://schemas.openxmlformats.org/officeDocument/2006/relationships" xmlns:w="http://schemas.openxmlformats.org/wordprocessingml/2006/main" xmlns:w14="http://schemas.microsoft.com/office/word/2010/wordml" xmlns:w15="http://schemas.microsoft.com/office/word/2012/wordml" xmlns:w16cex="http://schemas.microsoft.com/office/word/2018/wordml/cex" xmlns:w16cid="http://schemas.microsoft.com/office/word/2016/wordml/cid" xmlns:w16="http://schemas.microsoft.com/office/word/2018/wordml" xmlns:w16sdtdh="http://schemas.microsoft.com/office/word/2020/wordml/sdtdatahash" xmlns:w16se="http://schemas.microsoft.com/office/word/2015/wordml/symex" mc:Ignorable="w14 w15 w16se w16cid w16 w16cex w16sdtdh">
   <w:docDefaults>
     <w:rPrDefault>
       <w:rPr>
@@ -14415,7 +15700,7 @@
       </w:pPr>
     </w:pPrDefault>
   </w:docDefaults>
-  <w:latentStyles w:defLockedState="0" w:defUIPriority="99" w:defSemiHidden="0" w:defUnhideWhenUsed="0" w:defQFormat="0" w:count="371">
+  <w:latentStyles w:defLockedState="0" w:defUIPriority="99" w:defSemiHidden="0" w:defUnhideWhenUsed="0" w:defQFormat="0" w:count="376">
     <w:lsdException w:name="Normal" w:uiPriority="0" w:qFormat="1"/>
     <w:lsdException w:name="heading 1" w:uiPriority="9" w:qFormat="1"/>
     <w:lsdException w:name="heading 2" w:semiHidden="1" w:uiPriority="9" w:unhideWhenUsed="1" w:qFormat="1"/>
@@ -14787,6 +16072,11 @@
     <w:lsdException w:name="List Table 5 Dark Accent 6" w:uiPriority="50"/>
     <w:lsdException w:name="List Table 6 Colorful Accent 6" w:uiPriority="51"/>
     <w:lsdException w:name="List Table 7 Colorful Accent 6" w:uiPriority="52"/>
+    <w:lsdException w:name="Mention" w:semiHidden="1" w:unhideWhenUsed="1"/>
+    <w:lsdException w:name="Smart Hyperlink" w:semiHidden="1" w:unhideWhenUsed="1"/>
+    <w:lsdException w:name="Hashtag" w:semiHidden="1" w:unhideWhenUsed="1"/>
+    <w:lsdException w:name="Unresolved Mention" w:semiHidden="1" w:unhideWhenUsed="1"/>
+    <w:lsdException w:name="Smart Link" w:semiHidden="1" w:unhideWhenUsed="1"/>
   </w:latentStyles>
   <w:style w:type="paragraph" w:default="1" w:styleId="Normal">
     <w:name w:val="Normal"/>
@@ -14842,6 +16132,7 @@
     <w:name w:val="heading 3"/>
     <w:basedOn w:val="Heading"/>
     <w:next w:val="BodyText"/>
+    <w:uiPriority w:val="9"/>
     <w:qFormat/>
     <w:pPr>
       <w:numPr>

</xml_diff>

<commit_message>
Some changes in Use Case 2 Main Success Scenario
</commit_message>
<xml_diff>
--- a/GZC documentation.docx
+++ b/GZC documentation.docx
@@ -3711,9 +3711,9 @@
         </w:p>
         <w:p>
           <w:pPr>
-            <w:pStyle w:val="Contents2"/>
+            <w:pStyle w:val="Contents3"/>
             <w:tabs>
-              <w:tab w:val="clear" w:pos="8746"/>
+              <w:tab w:val="clear" w:pos="8462"/>
               <w:tab w:val="right" w:pos="9026" w:leader="dot"/>
             </w:tabs>
             <w:rPr/>
@@ -3731,9 +3731,9 @@
         </w:p>
         <w:p>
           <w:pPr>
-            <w:pStyle w:val="Contents2"/>
+            <w:pStyle w:val="Contents4"/>
             <w:tabs>
-              <w:tab w:val="clear" w:pos="8746"/>
+              <w:tab w:val="clear" w:pos="8179"/>
               <w:tab w:val="right" w:pos="9026" w:leader="dot"/>
             </w:tabs>
             <w:rPr/>
@@ -3751,9 +3751,9 @@
         </w:p>
         <w:p>
           <w:pPr>
-            <w:pStyle w:val="Contents3"/>
+            <w:pStyle w:val="Contents4"/>
             <w:tabs>
-              <w:tab w:val="clear" w:pos="8462"/>
+              <w:tab w:val="clear" w:pos="8179"/>
               <w:tab w:val="right" w:pos="9026" w:leader="dot"/>
             </w:tabs>
             <w:rPr/>
@@ -3805,7 +3805,7 @@
               </w:rPr>
               <w:t>1.8 Supporting Process Plans</w:t>
               <w:tab/>
-              <w:t>18</w:t>
+              <w:t>19</w:t>
             </w:r>
           </w:hyperlink>
         </w:p>
@@ -3825,7 +3825,7 @@
               </w:rPr>
               <w:t>1.8.1 Risk Management</w:t>
               <w:tab/>
-              <w:t>18</w:t>
+              <w:t>19</w:t>
             </w:r>
           </w:hyperlink>
         </w:p>
@@ -3858,12 +3858,12 @@
             </w:tabs>
             <w:rPr/>
           </w:pPr>
-          <w:hyperlink w:anchor="__RefHeading___Toc1272_2671453481">
+          <w:hyperlink w:anchor="__RefHeading___Toc1447_1438396955">
             <w:r>
               <w:rPr>
                 <w:rStyle w:val="IndexLink"/>
               </w:rPr>
-              <w:t>Use Case Descriptions</w:t>
+              <w:t>Use case Descriptions</w:t>
               <w:tab/>
               <w:t>21</w:t>
             </w:r>
@@ -4146,9 +4146,6 @@
     <w:p>
       <w:pPr>
         <w:pStyle w:val="FigureIndex1"/>
-        <w:tabs>
-          <w:tab w:val="right" w:pos="9026" w:leader="dot"/>
-        </w:tabs>
         <w:rPr/>
       </w:pPr>
       <w:r>
@@ -4180,9 +4177,6 @@
     <w:p>
       <w:pPr>
         <w:pStyle w:val="FigureIndex1"/>
-        <w:tabs>
-          <w:tab w:val="right" w:pos="9026" w:leader="dot"/>
-        </w:tabs>
         <w:rPr/>
       </w:pPr>
       <w:hyperlink w:anchor="Table!1|sequence">
@@ -4199,9 +4193,6 @@
     <w:p>
       <w:pPr>
         <w:pStyle w:val="FigureIndex1"/>
-        <w:tabs>
-          <w:tab w:val="right" w:pos="9026" w:leader="dot"/>
-        </w:tabs>
         <w:rPr/>
       </w:pPr>
       <w:hyperlink w:anchor="Table!2|sequence">
@@ -4218,9 +4209,6 @@
     <w:p>
       <w:pPr>
         <w:pStyle w:val="FigureIndex1"/>
-        <w:tabs>
-          <w:tab w:val="right" w:pos="9026" w:leader="dot"/>
-        </w:tabs>
         <w:rPr/>
       </w:pPr>
       <w:hyperlink w:anchor="Table!3|sequence">
@@ -4237,9 +4225,6 @@
     <w:p>
       <w:pPr>
         <w:pStyle w:val="FigureIndex1"/>
-        <w:tabs>
-          <w:tab w:val="right" w:pos="9026" w:leader="dot"/>
-        </w:tabs>
         <w:rPr/>
       </w:pPr>
       <w:hyperlink w:anchor="Table!4|sequence">
@@ -4298,9 +4283,6 @@
     <w:p>
       <w:pPr>
         <w:pStyle w:val="FigureIndex1"/>
-        <w:tabs>
-          <w:tab w:val="right" w:pos="9026" w:leader="dot"/>
-        </w:tabs>
         <w:rPr/>
       </w:pPr>
       <w:r>
@@ -4332,9 +4314,6 @@
     <w:p>
       <w:pPr>
         <w:pStyle w:val="FigureIndex1"/>
-        <w:tabs>
-          <w:tab w:val="right" w:pos="9026" w:leader="dot"/>
-        </w:tabs>
         <w:rPr/>
       </w:pPr>
       <w:hyperlink w:anchor="Figure!1|sequence">
@@ -4351,9 +4330,6 @@
     <w:p>
       <w:pPr>
         <w:pStyle w:val="FigureIndex1"/>
-        <w:tabs>
-          <w:tab w:val="right" w:pos="9026" w:leader="dot"/>
-        </w:tabs>
         <w:rPr/>
       </w:pPr>
       <w:hyperlink w:anchor="Figure!2|sequence">
@@ -4370,28 +4346,6 @@
     <w:p>
       <w:pPr>
         <w:pStyle w:val="FigureIndex1"/>
-        <w:tabs>
-          <w:tab w:val="right" w:pos="9026" w:leader="dot"/>
-        </w:tabs>
-        <w:rPr/>
-      </w:pPr>
-      <w:hyperlink w:anchor="Figure!4|sequence">
-        <w:r>
-          <w:rPr>
-            <w:rStyle w:val="IndexLink"/>
-          </w:rPr>
-          <w:t>Figure 4: Use case Diagram</w:t>
-          <w:tab/>
-          <w:t>20</w:t>
-        </w:r>
-      </w:hyperlink>
-    </w:p>
-    <w:p>
-      <w:pPr>
-        <w:pStyle w:val="FigureIndex1"/>
-        <w:tabs>
-          <w:tab w:val="right" w:pos="9026" w:leader="dot"/>
-        </w:tabs>
         <w:rPr/>
       </w:pPr>
       <w:hyperlink w:anchor="Figure!3|sequence">
@@ -4399,9 +4353,9 @@
           <w:rPr>
             <w:rStyle w:val="IndexLink"/>
           </w:rPr>
-          <w:t>Figure 5: Use Case Diagram</w:t>
+          <w:t>Figure 4: Use case diagram</w:t>
           <w:tab/>
-          <w:t>21</w:t>
+          <w:t>20</w:t>
         </w:r>
       </w:hyperlink>
       <w:r>
@@ -5541,9 +5495,7 @@
         </w:rPr>
       </w:pPr>
       <w:r>
-        <w:rPr>
-          <w:rFonts w:ascii="Times New Roman" w:hAnsi="Times New Roman"/>
-        </w:rPr>
+        <w:rPr/>
         <mc:AlternateContent>
           <mc:Choice Requires="wps">
             <w:drawing>
@@ -7637,7 +7589,7 @@
     </w:p>
     <w:p>
       <w:pPr>
-        <w:pStyle w:val="Heading2"/>
+        <w:pStyle w:val="Heading3"/>
         <w:numPr>
           <w:ilvl w:val="1"/>
           <w:numId w:val="4"/>
@@ -7649,15 +7601,13 @@
       <w:bookmarkStart w:id="20" w:name="__RefHeading___Toc1260_2671453481"/>
       <w:bookmarkEnd w:id="20"/>
       <w:r>
-        <w:rPr>
-          <w:rFonts w:ascii="Times New Roman" w:hAnsi="Times New Roman"/>
-        </w:rPr>
+        <w:rPr/>
         <w:t xml:space="preserve">1.5.1 Project Work Plans </w:t>
       </w:r>
     </w:p>
     <w:p>
       <w:pPr>
-        <w:pStyle w:val="Heading2"/>
+        <w:pStyle w:val="Heading4"/>
         <w:numPr>
           <w:ilvl w:val="1"/>
           <w:numId w:val="4"/>
@@ -7669,9 +7619,7 @@
       <w:bookmarkStart w:id="21" w:name="__RefHeading___Toc1262_2671453481"/>
       <w:bookmarkEnd w:id="21"/>
       <w:r>
-        <w:rPr>
-          <w:rFonts w:ascii="Times New Roman" w:hAnsi="Times New Roman"/>
-        </w:rPr>
+        <w:rPr/>
         <w:t>1.5.1.1 Work Activity</w:t>
       </w:r>
     </w:p>
@@ -11658,6 +11606,30 @@
     <w:p>
       <w:pPr>
         <w:pStyle w:val="Heading3"/>
+        <w:widowControl/>
+        <w:numPr>
+          <w:ilvl w:val="0"/>
+          <w:numId w:val="0"/>
+        </w:numPr>
+        <w:suppressAutoHyphens w:val="true"/>
+        <w:ind w:left="0" w:hanging="0"/>
+        <w:jc w:val="left"/>
+        <w:rPr>
+          <w:rFonts w:ascii="Times New Roman" w:hAnsi="Times New Roman"/>
+        </w:rPr>
+      </w:pPr>
+      <w:r>
+        <w:rPr>
+          <w:rFonts w:ascii="Times New Roman" w:hAnsi="Times New Roman"/>
+        </w:rPr>
+      </w:r>
+      <w:r>
+        <w:br w:type="page"/>
+      </w:r>
+    </w:p>
+    <w:p>
+      <w:pPr>
+        <w:pStyle w:val="Heading4"/>
         <w:numPr>
           <w:ilvl w:val="2"/>
           <w:numId w:val="4"/>
@@ -11669,9 +11641,7 @@
       <w:bookmarkStart w:id="22" w:name="__RefHeading___Toc1264_2671453481"/>
       <w:bookmarkEnd w:id="22"/>
       <w:r>
-        <w:rPr>
-          <w:rFonts w:ascii="Times New Roman" w:hAnsi="Times New Roman"/>
-        </w:rPr>
+        <w:rPr/>
         <w:t>1.5.1.2 Schedule Allocation</w:t>
       </w:r>
     </w:p>
@@ -11698,7 +11668,7 @@
         <mc:AlternateContent>
           <mc:Choice Requires="wps">
             <w:drawing>
-              <wp:anchor behindDoc="0" distT="0" distB="0" distL="108585" distR="114935" simplePos="0" locked="0" layoutInCell="0" allowOverlap="1" relativeHeight="5">
+              <wp:anchor behindDoc="0" distT="0" distB="0" distL="106045" distR="114935" simplePos="0" locked="0" layoutInCell="0" allowOverlap="1" relativeHeight="5">
                 <wp:simplePos x="0" y="0"/>
                 <wp:positionH relativeFrom="column">
                   <wp:posOffset>80645</wp:posOffset>
@@ -11976,14 +11946,12 @@
         </w:rPr>
       </w:pPr>
       <w:r>
-        <w:rPr>
-          <w:rFonts w:ascii="Times New Roman" w:hAnsi="Times New Roman"/>
-        </w:rPr>
+        <w:rPr/>
         <mc:AlternateContent>
           <mc:Choice Requires="wps">
             <w:drawing>
               <wp:inline distT="0" distB="0" distL="0" distR="0">
-                <wp:extent cx="5901690" cy="4434205"/>
+                <wp:extent cx="5901690" cy="4640580"/>
                 <wp:effectExtent l="0" t="0" r="0" b="0"/>
                 <wp:docPr id="10" name="Shape3"/>
                 <a:graphic xmlns:a="http://schemas.openxmlformats.org/drawingml/2006/main">
@@ -11993,7 +11961,7 @@
                       <wps:spPr>
                         <a:xfrm>
                           <a:off x="0" y="0"/>
-                          <a:ext cx="5901840" cy="4434120"/>
+                          <a:ext cx="5901840" cy="4640760"/>
                         </a:xfrm>
                         <a:prstGeom prst="rect">
                           <a:avLst/>
@@ -12118,7 +12086,7 @@
           </mc:Choice>
           <mc:Fallback>
             <w:pict>
-              <v:rect id="shape_0" ID="Shape3" path="m0,0l-2147483645,0l-2147483645,-2147483646l0,-2147483646xe" fillcolor="white" stroked="f" o:allowincell="f" style="position:absolute;margin-left:0pt;margin-top:-349.2pt;width:464.65pt;height:349.1pt;mso-wrap-style:square;v-text-anchor:top;mso-position-vertical:top">
+              <v:rect id="shape_0" ID="Shape3" path="m0,0l-2147483645,0l-2147483645,-2147483646l0,-2147483646xe" fillcolor="white" stroked="f" o:allowincell="f" style="position:absolute;margin-left:0pt;margin-top:-365.45pt;width:464.65pt;height:365.35pt;mso-wrap-style:square;v-text-anchor:top;mso-position-vertical:top">
                 <v:fill o:detectmouseclick="t" type="solid" color2="black"/>
                 <v:stroke color="#3465a4" joinstyle="round" endcap="flat"/>
                 <v:textbox>
@@ -12233,6 +12201,7 @@
           <w:numId w:val="0"/>
         </w:numPr>
         <w:suppressAutoHyphens w:val="true"/>
+        <w:ind w:left="0" w:hanging="0"/>
         <w:jc w:val="left"/>
         <w:rPr>
           <w:rFonts w:ascii="Times New Roman" w:hAnsi="Times New Roman"/>
@@ -14044,242 +14013,20 @@
     </w:p>
     <w:p>
       <w:pPr>
-        <w:pStyle w:val="Heading2"/>
+        <w:pStyle w:val="TextBody"/>
         <w:numPr>
           <w:ilvl w:val="0"/>
           <w:numId w:val="0"/>
         </w:numPr>
         <w:ind w:left="0" w:hanging="0"/>
         <w:rPr>
-          <w:sz w:val="24"/>
-          <w:szCs w:val="24"/>
-        </w:rPr>
-      </w:pPr>
-      <w:r>
-        <w:rPr>
-          <w:rFonts w:ascii="Times New Roman" w:hAnsi="Times New Roman"/>
-        </w:rPr>
-      </w:r>
-      <w:r>
-        <w:br w:type="page"/>
-      </w:r>
-      <w:r>
-        <mc:AlternateContent>
-          <mc:Choice Requires="wps">
-            <w:drawing>
-              <wp:anchor behindDoc="0" distT="0" distB="0" distL="0" distR="0" simplePos="0" locked="0" layoutInCell="0" allowOverlap="1" relativeHeight="15">
-                <wp:simplePos x="0" y="0"/>
-                <wp:positionH relativeFrom="column">
-                  <wp:align>center</wp:align>
-                </wp:positionH>
-                <wp:positionV relativeFrom="paragraph">
-                  <wp:posOffset>635</wp:posOffset>
-                </wp:positionV>
-                <wp:extent cx="5154930" cy="7556500"/>
-                <wp:effectExtent l="0" t="0" r="0" b="0"/>
-                <wp:wrapSquare wrapText="largest"/>
-                <wp:docPr id="14" name="Frame5"/>
-                <a:graphic xmlns:a="http://schemas.openxmlformats.org/drawingml/2006/main">
-                  <a:graphicData uri="http://schemas.microsoft.com/office/word/2010/wordprocessingShape">
-                    <wps:wsp>
-                      <wps:cNvSpPr txBox="1"/>
-                      <wps:spPr>
-                        <a:xfrm>
-                          <a:off x="0" y="0"/>
-                          <a:ext cx="5154930" cy="7556500"/>
-                        </a:xfrm>
-                        <a:prstGeom prst="rect"/>
-                        <a:solidFill>
-                          <a:srgbClr val="FFFFFF"/>
-                        </a:solidFill>
-                      </wps:spPr>
-                      <wps:txbx>
-                        <w:txbxContent>
-                          <w:p>
-                            <w:pPr>
-                              <w:pStyle w:val="Figure"/>
-                              <w:spacing w:before="120" w:after="120"/>
-                              <w:jc w:val="center"/>
-                              <w:rPr/>
-                            </w:pPr>
-                            <w:r>
-                              <w:rPr/>
-                              <w:drawing>
-                                <wp:inline distT="0" distB="0" distL="0" distR="0">
-                                  <wp:extent cx="5423535" cy="7606030"/>
-                                  <wp:effectExtent l="0" t="0" r="0" b="0"/>
-                                  <wp:docPr id="15" name="Image6" descr=""/>
-                                  <wp:cNvGraphicFramePr>
-                                    <a:graphicFrameLocks xmlns:a="http://schemas.openxmlformats.org/drawingml/2006/main" noChangeAspect="1"/>
-                                  </wp:cNvGraphicFramePr>
-                                  <a:graphic xmlns:a="http://schemas.openxmlformats.org/drawingml/2006/main">
-                                    <a:graphicData uri="http://schemas.openxmlformats.org/drawingml/2006/picture">
-                                      <pic:pic xmlns:pic="http://schemas.openxmlformats.org/drawingml/2006/picture">
-                                        <pic:nvPicPr>
-                                          <pic:cNvPr id="15" name="Image6" descr=""/>
-                                          <pic:cNvPicPr>
-                                            <a:picLocks noChangeAspect="1" noChangeArrowheads="1"/>
-                                          </pic:cNvPicPr>
-                                        </pic:nvPicPr>
-                                        <pic:blipFill>
-                                          <a:blip r:embed="rId9"/>
-                                          <a:stretch>
-                                            <a:fillRect/>
-                                          </a:stretch>
-                                        </pic:blipFill>
-                                        <pic:spPr bwMode="auto">
-                                          <a:xfrm>
-                                            <a:off x="0" y="0"/>
-                                            <a:ext cx="5423535" cy="7606030"/>
-                                          </a:xfrm>
-                                          <a:prstGeom prst="rect">
-                                            <a:avLst/>
-                                          </a:prstGeom>
-                                        </pic:spPr>
-                                      </pic:pic>
-                                    </a:graphicData>
-                                  </a:graphic>
-                                </wp:inline>
-                              </w:drawing>
-                              <w:t xml:space="preserve">Figure </w:t>
-                            </w:r>
-                            <w:r>
-                              <w:rPr/>
-                              <w:fldChar w:fldCharType="begin"/>
-                            </w:r>
-                            <w:r>
-                              <w:rPr/>
-                              <w:instrText xml:space="preserve"> SEQ Figure \* ARABIC </w:instrText>
-                            </w:r>
-                            <w:r>
-                              <w:rPr/>
-                              <w:fldChar w:fldCharType="separate"/>
-                            </w:r>
-                            <w:r>
-                              <w:rPr/>
-                              <w:t>4</w:t>
-                            </w:r>
-                            <w:r>
-                              <w:rPr/>
-                              <w:fldChar w:fldCharType="end"/>
-                            </w:r>
-                            <w:r>
-                              <w:rPr/>
-                              <w:t>: Use case Diagram</w:t>
-                            </w:r>
-                          </w:p>
-                        </w:txbxContent>
-                      </wps:txbx>
-                      <wps:bodyPr anchor="t" lIns="0" tIns="0" rIns="0" bIns="0">
-                        <a:noAutofit/>
-                      </wps:bodyPr>
-                    </wps:wsp>
-                  </a:graphicData>
-                </a:graphic>
-              </wp:anchor>
-            </w:drawing>
-          </mc:Choice>
-          <mc:Fallback>
-            <w:pict>
-              <v:rect style="position:absolute;rotation:-0;width:405.9pt;height:595pt;mso-wrap-distance-left:0pt;mso-wrap-distance-right:0pt;mso-wrap-distance-top:0pt;mso-wrap-distance-bottom:0pt;margin-top:0pt;mso-position-vertical:top;mso-position-vertical-relative:text;margin-left:22.7pt;mso-position-horizontal:center;mso-position-horizontal-relative:text">
-                <v:textbox inset="0in,0in,0in,0in">
-                  <w:txbxContent>
-                    <w:p>
-                      <w:pPr>
-                        <w:pStyle w:val="Figure"/>
-                        <w:spacing w:before="120" w:after="120"/>
-                        <w:jc w:val="center"/>
-                        <w:rPr/>
-                      </w:pPr>
-                      <w:r>
-                        <w:rPr/>
-                        <w:drawing>
-                          <wp:inline distT="0" distB="0" distL="0" distR="0">
-                            <wp:extent cx="5423535" cy="7606030"/>
-                            <wp:effectExtent l="0" t="0" r="0" b="0"/>
-                            <wp:docPr id="16" name="Image6" descr=""/>
-                            <wp:cNvGraphicFramePr>
-                              <a:graphicFrameLocks xmlns:a="http://schemas.openxmlformats.org/drawingml/2006/main" noChangeAspect="1"/>
-                            </wp:cNvGraphicFramePr>
-                            <a:graphic xmlns:a="http://schemas.openxmlformats.org/drawingml/2006/main">
-                              <a:graphicData uri="http://schemas.openxmlformats.org/drawingml/2006/picture">
-                                <pic:pic xmlns:pic="http://schemas.openxmlformats.org/drawingml/2006/picture">
-                                  <pic:nvPicPr>
-                                    <pic:cNvPr id="16" name="Image6" descr=""/>
-                                    <pic:cNvPicPr>
-                                      <a:picLocks noChangeAspect="1" noChangeArrowheads="1"/>
-                                    </pic:cNvPicPr>
-                                  </pic:nvPicPr>
-                                  <pic:blipFill>
-                                    <a:blip r:embed="rId10"/>
-                                    <a:stretch>
-                                      <a:fillRect/>
-                                    </a:stretch>
-                                  </pic:blipFill>
-                                  <pic:spPr bwMode="auto">
-                                    <a:xfrm>
-                                      <a:off x="0" y="0"/>
-                                      <a:ext cx="5423535" cy="7606030"/>
-                                    </a:xfrm>
-                                    <a:prstGeom prst="rect">
-                                      <a:avLst/>
-                                    </a:prstGeom>
-                                  </pic:spPr>
-                                </pic:pic>
-                              </a:graphicData>
-                            </a:graphic>
-                          </wp:inline>
-                        </w:drawing>
-                        <w:t xml:space="preserve">Figure </w:t>
-                      </w:r>
-                      <w:r>
-                        <w:rPr/>
-                        <w:fldChar w:fldCharType="begin"/>
-                      </w:r>
-                      <w:r>
-                        <w:rPr/>
-                        <w:instrText xml:space="preserve"> SEQ Figure \* ARABIC </w:instrText>
-                      </w:r>
-                      <w:r>
-                        <w:rPr/>
-                        <w:fldChar w:fldCharType="separate"/>
-                      </w:r>
-                      <w:r>
-                        <w:rPr/>
-                        <w:t>4</w:t>
-                      </w:r>
-                      <w:r>
-                        <w:rPr/>
-                        <w:fldChar w:fldCharType="end"/>
-                      </w:r>
-                      <w:r>
-                        <w:rPr/>
-                        <w:t>: Use case Diagram</w:t>
-                      </w:r>
-                    </w:p>
-                  </w:txbxContent>
-                </v:textbox>
-                <w10:wrap type="square" side="largest"/>
-              </v:rect>
-            </w:pict>
-          </mc:Fallback>
-        </mc:AlternateContent>
-      </w:r>
-    </w:p>
-    <w:p>
-      <w:pPr>
-        <w:pStyle w:val="Heading2"/>
-        <w:numPr>
-          <w:ilvl w:val="1"/>
-          <w:numId w:val="4"/>
-        </w:numPr>
-        <w:rPr>
-          <w:rFonts w:ascii="Times New Roman" w:hAnsi="Times New Roman"/>
-        </w:rPr>
-      </w:pPr>
-      <w:bookmarkStart w:id="27" w:name="__RefHeading___Toc1272_2671453481"/>
-      <w:bookmarkEnd w:id="27"/>
-      <w:r>
+          <w:rFonts w:ascii="Times New Roman" w:hAnsi="Times New Roman"/>
+        </w:rPr>
+      </w:pPr>
+      <w:r>
+        <w:rPr>
+          <w:rFonts w:ascii="Times New Roman" w:hAnsi="Times New Roman"/>
+        </w:rPr>
         <mc:AlternateContent>
           <mc:Choice Requires="wps">
             <w:drawing>
@@ -14294,7 +14041,7 @@
                 <wp:extent cx="5731510" cy="8295640"/>
                 <wp:effectExtent l="0" t="0" r="0" b="0"/>
                 <wp:wrapSquare wrapText="largest"/>
-                <wp:docPr id="17" name="Frame4"/>
+                <wp:docPr id="14" name="Frame4"/>
                 <a:graphic xmlns:a="http://schemas.openxmlformats.org/drawingml/2006/main">
                   <a:graphicData uri="http://schemas.microsoft.com/office/word/2010/wordprocessingShape">
                     <wps:wsp>
@@ -14333,11 +14080,106 @@
                             </w:pPr>
                             <w:r>
                               <w:rPr/>
+                            </w:r>
+                          </w:p>
+                        </w:txbxContent>
+                      </wps:txbx>
+                      <wps:bodyPr lIns="0" rIns="0" tIns="0" bIns="0" anchor="t">
+                        <a:noAutofit/>
+                      </wps:bodyPr>
+                    </wps:wsp>
+                  </a:graphicData>
+                </a:graphic>
+              </wp:anchor>
+            </w:drawing>
+          </mc:Choice>
+          <mc:Fallback>
+            <w:pict>
+              <v:rect id="shape_0" ID="Frame4" path="m0,0l-2147483645,0l-2147483645,-2147483646l0,-2147483646xe" fillcolor="white" stroked="f" o:allowincell="f" style="position:absolute;margin-left:0pt;margin-top:826.35pt;width:451.25pt;height:653.15pt;mso-wrap-style:none;v-text-anchor:middle">
+                <v:fill o:detectmouseclick="t" type="solid" color2="black"/>
+                <v:stroke color="#3465a4" joinstyle="round" endcap="flat"/>
+                <v:textbox>
+                  <w:txbxContent>
+                    <w:p>
+                      <w:pPr>
+                        <w:pStyle w:val="Figure"/>
+                        <w:spacing w:before="120" w:after="120"/>
+                        <w:jc w:val="center"/>
+                        <w:rPr>
+                          <w:color w:val="000000"/>
+                        </w:rPr>
+                      </w:pPr>
+                      <w:r>
+                        <w:rPr/>
+                      </w:r>
+                    </w:p>
+                  </w:txbxContent>
+                </v:textbox>
+                <w10:wrap type="square" side="largest"/>
+              </v:rect>
+            </w:pict>
+          </mc:Fallback>
+        </mc:AlternateContent>
+        <mc:AlternateContent>
+          <mc:Choice Requires="wps">
+            <w:drawing>
+              <wp:anchor behindDoc="0" distT="0" distB="635" distL="0" distR="0" simplePos="0" locked="0" layoutInCell="0" allowOverlap="1" relativeHeight="11">
+                <wp:simplePos x="0" y="0"/>
+                <wp:positionH relativeFrom="column">
+                  <wp:posOffset>177800</wp:posOffset>
+                </wp:positionH>
+                <wp:positionV relativeFrom="paragraph">
+                  <wp:posOffset>333375</wp:posOffset>
+                </wp:positionV>
+                <wp:extent cx="5102225" cy="7917180"/>
+                <wp:effectExtent l="0" t="0" r="0" b="0"/>
+                <wp:wrapSquare wrapText="largest"/>
+                <wp:docPr id="16" name="Frame4"/>
+                <a:graphic xmlns:a="http://schemas.openxmlformats.org/drawingml/2006/main">
+                  <a:graphicData uri="http://schemas.microsoft.com/office/word/2010/wordprocessingShape">
+                    <wps:wsp>
+                      <wps:cNvSpPr/>
+                      <wps:spPr>
+                        <a:xfrm>
+                          <a:off x="0" y="0"/>
+                          <a:ext cx="5102280" cy="7917120"/>
+                        </a:xfrm>
+                        <a:prstGeom prst="rect">
+                          <a:avLst/>
+                        </a:prstGeom>
+                        <a:solidFill>
+                          <a:srgbClr val="ffffff"/>
+                        </a:solidFill>
+                        <a:ln w="0">
+                          <a:noFill/>
+                        </a:ln>
+                      </wps:spPr>
+                      <wps:style>
+                        <a:lnRef idx="0"/>
+                        <a:fillRef idx="0"/>
+                        <a:effectRef idx="0"/>
+                        <a:fontRef idx="minor"/>
+                      </wps:style>
+                      <wps:txbx>
+                        <w:txbxContent>
+                          <w:p>
+                            <w:pPr>
+                              <w:pStyle w:val="Figure"/>
+                              <w:spacing w:before="120" w:after="120"/>
+                              <w:jc w:val="center"/>
+                              <w:rPr>
+                                <w:color w:val="000000"/>
+                              </w:rPr>
+                            </w:pPr>
+                            <w:r>
+                              <w:rPr>
+                                <w:color w:val="000000"/>
+                              </w:rPr>
                               <w:drawing>
                                 <wp:inline distT="0" distB="0" distL="0" distR="0">
-                                  <wp:extent cx="5681345" cy="7967980"/>
+                                  <wp:extent cx="5102225" cy="7125970"/>
                                   <wp:effectExtent l="0" t="0" r="0" b="0"/>
-                                  <wp:docPr id="19" name="Image5" descr=""/>
+                                  <wp:docPr id="18" name="Image6" descr=""/>
                                   <wp:cNvGraphicFramePr>
                                     <a:graphicFrameLocks xmlns:a="http://schemas.openxmlformats.org/drawingml/2006/main" noChangeAspect="1"/>
                                   </wp:cNvGraphicFramePr>
@@ -14345,13 +14187,13 @@
                                     <a:graphicData uri="http://schemas.openxmlformats.org/drawingml/2006/picture">
                                       <pic:pic xmlns:pic="http://schemas.openxmlformats.org/drawingml/2006/picture">
                                         <pic:nvPicPr>
-                                          <pic:cNvPr id="19" name="Image5" descr=""/>
+                                          <pic:cNvPr id="18" name="Image6" descr=""/>
                                           <pic:cNvPicPr>
                                             <a:picLocks noChangeAspect="1" noChangeArrowheads="1"/>
                                           </pic:cNvPicPr>
                                         </pic:nvPicPr>
                                         <pic:blipFill>
-                                          <a:blip r:embed="rId11"/>
+                                          <a:blip r:embed="rId9"/>
                                           <a:stretch>
                                             <a:fillRect/>
                                           </a:stretch>
@@ -14359,7 +14201,7 @@
                                         <pic:spPr bwMode="auto">
                                           <a:xfrm>
                                             <a:off x="0" y="0"/>
-                                            <a:ext cx="5681345" cy="7967980"/>
+                                            <a:ext cx="5102225" cy="7125970"/>
                                           </a:xfrm>
                                           <a:prstGeom prst="rect">
                                             <a:avLst/>
@@ -14399,7 +14241,7 @@
                               <w:rPr>
                                 <w:color w:val="000000"/>
                               </w:rPr>
-                              <w:t>5</w:t>
+                              <w:t>4</w:t>
                             </w:r>
                             <w:r>
                               <w:rPr>
@@ -14411,7 +14253,7 @@
                               <w:rPr>
                                 <w:color w:val="000000"/>
                               </w:rPr>
-                              <w:t>: Use Case Diagram</w:t>
+                              <w:t>: Use case diagram</w:t>
                             </w:r>
                           </w:p>
                         </w:txbxContent>
@@ -14427,7 +14269,7 @@
           </mc:Choice>
           <mc:Fallback>
             <w:pict>
-              <v:rect id="shape_0" ID="Frame4" path="m0,0l-2147483645,0l-2147483645,-2147483646l0,-2147483646xe" fillcolor="white" stroked="f" o:allowincell="f" style="position:absolute;margin-left:0pt;margin-top:826.35pt;width:451.25pt;height:653.15pt;mso-wrap-style:square;v-text-anchor:top">
+              <v:rect id="shape_0" ID="Frame4" path="m0,0l-2147483645,0l-2147483645,-2147483646l0,-2147483646xe" fillcolor="white" stroked="f" o:allowincell="f" style="position:absolute;margin-left:14pt;margin-top:26.25pt;width:401.7pt;height:623.35pt;mso-wrap-style:square;v-text-anchor:top">
                 <v:fill o:detectmouseclick="t" type="solid" color2="black"/>
                 <v:stroke color="#3465a4" joinstyle="round" endcap="flat"/>
                 <v:textbox>
@@ -14442,12 +14284,14 @@
                         </w:rPr>
                       </w:pPr>
                       <w:r>
-                        <w:rPr/>
+                        <w:rPr>
+                          <w:color w:val="000000"/>
+                        </w:rPr>
                         <w:drawing>
                           <wp:inline distT="0" distB="0" distL="0" distR="0">
-                            <wp:extent cx="5681345" cy="7967980"/>
+                            <wp:extent cx="5102225" cy="7125970"/>
                             <wp:effectExtent l="0" t="0" r="0" b="0"/>
-                            <wp:docPr id="20" name="Image5" descr=""/>
+                            <wp:docPr id="19" name="Image6" descr=""/>
                             <wp:cNvGraphicFramePr>
                               <a:graphicFrameLocks xmlns:a="http://schemas.openxmlformats.org/drawingml/2006/main" noChangeAspect="1"/>
                             </wp:cNvGraphicFramePr>
@@ -14455,13 +14299,13 @@
                               <a:graphicData uri="http://schemas.openxmlformats.org/drawingml/2006/picture">
                                 <pic:pic xmlns:pic="http://schemas.openxmlformats.org/drawingml/2006/picture">
                                   <pic:nvPicPr>
-                                    <pic:cNvPr id="20" name="Image5" descr=""/>
+                                    <pic:cNvPr id="19" name="Image6" descr=""/>
                                     <pic:cNvPicPr>
                                       <a:picLocks noChangeAspect="1" noChangeArrowheads="1"/>
                                     </pic:cNvPicPr>
                                   </pic:nvPicPr>
                                   <pic:blipFill>
-                                    <a:blip r:embed="rId12"/>
+                                    <a:blip r:embed="rId10"/>
                                     <a:stretch>
                                       <a:fillRect/>
                                     </a:stretch>
@@ -14469,7 +14313,7 @@
                                   <pic:spPr bwMode="auto">
                                     <a:xfrm>
                                       <a:off x="0" y="0"/>
-                                      <a:ext cx="5681345" cy="7967980"/>
+                                      <a:ext cx="5102225" cy="7125970"/>
                                     </a:xfrm>
                                     <a:prstGeom prst="rect">
                                       <a:avLst/>
@@ -14509,7 +14353,7 @@
                         <w:rPr>
                           <w:color w:val="000000"/>
                         </w:rPr>
-                        <w:t>5</w:t>
+                        <w:t>4</w:t>
                       </w:r>
                       <w:r>
                         <w:rPr>
@@ -14521,7 +14365,7 @@
                         <w:rPr>
                           <w:color w:val="000000"/>
                         </w:rPr>
-                        <w:t>: Use Case Diagram</w:t>
+                        <w:t>: Use case diagram</w:t>
                       </w:r>
                     </w:p>
                   </w:txbxContent>
@@ -14532,13 +14376,33 @@
           </mc:Fallback>
         </mc:AlternateContent>
       </w:r>
+      <w:bookmarkStart w:id="27" w:name="__RefHeading___Toc1272_2671453481"/>
+      <w:bookmarkStart w:id="28" w:name="__RefHeading___Toc1272_2671453481"/>
+      <w:bookmarkEnd w:id="28"/>
+      <w:r>
+        <w:br w:type="page"/>
+      </w:r>
+    </w:p>
+    <w:p>
+      <w:pPr>
+        <w:pStyle w:val="Heading2"/>
+        <w:numPr>
+          <w:ilvl w:val="1"/>
+          <w:numId w:val="4"/>
+        </w:numPr>
+        <w:rPr>
+          <w:rFonts w:ascii="Times New Roman" w:hAnsi="Times New Roman"/>
+        </w:rPr>
+      </w:pPr>
+      <w:bookmarkStart w:id="29" w:name="__RefHeading___Toc1447_1438396955"/>
+      <w:bookmarkEnd w:id="29"/>
       <w:r>
         <w:rPr>
           <w:rFonts w:ascii="Times New Roman" w:hAnsi="Times New Roman"/>
           <w:sz w:val="24"/>
           <w:szCs w:val="24"/>
         </w:rPr>
-        <w:t>Use Case Descriptions</w:t>
+        <w:t>Use case Descriptions</w:t>
       </w:r>
     </w:p>
     <w:p>
@@ -14552,8 +14416,8 @@
           <w:rFonts w:ascii="Times New Roman" w:hAnsi="Times New Roman"/>
         </w:rPr>
       </w:pPr>
-      <w:bookmarkStart w:id="28" w:name="__RefHeading___Toc3278_2288119578"/>
-      <w:bookmarkEnd w:id="28"/>
+      <w:bookmarkStart w:id="30" w:name="__RefHeading___Toc3278_2288119578"/>
+      <w:bookmarkEnd w:id="30"/>
       <w:r>
         <w:rPr>
           <w:rFonts w:ascii="Times New Roman" w:hAnsi="Times New Roman"/>
@@ -15520,8 +15384,8 @@
           <w:rFonts w:ascii="Times New Roman" w:hAnsi="Times New Roman"/>
         </w:rPr>
       </w:pPr>
-      <w:bookmarkStart w:id="29" w:name="__RefHeading___Toc3280_2288119578"/>
-      <w:bookmarkEnd w:id="29"/>
+      <w:bookmarkStart w:id="31" w:name="__RefHeading___Toc3280_2288119578"/>
+      <w:bookmarkEnd w:id="31"/>
       <w:r>
         <w:rPr>
           <w:rFonts w:ascii="Times New Roman" w:hAnsi="Times New Roman"/>
@@ -16061,7 +15925,23 @@
                 <w:sz w:val="22"/>
                 <w:szCs w:val="22"/>
               </w:rPr>
-              <w:t>The admin selects the activity against which media is to be uploaded.</w:t>
+              <w:t xml:space="preserve">The </w:t>
+            </w:r>
+            <w:r>
+              <w:rPr>
+                <w:rFonts w:ascii="Times New Roman" w:hAnsi="Times New Roman"/>
+                <w:sz w:val="22"/>
+                <w:szCs w:val="22"/>
+              </w:rPr>
+              <w:t>actor</w:t>
+            </w:r>
+            <w:r>
+              <w:rPr>
+                <w:rFonts w:ascii="Times New Roman" w:hAnsi="Times New Roman"/>
+                <w:sz w:val="22"/>
+                <w:szCs w:val="22"/>
+              </w:rPr>
+              <w:t xml:space="preserve"> will click on the Upload Media option.</w:t>
             </w:r>
           </w:p>
           <w:p>
@@ -16084,7 +15964,39 @@
                 <w:sz w:val="22"/>
                 <w:szCs w:val="22"/>
               </w:rPr>
-              <w:t>The admin will click on the Upload Media option.</w:t>
+              <w:t xml:space="preserve">The </w:t>
+            </w:r>
+            <w:r>
+              <w:rPr>
+                <w:rFonts w:ascii="Times New Roman" w:hAnsi="Times New Roman"/>
+                <w:sz w:val="22"/>
+                <w:szCs w:val="22"/>
+              </w:rPr>
+              <w:t>actor</w:t>
+            </w:r>
+            <w:r>
+              <w:rPr>
+                <w:rFonts w:ascii="Times New Roman" w:hAnsi="Times New Roman"/>
+                <w:sz w:val="22"/>
+                <w:szCs w:val="22"/>
+              </w:rPr>
+              <w:t xml:space="preserve"> selects the activity </w:t>
+            </w:r>
+            <w:r>
+              <w:rPr>
+                <w:rFonts w:ascii="Times New Roman" w:hAnsi="Times New Roman"/>
+                <w:sz w:val="22"/>
+                <w:szCs w:val="22"/>
+              </w:rPr>
+              <w:t xml:space="preserve">from the list of activities performed </w:t>
+            </w:r>
+            <w:r>
+              <w:rPr>
+                <w:rFonts w:ascii="Times New Roman" w:hAnsi="Times New Roman"/>
+                <w:sz w:val="22"/>
+                <w:szCs w:val="22"/>
+              </w:rPr>
+              <w:t>by the group.</w:t>
             </w:r>
           </w:p>
           <w:p>
@@ -16107,7 +16019,39 @@
                 <w:sz w:val="22"/>
                 <w:szCs w:val="22"/>
               </w:rPr>
-              <w:t>The system will ask the user to select the files.</w:t>
+              <w:t xml:space="preserve">The system will ask the </w:t>
+            </w:r>
+            <w:r>
+              <w:rPr>
+                <w:rFonts w:ascii="Times New Roman" w:hAnsi="Times New Roman"/>
+                <w:sz w:val="22"/>
+                <w:szCs w:val="22"/>
+              </w:rPr>
+              <w:t xml:space="preserve">actor </w:t>
+            </w:r>
+            <w:r>
+              <w:rPr>
+                <w:rFonts w:ascii="Times New Roman" w:hAnsi="Times New Roman"/>
+                <w:sz w:val="22"/>
+                <w:szCs w:val="22"/>
+              </w:rPr>
+              <w:t xml:space="preserve">to select the </w:t>
+            </w:r>
+            <w:r>
+              <w:rPr>
+                <w:rFonts w:ascii="Times New Roman" w:hAnsi="Times New Roman"/>
+                <w:sz w:val="22"/>
+                <w:szCs w:val="22"/>
+              </w:rPr>
+              <w:t xml:space="preserve">media </w:t>
+            </w:r>
+            <w:r>
+              <w:rPr>
+                <w:rFonts w:ascii="Times New Roman" w:hAnsi="Times New Roman"/>
+                <w:sz w:val="22"/>
+                <w:szCs w:val="22"/>
+              </w:rPr>
+              <w:t>files.</w:t>
             </w:r>
           </w:p>
           <w:p>
@@ -16130,7 +16074,23 @@
                 <w:sz w:val="22"/>
                 <w:szCs w:val="22"/>
               </w:rPr>
-              <w:t>The system asks the user to add captions to multimedia.</w:t>
+              <w:t xml:space="preserve">The system asks the </w:t>
+            </w:r>
+            <w:r>
+              <w:rPr>
+                <w:rFonts w:ascii="Times New Roman" w:hAnsi="Times New Roman"/>
+                <w:sz w:val="22"/>
+                <w:szCs w:val="22"/>
+              </w:rPr>
+              <w:t xml:space="preserve">actor </w:t>
+            </w:r>
+            <w:r>
+              <w:rPr>
+                <w:rFonts w:ascii="Times New Roman" w:hAnsi="Times New Roman"/>
+                <w:sz w:val="22"/>
+                <w:szCs w:val="22"/>
+              </w:rPr>
+              <w:t>to add captions to multimedia.</w:t>
             </w:r>
           </w:p>
           <w:p>
@@ -16153,7 +16113,23 @@
                 <w:sz w:val="22"/>
                 <w:szCs w:val="22"/>
               </w:rPr>
-              <w:t>The system inform the admin / volunteer whether the media was uploaded or not.</w:t>
+              <w:t xml:space="preserve">The system inform the </w:t>
+            </w:r>
+            <w:r>
+              <w:rPr>
+                <w:rFonts w:ascii="Times New Roman" w:hAnsi="Times New Roman"/>
+                <w:sz w:val="22"/>
+                <w:szCs w:val="22"/>
+              </w:rPr>
+              <w:t xml:space="preserve">actor </w:t>
+            </w:r>
+            <w:r>
+              <w:rPr>
+                <w:rFonts w:ascii="Times New Roman" w:hAnsi="Times New Roman"/>
+                <w:sz w:val="22"/>
+                <w:szCs w:val="22"/>
+              </w:rPr>
+              <w:t>whether the media was uploaded or not.</w:t>
             </w:r>
           </w:p>
         </w:tc>
@@ -16560,13 +16536,11 @@
         </w:rPr>
       </w:pPr>
       <w:r>
-        <w:rPr>
-          <w:rFonts w:ascii="Times New Roman" w:hAnsi="Times New Roman"/>
-        </w:rPr>
+        <w:rPr/>
       </w:r>
     </w:p>
     <w:sectPr>
-      <w:footerReference w:type="default" r:id="rId13"/>
+      <w:footerReference w:type="default" r:id="rId11"/>
       <w:type w:val="nextPage"/>
       <w:pgSz w:w="11906" w:h="16838"/>
       <w:pgMar w:left="1440" w:right="1440" w:gutter="0" w:header="0" w:top="1440" w:footer="1440" w:bottom="1999"/>

</xml_diff>

<commit_message>
Usecase 2 had a change in MSS.
</commit_message>
<xml_diff>
--- a/GZC documentation.docx
+++ b/GZC documentation.docx
@@ -11668,7 +11668,7 @@
         <mc:AlternateContent>
           <mc:Choice Requires="wps">
             <w:drawing>
-              <wp:anchor behindDoc="0" distT="0" distB="0" distL="106045" distR="114935" simplePos="0" locked="0" layoutInCell="0" allowOverlap="1" relativeHeight="5">
+              <wp:anchor behindDoc="0" distT="0" distB="0" distL="105410" distR="114935" simplePos="0" locked="0" layoutInCell="0" allowOverlap="1" relativeHeight="5">
                 <wp:simplePos x="0" y="0"/>
                 <wp:positionH relativeFrom="column">
                   <wp:posOffset>80645</wp:posOffset>
@@ -14172,9 +14172,7 @@
                               </w:rPr>
                             </w:pPr>
                             <w:r>
-                              <w:rPr>
-                                <w:color w:val="000000"/>
-                              </w:rPr>
+                              <w:rPr/>
                               <w:drawing>
                                 <wp:inline distT="0" distB="0" distL="0" distR="0">
                                   <wp:extent cx="5102225" cy="7125970"/>
@@ -14284,9 +14282,7 @@
                         </w:rPr>
                       </w:pPr>
                       <w:r>
-                        <w:rPr>
-                          <w:color w:val="000000"/>
-                        </w:rPr>
+                        <w:rPr/>
                         <w:drawing>
                           <wp:inline distT="0" distB="0" distL="0" distR="0">
                             <wp:extent cx="5102225" cy="7125970"/>
@@ -15925,23 +15921,7 @@
                 <w:sz w:val="22"/>
                 <w:szCs w:val="22"/>
               </w:rPr>
-              <w:t xml:space="preserve">The </w:t>
-            </w:r>
-            <w:r>
-              <w:rPr>
-                <w:rFonts w:ascii="Times New Roman" w:hAnsi="Times New Roman"/>
-                <w:sz w:val="22"/>
-                <w:szCs w:val="22"/>
-              </w:rPr>
-              <w:t>actor</w:t>
-            </w:r>
-            <w:r>
-              <w:rPr>
-                <w:rFonts w:ascii="Times New Roman" w:hAnsi="Times New Roman"/>
-                <w:sz w:val="22"/>
-                <w:szCs w:val="22"/>
-              </w:rPr>
-              <w:t xml:space="preserve"> will click on the Upload Media option.</w:t>
+              <w:t>The actor will click on the Upload Media option.</w:t>
             </w:r>
           </w:p>
           <w:p>
@@ -15964,39 +15944,7 @@
                 <w:sz w:val="22"/>
                 <w:szCs w:val="22"/>
               </w:rPr>
-              <w:t xml:space="preserve">The </w:t>
-            </w:r>
-            <w:r>
-              <w:rPr>
-                <w:rFonts w:ascii="Times New Roman" w:hAnsi="Times New Roman"/>
-                <w:sz w:val="22"/>
-                <w:szCs w:val="22"/>
-              </w:rPr>
-              <w:t>actor</w:t>
-            </w:r>
-            <w:r>
-              <w:rPr>
-                <w:rFonts w:ascii="Times New Roman" w:hAnsi="Times New Roman"/>
-                <w:sz w:val="22"/>
-                <w:szCs w:val="22"/>
-              </w:rPr>
-              <w:t xml:space="preserve"> selects the activity </w:t>
-            </w:r>
-            <w:r>
-              <w:rPr>
-                <w:rFonts w:ascii="Times New Roman" w:hAnsi="Times New Roman"/>
-                <w:sz w:val="22"/>
-                <w:szCs w:val="22"/>
-              </w:rPr>
-              <w:t xml:space="preserve">from the list of activities performed </w:t>
-            </w:r>
-            <w:r>
-              <w:rPr>
-                <w:rFonts w:ascii="Times New Roman" w:hAnsi="Times New Roman"/>
-                <w:sz w:val="22"/>
-                <w:szCs w:val="22"/>
-              </w:rPr>
-              <w:t>by the group.</w:t>
+              <w:t>The actor selects the activity from the list of activities performed by the group.</w:t>
             </w:r>
           </w:p>
           <w:p>
@@ -16019,39 +15967,7 @@
                 <w:sz w:val="22"/>
                 <w:szCs w:val="22"/>
               </w:rPr>
-              <w:t xml:space="preserve">The system will ask the </w:t>
-            </w:r>
-            <w:r>
-              <w:rPr>
-                <w:rFonts w:ascii="Times New Roman" w:hAnsi="Times New Roman"/>
-                <w:sz w:val="22"/>
-                <w:szCs w:val="22"/>
-              </w:rPr>
-              <w:t xml:space="preserve">actor </w:t>
-            </w:r>
-            <w:r>
-              <w:rPr>
-                <w:rFonts w:ascii="Times New Roman" w:hAnsi="Times New Roman"/>
-                <w:sz w:val="22"/>
-                <w:szCs w:val="22"/>
-              </w:rPr>
-              <w:t xml:space="preserve">to select the </w:t>
-            </w:r>
-            <w:r>
-              <w:rPr>
-                <w:rFonts w:ascii="Times New Roman" w:hAnsi="Times New Roman"/>
-                <w:sz w:val="22"/>
-                <w:szCs w:val="22"/>
-              </w:rPr>
-              <w:t xml:space="preserve">media </w:t>
-            </w:r>
-            <w:r>
-              <w:rPr>
-                <w:rFonts w:ascii="Times New Roman" w:hAnsi="Times New Roman"/>
-                <w:sz w:val="22"/>
-                <w:szCs w:val="22"/>
-              </w:rPr>
-              <w:t>files.</w:t>
+              <w:t>The system will ask the actor to select the media files.</w:t>
             </w:r>
           </w:p>
           <w:p>
@@ -16074,23 +15990,7 @@
                 <w:sz w:val="22"/>
                 <w:szCs w:val="22"/>
               </w:rPr>
-              <w:t xml:space="preserve">The system asks the </w:t>
-            </w:r>
-            <w:r>
-              <w:rPr>
-                <w:rFonts w:ascii="Times New Roman" w:hAnsi="Times New Roman"/>
-                <w:sz w:val="22"/>
-                <w:szCs w:val="22"/>
-              </w:rPr>
-              <w:t xml:space="preserve">actor </w:t>
-            </w:r>
-            <w:r>
-              <w:rPr>
-                <w:rFonts w:ascii="Times New Roman" w:hAnsi="Times New Roman"/>
-                <w:sz w:val="22"/>
-                <w:szCs w:val="22"/>
-              </w:rPr>
-              <w:t>to add captions to multimedia.</w:t>
+              <w:t>The system asks the actor to add captions to multimedia.</w:t>
             </w:r>
           </w:p>
           <w:p>
@@ -16113,7 +16013,7 @@
                 <w:sz w:val="22"/>
                 <w:szCs w:val="22"/>
               </w:rPr>
-              <w:t xml:space="preserve">The system inform the </w:t>
+              <w:t xml:space="preserve">The system </w:t>
             </w:r>
             <w:r>
               <w:rPr>
@@ -16121,15 +16021,7 @@
                 <w:sz w:val="22"/>
                 <w:szCs w:val="22"/>
               </w:rPr>
-              <w:t xml:space="preserve">actor </w:t>
-            </w:r>
-            <w:r>
-              <w:rPr>
-                <w:rFonts w:ascii="Times New Roman" w:hAnsi="Times New Roman"/>
-                <w:sz w:val="22"/>
-                <w:szCs w:val="22"/>
-              </w:rPr>
-              <w:t>whether the media was uploaded or not.</w:t>
+              <w:t>displays media uploading success message to the actor.</w:t>
             </w:r>
           </w:p>
         </w:tc>
@@ -16283,6 +16175,71 @@
               <w:t>The system cancels the uploading media process and the photos and videos of the group will displayed to the user.</w:t>
             </w:r>
           </w:p>
+          <w:p>
+            <w:pPr>
+              <w:pStyle w:val="Textbody1"/>
+              <w:widowControl w:val="false"/>
+              <w:spacing w:lineRule="auto" w:line="240"/>
+              <w:jc w:val="left"/>
+              <w:rPr/>
+            </w:pPr>
+            <w:r>
+              <w:rPr>
+                <w:rStyle w:val="StrongEmphasis"/>
+                <w:rFonts w:ascii="Times New Roman" w:hAnsi="Times New Roman"/>
+                <w:sz w:val="22"/>
+                <w:szCs w:val="22"/>
+              </w:rPr>
+              <w:t>B</w:t>
+            </w:r>
+            <w:r>
+              <w:rPr>
+                <w:rStyle w:val="StrongEmphasis"/>
+                <w:rFonts w:ascii="Times New Roman" w:hAnsi="Times New Roman"/>
+                <w:sz w:val="22"/>
+                <w:szCs w:val="22"/>
+              </w:rPr>
+              <w:t xml:space="preserve">: </w:t>
+            </w:r>
+            <w:r>
+              <w:rPr>
+                <w:rStyle w:val="StrongEmphasis"/>
+                <w:rFonts w:ascii="Times New Roman" w:hAnsi="Times New Roman"/>
+                <w:sz w:val="22"/>
+                <w:szCs w:val="22"/>
+              </w:rPr>
+              <w:t>Media uploading failed</w:t>
+            </w:r>
+            <w:r>
+              <w:rPr>
+                <w:rStyle w:val="StrongEmphasis"/>
+                <w:rFonts w:ascii="Times New Roman" w:hAnsi="Times New Roman"/>
+                <w:sz w:val="22"/>
+                <w:szCs w:val="22"/>
+              </w:rPr>
+              <w:t>:</w:t>
+            </w:r>
+          </w:p>
+          <w:p>
+            <w:pPr>
+              <w:pStyle w:val="Textbody1"/>
+              <w:widowControl w:val="false"/>
+              <w:spacing w:lineRule="auto" w:line="240" w:before="0" w:after="140"/>
+              <w:jc w:val="left"/>
+              <w:rPr/>
+            </w:pPr>
+            <w:r>
+              <w:rPr>
+                <w:rStyle w:val="StrongEmphasis"/>
+                <w:rFonts w:ascii="Times New Roman" w:hAnsi="Times New Roman"/>
+                <w:b w:val="false"/>
+                <w:bCs w:val="false"/>
+                <w:sz w:val="22"/>
+                <w:szCs w:val="22"/>
+              </w:rPr>
+              <w:t>Due to some certain conditions, the uploading of media may failed in this case the system will display the reason why the upload was not successful.</w:t>
+            </w:r>
+          </w:p>
         </w:tc>
       </w:tr>
       <w:tr>
@@ -16478,7 +16435,7 @@
     <w:p>
       <w:pPr>
         <w:pStyle w:val="Table"/>
-        <w:spacing w:lineRule="auto" w:line="240"/>
+        <w:spacing w:lineRule="auto" w:line="240" w:before="120" w:after="120"/>
         <w:jc w:val="center"/>
         <w:rPr>
           <w:rFonts w:ascii="Times New Roman" w:hAnsi="Times New Roman"/>
@@ -16525,18 +16482,6 @@
           <w:rFonts w:ascii="Times New Roman" w:hAnsi="Times New Roman"/>
         </w:rPr>
         <w:t>: Upload Multimedia UC-2 By Khurram Shahzad</w:t>
-      </w:r>
-    </w:p>
-    <w:p>
-      <w:pPr>
-        <w:pStyle w:val="Normal"/>
-        <w:jc w:val="both"/>
-        <w:rPr>
-          <w:rFonts w:ascii="Times New Roman" w:hAnsi="Times New Roman"/>
-        </w:rPr>
-      </w:pPr>
-      <w:r>
-        <w:rPr/>
       </w:r>
     </w:p>
     <w:sectPr>
@@ -16575,7 +16520,7 @@
     </w:r>
     <w:r>
       <w:rPr/>
-      <w:t>21</w:t>
+      <w:t>22</w:t>
     </w:r>
     <w:r>
       <w:rPr/>

</xml_diff>

<commit_message>
Usecase 2 had a change in MSS and primary actor.
</commit_message>
<xml_diff>
--- a/GZC documentation.docx
+++ b/GZC documentation.docx
@@ -4146,6 +4146,9 @@
     <w:p>
       <w:pPr>
         <w:pStyle w:val="FigureIndex1"/>
+        <w:tabs>
+          <w:tab w:val="right" w:pos="9026" w:leader="dot"/>
+        </w:tabs>
         <w:rPr/>
       </w:pPr>
       <w:r>
@@ -4177,6 +4180,9 @@
     <w:p>
       <w:pPr>
         <w:pStyle w:val="FigureIndex1"/>
+        <w:tabs>
+          <w:tab w:val="right" w:pos="9026" w:leader="dot"/>
+        </w:tabs>
         <w:rPr/>
       </w:pPr>
       <w:hyperlink w:anchor="Table!1|sequence">
@@ -4193,6 +4199,9 @@
     <w:p>
       <w:pPr>
         <w:pStyle w:val="FigureIndex1"/>
+        <w:tabs>
+          <w:tab w:val="right" w:pos="9026" w:leader="dot"/>
+        </w:tabs>
         <w:rPr/>
       </w:pPr>
       <w:hyperlink w:anchor="Table!2|sequence">
@@ -4209,6 +4218,9 @@
     <w:p>
       <w:pPr>
         <w:pStyle w:val="FigureIndex1"/>
+        <w:tabs>
+          <w:tab w:val="right" w:pos="9026" w:leader="dot"/>
+        </w:tabs>
         <w:rPr/>
       </w:pPr>
       <w:hyperlink w:anchor="Table!3|sequence">
@@ -4225,6 +4237,9 @@
     <w:p>
       <w:pPr>
         <w:pStyle w:val="FigureIndex1"/>
+        <w:tabs>
+          <w:tab w:val="right" w:pos="9026" w:leader="dot"/>
+        </w:tabs>
         <w:rPr/>
       </w:pPr>
       <w:hyperlink w:anchor="Table!4|sequence">
@@ -4283,6 +4298,9 @@
     <w:p>
       <w:pPr>
         <w:pStyle w:val="FigureIndex1"/>
+        <w:tabs>
+          <w:tab w:val="right" w:pos="9026" w:leader="dot"/>
+        </w:tabs>
         <w:rPr/>
       </w:pPr>
       <w:r>
@@ -4314,6 +4332,9 @@
     <w:p>
       <w:pPr>
         <w:pStyle w:val="FigureIndex1"/>
+        <w:tabs>
+          <w:tab w:val="right" w:pos="9026" w:leader="dot"/>
+        </w:tabs>
         <w:rPr/>
       </w:pPr>
       <w:hyperlink w:anchor="Figure!1|sequence">
@@ -4330,6 +4351,9 @@
     <w:p>
       <w:pPr>
         <w:pStyle w:val="FigureIndex1"/>
+        <w:tabs>
+          <w:tab w:val="right" w:pos="9026" w:leader="dot"/>
+        </w:tabs>
         <w:rPr/>
       </w:pPr>
       <w:hyperlink w:anchor="Figure!2|sequence">
@@ -4346,6 +4370,9 @@
     <w:p>
       <w:pPr>
         <w:pStyle w:val="FigureIndex1"/>
+        <w:tabs>
+          <w:tab w:val="right" w:pos="9026" w:leader="dot"/>
+        </w:tabs>
         <w:rPr/>
       </w:pPr>
       <w:hyperlink w:anchor="Figure!3|sequence">
@@ -11668,7 +11695,7 @@
         <mc:AlternateContent>
           <mc:Choice Requires="wps">
             <w:drawing>
-              <wp:anchor behindDoc="0" distT="0" distB="0" distL="105410" distR="114935" simplePos="0" locked="0" layoutInCell="0" allowOverlap="1" relativeHeight="5">
+              <wp:anchor behindDoc="0" distT="0" distB="0" distL="104140" distR="114935" simplePos="0" locked="0" layoutInCell="0" allowOverlap="1" relativeHeight="5">
                 <wp:simplePos x="0" y="0"/>
                 <wp:positionH relativeFrom="column">
                   <wp:posOffset>80645</wp:posOffset>
@@ -15625,39 +15652,9 @@
               <w:spacing w:lineRule="auto" w:line="240"/>
               <w:jc w:val="left"/>
               <w:rPr>
-                <w:rFonts w:ascii="Times New Roman" w:hAnsi="Times New Roman"/>
-              </w:rPr>
-            </w:pPr>
-            <w:r>
-              <w:rPr>
-                <w:rFonts w:ascii="Times New Roman" w:hAnsi="Times New Roman"/>
-                <w:sz w:val="22"/>
-                <w:szCs w:val="22"/>
-              </w:rPr>
-              <w:t>Admin / Volunteer</w:t>
-            </w:r>
-          </w:p>
-        </w:tc>
-      </w:tr>
-      <w:tr>
-        <w:trPr/>
-        <w:tc>
-          <w:tcPr>
-            <w:tcW w:w="3055" w:type="dxa"/>
-            <w:tcBorders>
-              <w:left w:val="single" w:sz="4" w:space="0" w:color="000000"/>
-              <w:bottom w:val="single" w:sz="4" w:space="0" w:color="000000"/>
-            </w:tcBorders>
-          </w:tcPr>
-          <w:p>
-            <w:pPr>
-              <w:pStyle w:val="TableContents"/>
-              <w:keepNext w:val="true"/>
-              <w:widowControl w:val="false"/>
-              <w:spacing w:lineRule="auto" w:line="240"/>
-              <w:jc w:val="left"/>
-              <w:rPr>
-                <w:rFonts w:ascii="Times New Roman" w:hAnsi="Times New Roman"/>
+                <w:b/>
+                <w:b/>
+                <w:bCs/>
               </w:rPr>
             </w:pPr>
             <w:r>
@@ -15668,6 +15665,60 @@
                 <w:sz w:val="22"/>
                 <w:szCs w:val="22"/>
               </w:rPr>
+              <w:t xml:space="preserve">User (Admin / </w:t>
+            </w:r>
+            <w:r>
+              <w:rPr>
+                <w:rFonts w:ascii="Times New Roman" w:hAnsi="Times New Roman"/>
+                <w:b/>
+                <w:bCs/>
+                <w:sz w:val="22"/>
+                <w:szCs w:val="22"/>
+              </w:rPr>
+              <w:t xml:space="preserve">Non </w:t>
+            </w:r>
+            <w:r>
+              <w:rPr>
+                <w:rFonts w:ascii="Times New Roman" w:hAnsi="Times New Roman"/>
+                <w:b/>
+                <w:bCs/>
+                <w:sz w:val="22"/>
+                <w:szCs w:val="22"/>
+              </w:rPr>
+              <w:t>Admin Members of the group).</w:t>
+            </w:r>
+          </w:p>
+        </w:tc>
+      </w:tr>
+      <w:tr>
+        <w:trPr/>
+        <w:tc>
+          <w:tcPr>
+            <w:tcW w:w="3055" w:type="dxa"/>
+            <w:tcBorders>
+              <w:left w:val="single" w:sz="4" w:space="0" w:color="000000"/>
+              <w:bottom w:val="single" w:sz="4" w:space="0" w:color="000000"/>
+            </w:tcBorders>
+          </w:tcPr>
+          <w:p>
+            <w:pPr>
+              <w:pStyle w:val="TableContents"/>
+              <w:keepNext w:val="true"/>
+              <w:widowControl w:val="false"/>
+              <w:spacing w:lineRule="auto" w:line="240"/>
+              <w:jc w:val="left"/>
+              <w:rPr>
+                <w:rFonts w:ascii="Times New Roman" w:hAnsi="Times New Roman"/>
+              </w:rPr>
+            </w:pPr>
+            <w:r>
+              <w:rPr>
+                <w:rFonts w:ascii="Times New Roman" w:hAnsi="Times New Roman"/>
+                <w:b/>
+                <w:bCs/>
+                <w:sz w:val="22"/>
+                <w:szCs w:val="22"/>
+              </w:rPr>
               <w:t>STAKE HOLDER AND INTEREST</w:t>
             </w:r>
           </w:p>
@@ -15689,15 +15740,6 @@
               <w:jc w:val="left"/>
               <w:rPr/>
             </w:pPr>
-            <w:r>
-              <w:rPr>
-                <w:rStyle w:val="StrongEmphasis"/>
-                <w:rFonts w:ascii="Times New Roman" w:hAnsi="Times New Roman"/>
-                <w:sz w:val="22"/>
-                <w:szCs w:val="22"/>
-              </w:rPr>
-              <w:t xml:space="preserve">Admin / Volunteer: </w:t>
-            </w:r>
             <w:r>
               <w:rPr>
                 <w:rStyle w:val="StrongEmphasis"/>
@@ -15707,7 +15749,7 @@
                 <w:sz w:val="22"/>
                 <w:szCs w:val="22"/>
               </w:rPr>
-              <w:t>Interested in uploading multimedia(photo, video) to improve the profile of group.</w:t>
+              <w:t>Interested in uploading multimedia (photo, video) to improve the profile of group.</w:t>
             </w:r>
           </w:p>
         </w:tc>
@@ -15921,7 +15963,23 @@
                 <w:sz w:val="22"/>
                 <w:szCs w:val="22"/>
               </w:rPr>
-              <w:t>The actor will click on the Upload Media option.</w:t>
+              <w:t xml:space="preserve">The </w:t>
+            </w:r>
+            <w:r>
+              <w:rPr>
+                <w:rFonts w:ascii="Times New Roman" w:hAnsi="Times New Roman"/>
+                <w:sz w:val="22"/>
+                <w:szCs w:val="22"/>
+              </w:rPr>
+              <w:t xml:space="preserve">user </w:t>
+            </w:r>
+            <w:r>
+              <w:rPr>
+                <w:rFonts w:ascii="Times New Roman" w:hAnsi="Times New Roman"/>
+                <w:sz w:val="22"/>
+                <w:szCs w:val="22"/>
+              </w:rPr>
+              <w:t>will click on the Upload Media option.</w:t>
             </w:r>
           </w:p>
           <w:p>
@@ -15944,7 +16002,23 @@
                 <w:sz w:val="22"/>
                 <w:szCs w:val="22"/>
               </w:rPr>
-              <w:t>The actor selects the activity from the list of activities performed by the group.</w:t>
+              <w:t xml:space="preserve">The </w:t>
+            </w:r>
+            <w:r>
+              <w:rPr>
+                <w:rFonts w:ascii="Times New Roman" w:hAnsi="Times New Roman"/>
+                <w:sz w:val="22"/>
+                <w:szCs w:val="22"/>
+              </w:rPr>
+              <w:t xml:space="preserve">user </w:t>
+            </w:r>
+            <w:r>
+              <w:rPr>
+                <w:rFonts w:ascii="Times New Roman" w:hAnsi="Times New Roman"/>
+                <w:sz w:val="22"/>
+                <w:szCs w:val="22"/>
+              </w:rPr>
+              <w:t>selects the activity from the list of activities performed by the group.</w:t>
             </w:r>
           </w:p>
           <w:p>
@@ -15967,7 +16041,23 @@
                 <w:sz w:val="22"/>
                 <w:szCs w:val="22"/>
               </w:rPr>
-              <w:t>The system will ask the actor to select the media files.</w:t>
+              <w:t xml:space="preserve">The system will ask the </w:t>
+            </w:r>
+            <w:r>
+              <w:rPr>
+                <w:rFonts w:ascii="Times New Roman" w:hAnsi="Times New Roman"/>
+                <w:sz w:val="22"/>
+                <w:szCs w:val="22"/>
+              </w:rPr>
+              <w:t>user</w:t>
+            </w:r>
+            <w:r>
+              <w:rPr>
+                <w:rFonts w:ascii="Times New Roman" w:hAnsi="Times New Roman"/>
+                <w:sz w:val="22"/>
+                <w:szCs w:val="22"/>
+              </w:rPr>
+              <w:t xml:space="preserve"> to select the media files.</w:t>
             </w:r>
           </w:p>
           <w:p>
@@ -15990,7 +16080,23 @@
                 <w:sz w:val="22"/>
                 <w:szCs w:val="22"/>
               </w:rPr>
-              <w:t>The system asks the actor to add captions to multimedia.</w:t>
+              <w:t xml:space="preserve">The system asks the </w:t>
+            </w:r>
+            <w:r>
+              <w:rPr>
+                <w:rFonts w:ascii="Times New Roman" w:hAnsi="Times New Roman"/>
+                <w:sz w:val="22"/>
+                <w:szCs w:val="22"/>
+              </w:rPr>
+              <w:t>user</w:t>
+            </w:r>
+            <w:r>
+              <w:rPr>
+                <w:rFonts w:ascii="Times New Roman" w:hAnsi="Times New Roman"/>
+                <w:sz w:val="22"/>
+                <w:szCs w:val="22"/>
+              </w:rPr>
+              <w:t xml:space="preserve"> to add captions to multimedia.</w:t>
             </w:r>
           </w:p>
           <w:p>
@@ -16013,7 +16119,7 @@
                 <w:sz w:val="22"/>
                 <w:szCs w:val="22"/>
               </w:rPr>
-              <w:t xml:space="preserve">The system </w:t>
+              <w:t xml:space="preserve">The system displays media uploading success message to the </w:t>
             </w:r>
             <w:r>
               <w:rPr>
@@ -16021,7 +16127,15 @@
                 <w:sz w:val="22"/>
                 <w:szCs w:val="22"/>
               </w:rPr>
-              <w:t>displays media uploading success message to the actor.</w:t>
+              <w:t>user</w:t>
+            </w:r>
+            <w:r>
+              <w:rPr>
+                <w:rFonts w:ascii="Times New Roman" w:hAnsi="Times New Roman"/>
+                <w:sz w:val="22"/>
+                <w:szCs w:val="22"/>
+              </w:rPr>
+              <w:t>.</w:t>
             </w:r>
           </w:p>
         </w:tc>
@@ -16148,7 +16262,29 @@
                 <w:sz w:val="22"/>
                 <w:szCs w:val="22"/>
               </w:rPr>
-              <w:t>The admin selects on the cancel uploading media option.</w:t>
+              <w:t xml:space="preserve">The </w:t>
+            </w:r>
+            <w:r>
+              <w:rPr>
+                <w:rStyle w:val="StrongEmphasis"/>
+                <w:rFonts w:ascii="Times New Roman" w:hAnsi="Times New Roman"/>
+                <w:b w:val="false"/>
+                <w:bCs w:val="false"/>
+                <w:sz w:val="22"/>
+                <w:szCs w:val="22"/>
+              </w:rPr>
+              <w:t>user</w:t>
+            </w:r>
+            <w:r>
+              <w:rPr>
+                <w:rStyle w:val="StrongEmphasis"/>
+                <w:rFonts w:ascii="Times New Roman" w:hAnsi="Times New Roman"/>
+                <w:b w:val="false"/>
+                <w:bCs w:val="false"/>
+                <w:sz w:val="22"/>
+                <w:szCs w:val="22"/>
+              </w:rPr>
+              <w:t xml:space="preserve"> selects on the cancel uploading media option.</w:t>
             </w:r>
           </w:p>
           <w:p>
@@ -16190,34 +16326,7 @@
                 <w:sz w:val="22"/>
                 <w:szCs w:val="22"/>
               </w:rPr>
-              <w:t>B</w:t>
-            </w:r>
-            <w:r>
-              <w:rPr>
-                <w:rStyle w:val="StrongEmphasis"/>
-                <w:rFonts w:ascii="Times New Roman" w:hAnsi="Times New Roman"/>
-                <w:sz w:val="22"/>
-                <w:szCs w:val="22"/>
-              </w:rPr>
-              <w:t xml:space="preserve">: </w:t>
-            </w:r>
-            <w:r>
-              <w:rPr>
-                <w:rStyle w:val="StrongEmphasis"/>
-                <w:rFonts w:ascii="Times New Roman" w:hAnsi="Times New Roman"/>
-                <w:sz w:val="22"/>
-                <w:szCs w:val="22"/>
-              </w:rPr>
-              <w:t>Media uploading failed</w:t>
-            </w:r>
-            <w:r>
-              <w:rPr>
-                <w:rStyle w:val="StrongEmphasis"/>
-                <w:rFonts w:ascii="Times New Roman" w:hAnsi="Times New Roman"/>
-                <w:sz w:val="22"/>
-                <w:szCs w:val="22"/>
-              </w:rPr>
-              <w:t>:</w:t>
+              <w:t>B: Media uploading failed:</w:t>
             </w:r>
           </w:p>
           <w:p>
@@ -16237,7 +16346,51 @@
                 <w:sz w:val="22"/>
                 <w:szCs w:val="22"/>
               </w:rPr>
-              <w:t>Due to some certain conditions, the uploading of media may failed in this case the system will display the reason why the upload was not successful.</w:t>
+              <w:t xml:space="preserve">Due to some certain conditions, the uploading of media may failed in this case the system will display the </w:t>
+            </w:r>
+            <w:r>
+              <w:rPr>
+                <w:rStyle w:val="StrongEmphasis"/>
+                <w:rFonts w:ascii="Times New Roman" w:hAnsi="Times New Roman"/>
+                <w:b w:val="false"/>
+                <w:bCs w:val="false"/>
+                <w:sz w:val="22"/>
+                <w:szCs w:val="22"/>
+              </w:rPr>
+              <w:t>message</w:t>
+            </w:r>
+            <w:r>
+              <w:rPr>
+                <w:rStyle w:val="StrongEmphasis"/>
+                <w:rFonts w:ascii="Times New Roman" w:hAnsi="Times New Roman"/>
+                <w:b w:val="false"/>
+                <w:bCs w:val="false"/>
+                <w:sz w:val="22"/>
+                <w:szCs w:val="22"/>
+              </w:rPr>
+              <w:t xml:space="preserve"> why the </w:t>
+            </w:r>
+            <w:r>
+              <w:rPr>
+                <w:rStyle w:val="StrongEmphasis"/>
+                <w:rFonts w:ascii="Times New Roman" w:hAnsi="Times New Roman"/>
+                <w:b w:val="false"/>
+                <w:bCs w:val="false"/>
+                <w:sz w:val="22"/>
+                <w:szCs w:val="22"/>
+              </w:rPr>
+              <w:t>media</w:t>
+            </w:r>
+            <w:r>
+              <w:rPr>
+                <w:rStyle w:val="StrongEmphasis"/>
+                <w:rFonts w:ascii="Times New Roman" w:hAnsi="Times New Roman"/>
+                <w:b w:val="false"/>
+                <w:bCs w:val="false"/>
+                <w:sz w:val="22"/>
+                <w:szCs w:val="22"/>
+              </w:rPr>
+              <w:t xml:space="preserve"> upload was not successful.</w:t>
             </w:r>
           </w:p>
         </w:tc>

</xml_diff>

<commit_message>
somechanges in my use case
</commit_message>
<xml_diff>
--- a/GZC documentation.docx
+++ b/GZC documentation.docx
@@ -11,7 +11,6 @@
           <w:rFonts w:ascii="Times New Roman" w:hAnsi="Times New Roman"/>
           <w:b/>
           <w:bCs/>
-          <w:lang/>
         </w:rPr>
         <w:t>QUAID-I-AZAM UNIVERSITY OF ISLAMABAD</w:t>
       </w:r>
@@ -25,7 +24,6 @@
           <w:rFonts w:ascii="Times New Roman" w:hAnsi="Times New Roman"/>
           <w:b/>
           <w:bCs/>
-          <w:lang/>
         </w:rPr>
         <w:t>SOFTWARE CONSTRUCTION</w:t>
       </w:r>
@@ -37,7 +35,6 @@
           <w:rFonts w:ascii="Times New Roman" w:hAnsi="Times New Roman"/>
           <w:b/>
           <w:bCs/>
-          <w:lang/>
         </w:rPr>
       </w:pPr>
     </w:p>
@@ -48,7 +45,6 @@
           <w:rFonts w:ascii="Times New Roman" w:hAnsi="Times New Roman"/>
           <w:b/>
           <w:bCs/>
-          <w:lang/>
         </w:rPr>
       </w:pPr>
     </w:p>
@@ -59,7 +55,6 @@
           <w:rFonts w:ascii="Times New Roman" w:hAnsi="Times New Roman"/>
           <w:b/>
           <w:bCs/>
-          <w:lang/>
         </w:rPr>
       </w:pPr>
     </w:p>
@@ -70,7 +65,6 @@
           <w:rFonts w:ascii="Times New Roman" w:hAnsi="Times New Roman"/>
           <w:b/>
           <w:bCs/>
-          <w:lang/>
         </w:rPr>
       </w:pPr>
     </w:p>
@@ -81,7 +75,6 @@
           <w:rFonts w:ascii="Times New Roman" w:hAnsi="Times New Roman"/>
           <w:b/>
           <w:bCs/>
-          <w:lang/>
         </w:rPr>
       </w:pPr>
     </w:p>
@@ -92,7 +85,6 @@
           <w:rFonts w:ascii="Times New Roman" w:hAnsi="Times New Roman"/>
           <w:b/>
           <w:bCs/>
-          <w:lang/>
         </w:rPr>
       </w:pPr>
     </w:p>
@@ -103,7 +95,6 @@
           <w:rFonts w:ascii="Times New Roman" w:hAnsi="Times New Roman"/>
           <w:b/>
           <w:bCs/>
-          <w:lang/>
         </w:rPr>
       </w:pPr>
     </w:p>
@@ -114,7 +105,6 @@
           <w:rFonts w:ascii="Times New Roman" w:hAnsi="Times New Roman"/>
           <w:b/>
           <w:bCs/>
-          <w:lang/>
         </w:rPr>
       </w:pPr>
     </w:p>
@@ -125,7 +115,6 @@
           <w:rFonts w:ascii="Times New Roman" w:hAnsi="Times New Roman"/>
           <w:b/>
           <w:bCs/>
-          <w:lang/>
         </w:rPr>
       </w:pPr>
       <w:r>
@@ -190,7 +179,6 @@
           <w:rFonts w:ascii="Times New Roman" w:hAnsi="Times New Roman"/>
           <w:b/>
           <w:bCs/>
-          <w:lang/>
         </w:rPr>
       </w:pPr>
     </w:p>
@@ -201,7 +189,6 @@
           <w:rFonts w:ascii="Times New Roman" w:hAnsi="Times New Roman"/>
           <w:b/>
           <w:bCs/>
-          <w:lang/>
         </w:rPr>
       </w:pPr>
     </w:p>
@@ -212,7 +199,6 @@
           <w:rFonts w:ascii="Times New Roman" w:hAnsi="Times New Roman"/>
           <w:b/>
           <w:bCs/>
-          <w:lang/>
         </w:rPr>
       </w:pPr>
     </w:p>
@@ -223,7 +209,6 @@
           <w:rFonts w:ascii="Times New Roman" w:hAnsi="Times New Roman"/>
           <w:b/>
           <w:bCs/>
-          <w:lang/>
         </w:rPr>
       </w:pPr>
     </w:p>
@@ -234,7 +219,6 @@
           <w:rFonts w:ascii="Times New Roman" w:hAnsi="Times New Roman"/>
           <w:b/>
           <w:bCs/>
-          <w:lang/>
         </w:rPr>
       </w:pPr>
     </w:p>
@@ -245,7 +229,6 @@
           <w:rFonts w:ascii="Times New Roman" w:hAnsi="Times New Roman"/>
           <w:b/>
           <w:bCs/>
-          <w:lang/>
         </w:rPr>
       </w:pPr>
     </w:p>
@@ -256,7 +239,6 @@
           <w:rFonts w:ascii="Times New Roman" w:hAnsi="Times New Roman"/>
           <w:b/>
           <w:bCs/>
-          <w:lang/>
         </w:rPr>
       </w:pPr>
     </w:p>
@@ -267,7 +249,6 @@
           <w:rFonts w:ascii="Times New Roman" w:hAnsi="Times New Roman"/>
           <w:b/>
           <w:bCs/>
-          <w:lang/>
         </w:rPr>
       </w:pPr>
     </w:p>
@@ -278,7 +259,6 @@
           <w:rFonts w:ascii="Times New Roman" w:hAnsi="Times New Roman"/>
           <w:b/>
           <w:bCs/>
-          <w:lang/>
         </w:rPr>
       </w:pPr>
     </w:p>
@@ -289,7 +269,6 @@
           <w:rFonts w:ascii="Times New Roman" w:hAnsi="Times New Roman"/>
           <w:b/>
           <w:bCs/>
-          <w:lang/>
         </w:rPr>
       </w:pPr>
     </w:p>
@@ -300,7 +279,6 @@
           <w:rFonts w:ascii="Times New Roman" w:hAnsi="Times New Roman"/>
           <w:b/>
           <w:bCs/>
-          <w:lang/>
         </w:rPr>
       </w:pPr>
     </w:p>
@@ -311,7 +289,6 @@
           <w:rFonts w:ascii="Times New Roman" w:hAnsi="Times New Roman"/>
           <w:b/>
           <w:bCs/>
-          <w:lang/>
         </w:rPr>
       </w:pPr>
     </w:p>
@@ -322,7 +299,6 @@
           <w:rFonts w:ascii="Times New Roman" w:hAnsi="Times New Roman"/>
           <w:b/>
           <w:bCs/>
-          <w:lang/>
         </w:rPr>
       </w:pPr>
     </w:p>
@@ -333,7 +309,6 @@
           <w:rFonts w:ascii="Times New Roman" w:hAnsi="Times New Roman"/>
           <w:b/>
           <w:bCs/>
-          <w:lang/>
         </w:rPr>
       </w:pPr>
     </w:p>
@@ -347,7 +322,6 @@
           <w:b/>
           <w:bCs/>
           <w:sz w:val="44"/>
-          <w:lang/>
         </w:rPr>
         <w:t>Green Zone Connect</w:t>
       </w:r>
@@ -359,7 +333,6 @@
           <w:rFonts w:ascii="Times New Roman" w:hAnsi="Times New Roman"/>
           <w:b/>
           <w:bCs/>
-          <w:lang/>
         </w:rPr>
       </w:pPr>
     </w:p>
@@ -373,7 +346,6 @@
           <w:rFonts w:ascii="Times New Roman" w:hAnsi="Times New Roman"/>
           <w:b/>
           <w:bCs/>
-          <w:lang/>
         </w:rPr>
         <w:t>GROUP  VI</w:t>
       </w:r>
@@ -383,7 +355,6 @@
           <w:rFonts w:ascii="Times New Roman" w:hAnsi="Times New Roman"/>
           <w:b/>
           <w:bCs/>
-          <w:lang/>
         </w:rPr>
         <w:t xml:space="preserve"> – BSCS 5</w:t>
       </w:r>
@@ -393,7 +364,6 @@
           <w:b/>
           <w:bCs/>
           <w:vertAlign w:val="superscript"/>
-          <w:lang/>
         </w:rPr>
         <w:t>TH</w:t>
       </w:r>
@@ -402,7 +372,6 @@
           <w:rFonts w:ascii="Times New Roman" w:hAnsi="Times New Roman"/>
           <w:b/>
           <w:bCs/>
-          <w:lang/>
         </w:rPr>
         <w:t xml:space="preserve"> SEMESTER</w:t>
       </w:r>
@@ -414,7 +383,6 @@
           <w:rFonts w:ascii="Times New Roman" w:hAnsi="Times New Roman"/>
           <w:b/>
           <w:bCs/>
-          <w:lang/>
         </w:rPr>
       </w:pPr>
     </w:p>
@@ -598,7 +566,6 @@
           <w:rFonts w:ascii="Times New Roman" w:hAnsi="Times New Roman"/>
           <w:b/>
           <w:bCs/>
-          <w:lang/>
         </w:rPr>
       </w:pPr>
     </w:p>
@@ -607,7 +574,6 @@
         <w:jc w:val="center"/>
         <w:rPr>
           <w:rFonts w:ascii="Times New Roman" w:hAnsi="Times New Roman"/>
-          <w:lang/>
         </w:rPr>
       </w:pPr>
     </w:p>
@@ -616,7 +582,6 @@
         <w:jc w:val="center"/>
         <w:rPr>
           <w:rFonts w:ascii="Times New Roman" w:hAnsi="Times New Roman"/>
-          <w:lang/>
         </w:rPr>
       </w:pPr>
     </w:p>
@@ -625,7 +590,6 @@
         <w:jc w:val="center"/>
         <w:rPr>
           <w:rFonts w:ascii="Times New Roman" w:hAnsi="Times New Roman"/>
-          <w:lang/>
         </w:rPr>
       </w:pPr>
     </w:p>
@@ -783,7 +747,6 @@
           <w:b/>
           <w:bCs/>
           <w:sz w:val="32"/>
-          <w:lang/>
         </w:rPr>
       </w:pPr>
     </w:p>
@@ -799,7 +762,6 @@
           <w:b/>
           <w:bCs/>
           <w:sz w:val="32"/>
-          <w:lang/>
         </w:rPr>
         <w:t>Customer Approval Signature</w:t>
       </w:r>
@@ -898,7 +860,6 @@
           <w:rFonts w:ascii="Times New Roman" w:hAnsi="Times New Roman"/>
           <w:b/>
           <w:bCs/>
-          <w:lang/>
         </w:rPr>
         <w:t>Signature:_</w:t>
       </w:r>
@@ -908,7 +869,6 @@
           <w:rFonts w:ascii="Times New Roman" w:hAnsi="Times New Roman"/>
           <w:b/>
           <w:bCs/>
-          <w:lang/>
         </w:rPr>
         <w:t xml:space="preserve">_____________________ </w:t>
       </w:r>
@@ -924,7 +884,6 @@
           <w:rFonts w:ascii="Times New Roman" w:hAnsi="Times New Roman"/>
           <w:b/>
           <w:bCs/>
-          <w:lang/>
         </w:rPr>
         <w:t xml:space="preserve">Name: </w:t>
       </w:r>
@@ -934,7 +893,6 @@
           <w:rFonts w:ascii="Times New Roman" w:hAnsi="Times New Roman"/>
           <w:b/>
           <w:bCs/>
-          <w:lang/>
         </w:rPr>
         <w:t>Onaiza</w:t>
       </w:r>
@@ -944,7 +902,6 @@
           <w:rFonts w:ascii="Times New Roman" w:hAnsi="Times New Roman"/>
           <w:b/>
           <w:bCs/>
-          <w:lang/>
         </w:rPr>
         <w:t xml:space="preserve"> Maqbool</w:t>
       </w:r>
@@ -960,7 +917,6 @@
           <w:rFonts w:ascii="Times New Roman" w:hAnsi="Times New Roman"/>
           <w:b/>
           <w:bCs/>
-          <w:lang/>
         </w:rPr>
         <w:t xml:space="preserve">CNIC: </w:t>
       </w:r>
@@ -970,7 +926,6 @@
           <w:rFonts w:ascii="Times New Roman" w:hAnsi="Times New Roman"/>
           <w:b/>
           <w:bCs/>
-          <w:lang/>
         </w:rPr>
         <w:t>xxxxx</w:t>
       </w:r>
@@ -980,7 +935,6 @@
           <w:rFonts w:ascii="Times New Roman" w:hAnsi="Times New Roman"/>
           <w:b/>
           <w:bCs/>
-          <w:lang/>
         </w:rPr>
         <w:t>-</w:t>
       </w:r>
@@ -990,7 +944,6 @@
           <w:rFonts w:ascii="Times New Roman" w:hAnsi="Times New Roman"/>
           <w:b/>
           <w:bCs/>
-          <w:lang/>
         </w:rPr>
         <w:t>xxxxxxx</w:t>
       </w:r>
@@ -1000,7 +953,6 @@
           <w:rFonts w:ascii="Times New Roman" w:hAnsi="Times New Roman"/>
           <w:b/>
           <w:bCs/>
-          <w:lang/>
         </w:rPr>
         <w:t>-x</w:t>
       </w:r>
@@ -1016,7 +968,6 @@
           <w:rFonts w:ascii="Times New Roman" w:hAnsi="Times New Roman"/>
           <w:b/>
           <w:bCs/>
-          <w:lang/>
         </w:rPr>
         <w:t>Contact No:  0000-0000000</w:t>
       </w:r>
@@ -1031,7 +982,6 @@
           <w:b/>
           <w:bCs/>
           <w:sz w:val="32"/>
-          <w:lang/>
         </w:rPr>
       </w:pPr>
     </w:p>
@@ -1047,7 +997,6 @@
           <w:b/>
           <w:bCs/>
           <w:sz w:val="32"/>
-          <w:lang/>
         </w:rPr>
         <w:t>Project Team Approval Signature</w:t>
       </w:r>
@@ -1061,7 +1010,6 @@
       <w:r>
         <w:rPr>
           <w:rFonts w:ascii="Times New Roman" w:hAnsi="Times New Roman"/>
-          <w:lang/>
         </w:rPr>
         <w:t xml:space="preserve">We as the project Team, acknowledge that the </w:t>
       </w:r>
@@ -1070,14 +1018,12 @@
           <w:rFonts w:ascii="Times New Roman" w:hAnsi="Times New Roman"/>
           <w:b/>
           <w:bCs/>
-          <w:lang/>
         </w:rPr>
         <w:t>Green Zone Connect</w:t>
       </w:r>
       <w:r>
         <w:rPr>
           <w:rFonts w:ascii="Times New Roman" w:hAnsi="Times New Roman"/>
-          <w:lang/>
         </w:rPr>
         <w:t xml:space="preserve"> meets the acceptance criteria outlined in the Acceptance Plan. Upon sign-off, the platform will be considered ready for deployment and usage by the target audience.</w:t>
       </w:r>
@@ -1089,7 +1035,6 @@
         <w:jc w:val="both"/>
         <w:rPr>
           <w:rFonts w:ascii="Times New Roman" w:hAnsi="Times New Roman"/>
-          <w:lang/>
         </w:rPr>
       </w:pPr>
     </w:p>
@@ -1114,7 +1059,6 @@
           <w:rFonts w:ascii="Times New Roman" w:hAnsi="Times New Roman"/>
           <w:b/>
           <w:bCs/>
-          <w:lang/>
         </w:rPr>
         <w:t>Signature:_</w:t>
       </w:r>
@@ -1124,7 +1068,6 @@
           <w:rFonts w:ascii="Times New Roman" w:hAnsi="Times New Roman"/>
           <w:b/>
           <w:bCs/>
-          <w:lang/>
         </w:rPr>
         <w:t xml:space="preserve">_____________________ </w:t>
       </w:r>
@@ -1133,7 +1076,6 @@
           <w:rFonts w:ascii="Times New Roman" w:hAnsi="Times New Roman"/>
           <w:b/>
           <w:bCs/>
-          <w:lang/>
         </w:rPr>
         <w:tab/>
       </w:r>
@@ -1142,7 +1084,6 @@
           <w:rFonts w:ascii="Times New Roman" w:hAnsi="Times New Roman"/>
           <w:b/>
           <w:bCs/>
-          <w:lang/>
         </w:rPr>
         <w:tab/>
         <w:t xml:space="preserve">Signature:______________________ </w:t>
@@ -1158,7 +1099,6 @@
           <w:rFonts w:ascii="Times New Roman" w:hAnsi="Times New Roman"/>
           <w:b/>
           <w:bCs/>
-          <w:lang/>
         </w:rPr>
         <w:t xml:space="preserve">Name: Syed </w:t>
       </w:r>
@@ -1168,7 +1108,6 @@
           <w:rFonts w:ascii="Times New Roman" w:hAnsi="Times New Roman"/>
           <w:b/>
           <w:bCs/>
-          <w:lang/>
         </w:rPr>
         <w:t>Sheeraz</w:t>
       </w:r>
@@ -1178,7 +1117,6 @@
           <w:rFonts w:ascii="Times New Roman" w:hAnsi="Times New Roman"/>
           <w:b/>
           <w:bCs/>
-          <w:lang/>
         </w:rPr>
         <w:t xml:space="preserve"> Ali Shah </w:t>
       </w:r>
@@ -1187,7 +1125,6 @@
           <w:rFonts w:ascii="Times New Roman" w:hAnsi="Times New Roman"/>
           <w:b/>
           <w:bCs/>
-          <w:lang/>
         </w:rPr>
         <w:tab/>
       </w:r>
@@ -1196,7 +1133,6 @@
           <w:rFonts w:ascii="Times New Roman" w:hAnsi="Times New Roman"/>
           <w:b/>
           <w:bCs/>
-          <w:lang/>
         </w:rPr>
         <w:tab/>
       </w:r>
@@ -1205,7 +1141,6 @@
           <w:rFonts w:ascii="Times New Roman" w:hAnsi="Times New Roman"/>
           <w:b/>
           <w:bCs/>
-          <w:lang/>
         </w:rPr>
         <w:tab/>
         <w:t>Name: Awais Ali</w:t>
@@ -1215,7 +1150,6 @@
           <w:rFonts w:ascii="Times New Roman" w:hAnsi="Times New Roman"/>
           <w:b/>
           <w:bCs/>
-          <w:lang/>
         </w:rPr>
         <w:br/>
         <w:t>(Team Lead)</w:t>
@@ -1225,7 +1159,6 @@
           <w:rFonts w:ascii="Times New Roman" w:hAnsi="Times New Roman"/>
           <w:b/>
           <w:bCs/>
-          <w:lang/>
         </w:rPr>
         <w:tab/>
       </w:r>
@@ -1234,7 +1167,6 @@
           <w:rFonts w:ascii="Times New Roman" w:hAnsi="Times New Roman"/>
           <w:b/>
           <w:bCs/>
-          <w:lang/>
         </w:rPr>
         <w:tab/>
       </w:r>
@@ -1243,7 +1175,6 @@
           <w:rFonts w:ascii="Times New Roman" w:hAnsi="Times New Roman"/>
           <w:b/>
           <w:bCs/>
-          <w:lang/>
         </w:rPr>
         <w:tab/>
       </w:r>
@@ -1252,7 +1183,6 @@
           <w:rFonts w:ascii="Times New Roman" w:hAnsi="Times New Roman"/>
           <w:b/>
           <w:bCs/>
-          <w:lang/>
         </w:rPr>
         <w:tab/>
       </w:r>
@@ -1261,7 +1191,6 @@
           <w:rFonts w:ascii="Times New Roman" w:hAnsi="Times New Roman"/>
           <w:b/>
           <w:bCs/>
-          <w:lang/>
         </w:rPr>
         <w:tab/>
         <w:t xml:space="preserve">CNIC: </w:t>
@@ -1272,7 +1201,6 @@
           <w:rFonts w:ascii="Times New Roman" w:hAnsi="Times New Roman"/>
           <w:b/>
           <w:bCs/>
-          <w:lang/>
         </w:rPr>
         <w:t>xxxxx</w:t>
       </w:r>
@@ -1282,7 +1210,6 @@
           <w:rFonts w:ascii="Times New Roman" w:hAnsi="Times New Roman"/>
           <w:b/>
           <w:bCs/>
-          <w:lang/>
         </w:rPr>
         <w:t>-</w:t>
       </w:r>
@@ -1292,7 +1219,6 @@
           <w:rFonts w:ascii="Times New Roman" w:hAnsi="Times New Roman"/>
           <w:b/>
           <w:bCs/>
-          <w:lang/>
         </w:rPr>
         <w:t>xxxxxxx</w:t>
       </w:r>
@@ -1302,7 +1228,6 @@
           <w:rFonts w:ascii="Times New Roman" w:hAnsi="Times New Roman"/>
           <w:b/>
           <w:bCs/>
-          <w:lang/>
         </w:rPr>
         <w:t>-x</w:t>
       </w:r>
@@ -1317,7 +1242,6 @@
           <w:rFonts w:ascii="Times New Roman" w:hAnsi="Times New Roman"/>
           <w:b/>
           <w:bCs/>
-          <w:lang/>
         </w:rPr>
         <w:t xml:space="preserve">CNIC: </w:t>
       </w:r>
@@ -1327,7 +1251,6 @@
           <w:rFonts w:ascii="Times New Roman" w:hAnsi="Times New Roman"/>
           <w:b/>
           <w:bCs/>
-          <w:lang/>
         </w:rPr>
         <w:t>xxxxx</w:t>
       </w:r>
@@ -1337,7 +1260,6 @@
           <w:rFonts w:ascii="Times New Roman" w:hAnsi="Times New Roman"/>
           <w:b/>
           <w:bCs/>
-          <w:lang/>
         </w:rPr>
         <w:t>-</w:t>
       </w:r>
@@ -1347,7 +1269,6 @@
           <w:rFonts w:ascii="Times New Roman" w:hAnsi="Times New Roman"/>
           <w:b/>
           <w:bCs/>
-          <w:lang/>
         </w:rPr>
         <w:t>xxxxxxx</w:t>
       </w:r>
@@ -1357,7 +1278,6 @@
           <w:rFonts w:ascii="Times New Roman" w:hAnsi="Times New Roman"/>
           <w:b/>
           <w:bCs/>
-          <w:lang/>
         </w:rPr>
         <w:t>-x</w:t>
       </w:r>
@@ -1366,7 +1286,6 @@
           <w:rFonts w:ascii="Times New Roman" w:hAnsi="Times New Roman"/>
           <w:b/>
           <w:bCs/>
-          <w:lang/>
         </w:rPr>
         <w:tab/>
       </w:r>
@@ -1375,7 +1294,6 @@
           <w:rFonts w:ascii="Times New Roman" w:hAnsi="Times New Roman"/>
           <w:b/>
           <w:bCs/>
-          <w:lang/>
         </w:rPr>
         <w:tab/>
       </w:r>
@@ -1384,7 +1302,6 @@
           <w:rFonts w:ascii="Times New Roman" w:hAnsi="Times New Roman"/>
           <w:b/>
           <w:bCs/>
-          <w:lang/>
         </w:rPr>
         <w:tab/>
       </w:r>
@@ -1393,7 +1310,6 @@
           <w:rFonts w:ascii="Times New Roman" w:hAnsi="Times New Roman"/>
           <w:b/>
           <w:bCs/>
-          <w:lang/>
         </w:rPr>
         <w:tab/>
         <w:t>Contact No:  0000-0000000</w:t>
@@ -1409,7 +1325,6 @@
           <w:rFonts w:ascii="Times New Roman" w:hAnsi="Times New Roman"/>
           <w:b/>
           <w:bCs/>
-          <w:lang/>
         </w:rPr>
         <w:t>Contact No:  0000-0000000</w:t>
       </w:r>
@@ -1418,7 +1333,6 @@
           <w:rFonts w:ascii="Times New Roman" w:hAnsi="Times New Roman"/>
           <w:b/>
           <w:bCs/>
-          <w:lang/>
         </w:rPr>
         <w:tab/>
       </w:r>
@@ -1427,7 +1341,6 @@
           <w:rFonts w:ascii="Times New Roman" w:hAnsi="Times New Roman"/>
           <w:b/>
           <w:bCs/>
-          <w:lang/>
         </w:rPr>
         <w:tab/>
       </w:r>
@@ -1436,7 +1349,6 @@
           <w:rFonts w:ascii="Times New Roman" w:hAnsi="Times New Roman"/>
           <w:b/>
           <w:bCs/>
-          <w:lang/>
         </w:rPr>
         <w:tab/>
       </w:r>
@@ -1445,7 +1357,6 @@
           <w:rFonts w:ascii="Times New Roman" w:hAnsi="Times New Roman"/>
           <w:b/>
           <w:bCs/>
-          <w:lang/>
         </w:rPr>
         <w:tab/>
       </w:r>
@@ -1458,7 +1369,6 @@
           <w:rFonts w:ascii="Times New Roman" w:hAnsi="Times New Roman"/>
           <w:b/>
           <w:bCs/>
-          <w:lang/>
         </w:rPr>
       </w:pPr>
     </w:p>
@@ -1482,7 +1392,6 @@
           <w:rFonts w:ascii="Times New Roman" w:hAnsi="Times New Roman"/>
           <w:b/>
           <w:bCs/>
-          <w:lang/>
         </w:rPr>
         <w:t>Signature:_</w:t>
       </w:r>
@@ -1492,7 +1401,6 @@
           <w:rFonts w:ascii="Times New Roman" w:hAnsi="Times New Roman"/>
           <w:b/>
           <w:bCs/>
-          <w:lang/>
         </w:rPr>
         <w:t xml:space="preserve">_____________________ </w:t>
       </w:r>
@@ -1507,7 +1415,6 @@
           <w:rFonts w:ascii="Times New Roman" w:hAnsi="Times New Roman"/>
           <w:b/>
           <w:bCs/>
-          <w:lang/>
         </w:rPr>
         <w:t xml:space="preserve">Name: Khurram Shahzad </w:t>
       </w:r>
@@ -1522,7 +1429,6 @@
           <w:rFonts w:ascii="Times New Roman" w:hAnsi="Times New Roman"/>
           <w:b/>
           <w:bCs/>
-          <w:lang/>
         </w:rPr>
         <w:t xml:space="preserve">CNIC: </w:t>
       </w:r>
@@ -1532,7 +1438,6 @@
           <w:rFonts w:ascii="Times New Roman" w:hAnsi="Times New Roman"/>
           <w:b/>
           <w:bCs/>
-          <w:lang/>
         </w:rPr>
         <w:t>xxxxx</w:t>
       </w:r>
@@ -1542,7 +1447,6 @@
           <w:rFonts w:ascii="Times New Roman" w:hAnsi="Times New Roman"/>
           <w:b/>
           <w:bCs/>
-          <w:lang/>
         </w:rPr>
         <w:t>-</w:t>
       </w:r>
@@ -1552,7 +1456,6 @@
           <w:rFonts w:ascii="Times New Roman" w:hAnsi="Times New Roman"/>
           <w:b/>
           <w:bCs/>
-          <w:lang/>
         </w:rPr>
         <w:t>xxxxxxx</w:t>
       </w:r>
@@ -1562,7 +1465,6 @@
           <w:rFonts w:ascii="Times New Roman" w:hAnsi="Times New Roman"/>
           <w:b/>
           <w:bCs/>
-          <w:lang/>
         </w:rPr>
         <w:t>-x</w:t>
       </w:r>
@@ -1577,7 +1479,6 @@
           <w:rFonts w:ascii="Times New Roman" w:hAnsi="Times New Roman"/>
           <w:b/>
           <w:bCs/>
-          <w:lang/>
         </w:rPr>
         <w:t>Contact No:  0000-0000000</w:t>
       </w:r>
@@ -1586,7 +1487,6 @@
           <w:rFonts w:ascii="Times New Roman" w:hAnsi="Times New Roman"/>
           <w:b/>
           <w:bCs/>
-          <w:lang/>
         </w:rPr>
         <w:tab/>
       </w:r>
@@ -1595,7 +1495,6 @@
           <w:rFonts w:ascii="Times New Roman" w:hAnsi="Times New Roman"/>
           <w:b/>
           <w:bCs/>
-          <w:lang/>
         </w:rPr>
         <w:tab/>
       </w:r>
@@ -1604,7 +1503,6 @@
           <w:rFonts w:ascii="Times New Roman" w:hAnsi="Times New Roman"/>
           <w:b/>
           <w:bCs/>
-          <w:lang/>
         </w:rPr>
         <w:tab/>
       </w:r>
@@ -1613,7 +1511,6 @@
           <w:rFonts w:ascii="Times New Roman" w:hAnsi="Times New Roman"/>
           <w:b/>
           <w:bCs/>
-          <w:lang/>
         </w:rPr>
         <w:tab/>
       </w:r>
@@ -1623,7 +1520,6 @@
           <w:rFonts w:ascii="Times New Roman" w:hAnsi="Times New Roman"/>
           <w:b/>
           <w:bCs/>
-          <w:lang/>
         </w:rPr>
         <w:t>Date:_</w:t>
       </w:r>
@@ -1633,7 +1529,6 @@
           <w:rFonts w:ascii="Times New Roman" w:hAnsi="Times New Roman"/>
           <w:b/>
           <w:bCs/>
-          <w:lang/>
         </w:rPr>
         <w:t>________________________</w:t>
       </w:r>
@@ -1654,7 +1549,6 @@
           <w:bCs/>
           <w:color w:val="000000"/>
           <w:sz w:val="32"/>
-          <w:lang/>
         </w:rPr>
         <w:lastRenderedPageBreak/>
         <w:t>Revision History</w:t>
@@ -2778,7 +2672,6 @@
           <w:rFonts w:ascii="Times New Roman" w:hAnsi="Times New Roman"/>
           <w:b/>
           <w:bCs/>
-          <w:lang/>
         </w:rPr>
       </w:pPr>
     </w:p>
@@ -2804,7 +2697,6 @@
           <w:rFonts w:ascii="Times New Roman" w:hAnsi="Times New Roman"/>
           <w:b/>
           <w:bCs/>
-          <w:lang/>
         </w:rPr>
         <w:t>Signature:_</w:t>
       </w:r>
@@ -2814,7 +2706,6 @@
           <w:rFonts w:ascii="Times New Roman" w:hAnsi="Times New Roman"/>
           <w:b/>
           <w:bCs/>
-          <w:lang/>
         </w:rPr>
         <w:t xml:space="preserve">_____________________ </w:t>
       </w:r>
@@ -2830,7 +2721,6 @@
           <w:rFonts w:ascii="Times New Roman" w:hAnsi="Times New Roman"/>
           <w:b/>
           <w:bCs/>
-          <w:lang/>
         </w:rPr>
         <w:t xml:space="preserve">Name: </w:t>
       </w:r>
@@ -2840,7 +2730,6 @@
           <w:rFonts w:ascii="Times New Roman" w:hAnsi="Times New Roman"/>
           <w:b/>
           <w:bCs/>
-          <w:lang/>
         </w:rPr>
         <w:t>Onaiza</w:t>
       </w:r>
@@ -2850,7 +2739,6 @@
           <w:rFonts w:ascii="Times New Roman" w:hAnsi="Times New Roman"/>
           <w:b/>
           <w:bCs/>
-          <w:lang/>
         </w:rPr>
         <w:t xml:space="preserve"> Maqbool</w:t>
       </w:r>
@@ -2866,7 +2754,6 @@
           <w:rFonts w:ascii="Times New Roman" w:hAnsi="Times New Roman"/>
           <w:b/>
           <w:bCs/>
-          <w:lang/>
         </w:rPr>
         <w:t xml:space="preserve">CNIC: </w:t>
       </w:r>
@@ -2876,7 +2763,6 @@
           <w:rFonts w:ascii="Times New Roman" w:hAnsi="Times New Roman"/>
           <w:b/>
           <w:bCs/>
-          <w:lang/>
         </w:rPr>
         <w:t>xxxxx</w:t>
       </w:r>
@@ -2886,7 +2772,6 @@
           <w:rFonts w:ascii="Times New Roman" w:hAnsi="Times New Roman"/>
           <w:b/>
           <w:bCs/>
-          <w:lang/>
         </w:rPr>
         <w:t>-</w:t>
       </w:r>
@@ -2896,7 +2781,6 @@
           <w:rFonts w:ascii="Times New Roman" w:hAnsi="Times New Roman"/>
           <w:b/>
           <w:bCs/>
-          <w:lang/>
         </w:rPr>
         <w:t>xxxxxxx</w:t>
       </w:r>
@@ -2906,7 +2790,6 @@
           <w:rFonts w:ascii="Times New Roman" w:hAnsi="Times New Roman"/>
           <w:b/>
           <w:bCs/>
-          <w:lang/>
         </w:rPr>
         <w:t>-x</w:t>
       </w:r>
@@ -2922,7 +2805,6 @@
           <w:rFonts w:ascii="Times New Roman" w:hAnsi="Times New Roman"/>
           <w:b/>
           <w:bCs/>
-          <w:lang/>
         </w:rPr>
         <w:t>Contact No:  0000-0000000</w:t>
       </w:r>
@@ -6731,14 +6613,7 @@
         <w:rPr>
           <w:rFonts w:ascii="Times New Roman" w:hAnsi="Times New Roman"/>
         </w:rPr>
-        <w:t xml:space="preserve">The Final Approval will be given by the project stake holder after the stake holder has read the acceptance criteria. </w:t>
-      </w:r>
-      <w:r>
-        <w:rPr>
-          <w:rFonts w:ascii="Times New Roman" w:hAnsi="Times New Roman"/>
-          <w:lang/>
-        </w:rPr>
-        <w:t>Upon sign-off, the platform will be considered ready for deployment and usage by the target audience.</w:t>
+        <w:t>The Final Approval will be given by the project stake holder after the stake holder has read the acceptance criteria. Upon sign-off, the platform will be considered ready for deployment and usage by the target audience.</w:t>
       </w:r>
     </w:p>
     <w:p>
@@ -13228,21 +13103,7 @@
           <w:szCs w:val="24"/>
         </w:rPr>
         <w:lastRenderedPageBreak/>
-        <w:t>UC -</w:t>
-      </w:r>
-      <w:r>
-        <w:rPr>
-          <w:sz w:val="24"/>
-          <w:szCs w:val="24"/>
-        </w:rPr>
-        <w:t>3:</w:t>
-      </w:r>
-      <w:r>
-        <w:rPr>
-          <w:sz w:val="24"/>
-          <w:szCs w:val="24"/>
-        </w:rPr>
-        <w:t xml:space="preserve"> Mark participation</w:t>
+        <w:t>UC -3: Mark participation</w:t>
       </w:r>
     </w:p>
     <w:p>
@@ -13290,7 +13151,7 @@
       <w:tr>
         <w:tc>
           <w:tcPr>
-            <w:tcW w:w="2650" w:type="dxa"/>
+            <w:tcW w:w="2483" w:type="dxa"/>
             <w:tcBorders>
               <w:top w:val="single" w:sz="4" w:space="0" w:color="000000"/>
               <w:left w:val="single" w:sz="4" w:space="0" w:color="000000"/>
@@ -13319,7 +13180,7 @@
         </w:tc>
         <w:tc>
           <w:tcPr>
-            <w:tcW w:w="6987" w:type="dxa"/>
+            <w:tcW w:w="6533" w:type="dxa"/>
             <w:tcBorders>
               <w:top w:val="single" w:sz="4" w:space="0" w:color="000000"/>
               <w:left w:val="single" w:sz="4" w:space="0" w:color="000000"/>
@@ -13348,7 +13209,7 @@
       <w:tr>
         <w:tc>
           <w:tcPr>
-            <w:tcW w:w="2650" w:type="dxa"/>
+            <w:tcW w:w="2483" w:type="dxa"/>
             <w:tcBorders>
               <w:left w:val="single" w:sz="4" w:space="0" w:color="000000"/>
               <w:bottom w:val="single" w:sz="4" w:space="0" w:color="000000"/>
@@ -13376,7 +13237,7 @@
         </w:tc>
         <w:tc>
           <w:tcPr>
-            <w:tcW w:w="6987" w:type="dxa"/>
+            <w:tcW w:w="6533" w:type="dxa"/>
             <w:tcBorders>
               <w:left w:val="single" w:sz="4" w:space="0" w:color="000000"/>
               <w:bottom w:val="single" w:sz="4" w:space="0" w:color="000000"/>
@@ -13407,7 +13268,7 @@
         </w:trPr>
         <w:tc>
           <w:tcPr>
-            <w:tcW w:w="2650" w:type="dxa"/>
+            <w:tcW w:w="2483" w:type="dxa"/>
             <w:tcBorders>
               <w:left w:val="single" w:sz="4" w:space="0" w:color="000000"/>
               <w:bottom w:val="single" w:sz="4" w:space="0" w:color="000000"/>
@@ -13435,7 +13296,7 @@
         </w:tc>
         <w:tc>
           <w:tcPr>
-            <w:tcW w:w="6987" w:type="dxa"/>
+            <w:tcW w:w="6533" w:type="dxa"/>
             <w:tcBorders>
               <w:left w:val="single" w:sz="4" w:space="0" w:color="000000"/>
               <w:bottom w:val="single" w:sz="4" w:space="0" w:color="000000"/>
@@ -13463,7 +13324,7 @@
       <w:tr>
         <w:tc>
           <w:tcPr>
-            <w:tcW w:w="2650" w:type="dxa"/>
+            <w:tcW w:w="2483" w:type="dxa"/>
             <w:tcBorders>
               <w:left w:val="single" w:sz="4" w:space="0" w:color="000000"/>
               <w:bottom w:val="single" w:sz="4" w:space="0" w:color="000000"/>
@@ -13491,7 +13352,7 @@
         </w:tc>
         <w:tc>
           <w:tcPr>
-            <w:tcW w:w="6987" w:type="dxa"/>
+            <w:tcW w:w="6533" w:type="dxa"/>
             <w:tcBorders>
               <w:left w:val="single" w:sz="4" w:space="0" w:color="000000"/>
               <w:bottom w:val="single" w:sz="4" w:space="0" w:color="000000"/>
@@ -13561,7 +13422,7 @@
       <w:tr>
         <w:tc>
           <w:tcPr>
-            <w:tcW w:w="2650" w:type="dxa"/>
+            <w:tcW w:w="2483" w:type="dxa"/>
             <w:tcBorders>
               <w:left w:val="single" w:sz="4" w:space="0" w:color="000000"/>
               <w:bottom w:val="single" w:sz="4" w:space="0" w:color="000000"/>
@@ -13589,7 +13450,7 @@
         </w:tc>
         <w:tc>
           <w:tcPr>
-            <w:tcW w:w="6987" w:type="dxa"/>
+            <w:tcW w:w="6533" w:type="dxa"/>
             <w:tcBorders>
               <w:left w:val="single" w:sz="4" w:space="0" w:color="000000"/>
               <w:bottom w:val="single" w:sz="4" w:space="0" w:color="000000"/>
@@ -13617,7 +13478,7 @@
       <w:tr>
         <w:tc>
           <w:tcPr>
-            <w:tcW w:w="2650" w:type="dxa"/>
+            <w:tcW w:w="2483" w:type="dxa"/>
             <w:tcBorders>
               <w:left w:val="single" w:sz="4" w:space="0" w:color="000000"/>
               <w:bottom w:val="single" w:sz="4" w:space="0" w:color="000000"/>
@@ -13645,7 +13506,7 @@
         </w:tc>
         <w:tc>
           <w:tcPr>
-            <w:tcW w:w="6987" w:type="dxa"/>
+            <w:tcW w:w="6533" w:type="dxa"/>
             <w:tcBorders>
               <w:left w:val="single" w:sz="4" w:space="0" w:color="000000"/>
               <w:bottom w:val="single" w:sz="4" w:space="0" w:color="000000"/>
@@ -13673,7 +13534,7 @@
       <w:tr>
         <w:tc>
           <w:tcPr>
-            <w:tcW w:w="2650" w:type="dxa"/>
+            <w:tcW w:w="2483" w:type="dxa"/>
             <w:tcBorders>
               <w:left w:val="single" w:sz="4" w:space="0" w:color="000000"/>
               <w:bottom w:val="single" w:sz="4" w:space="0" w:color="000000"/>
@@ -13719,7 +13580,7 @@
         </w:tc>
         <w:tc>
           <w:tcPr>
-            <w:tcW w:w="6987" w:type="dxa"/>
+            <w:tcW w:w="6533" w:type="dxa"/>
             <w:tcBorders>
               <w:left w:val="single" w:sz="4" w:space="0" w:color="000000"/>
               <w:bottom w:val="single" w:sz="4" w:space="0" w:color="000000"/>
@@ -13754,7 +13615,23 @@
                 <w:sz w:val="22"/>
                 <w:szCs w:val="22"/>
               </w:rPr>
-              <w:t>User select the option “Mark participation”.</w:t>
+              <w:t>User select the option “</w:t>
+            </w:r>
+            <w:r>
+              <w:rPr>
+                <w:rFonts w:ascii="Times New Roman" w:hAnsi="Times New Roman"/>
+                <w:sz w:val="22"/>
+                <w:szCs w:val="22"/>
+              </w:rPr>
+              <w:t>P</w:t>
+            </w:r>
+            <w:r>
+              <w:rPr>
+                <w:rFonts w:ascii="Times New Roman" w:hAnsi="Times New Roman"/>
+                <w:sz w:val="22"/>
+                <w:szCs w:val="22"/>
+              </w:rPr>
+              <w:t>articipation”.</w:t>
             </w:r>
           </w:p>
           <w:p>
@@ -13790,7 +13667,23 @@
                 <w:sz w:val="22"/>
                 <w:szCs w:val="22"/>
               </w:rPr>
-              <w:t>User select the desired option.</w:t>
+              <w:t xml:space="preserve">User </w:t>
+            </w:r>
+            <w:r>
+              <w:rPr>
+                <w:rFonts w:ascii="Times New Roman" w:hAnsi="Times New Roman"/>
+                <w:sz w:val="22"/>
+                <w:szCs w:val="22"/>
+              </w:rPr>
+              <w:t>mark the participation</w:t>
+            </w:r>
+            <w:r>
+              <w:rPr>
+                <w:rFonts w:ascii="Times New Roman" w:hAnsi="Times New Roman"/>
+                <w:sz w:val="22"/>
+                <w:szCs w:val="22"/>
+              </w:rPr>
+              <w:t>.</w:t>
             </w:r>
           </w:p>
           <w:p>
@@ -13816,7 +13709,7 @@
       <w:tr>
         <w:tc>
           <w:tcPr>
-            <w:tcW w:w="2650" w:type="dxa"/>
+            <w:tcW w:w="2483" w:type="dxa"/>
             <w:tcBorders>
               <w:left w:val="single" w:sz="4" w:space="0" w:color="000000"/>
               <w:bottom w:val="single" w:sz="4" w:space="0" w:color="000000"/>
@@ -13862,7 +13755,7 @@
         </w:tc>
         <w:tc>
           <w:tcPr>
-            <w:tcW w:w="6987" w:type="dxa"/>
+            <w:tcW w:w="6533" w:type="dxa"/>
             <w:tcBorders>
               <w:left w:val="single" w:sz="4" w:space="0" w:color="000000"/>
               <w:bottom w:val="single" w:sz="4" w:space="0" w:color="000000"/>
@@ -13929,7 +13822,7 @@
       <w:tr>
         <w:tc>
           <w:tcPr>
-            <w:tcW w:w="2650" w:type="dxa"/>
+            <w:tcW w:w="2483" w:type="dxa"/>
             <w:tcBorders>
               <w:left w:val="single" w:sz="4" w:space="0" w:color="000000"/>
               <w:bottom w:val="single" w:sz="4" w:space="0" w:color="000000"/>
@@ -13957,7 +13850,7 @@
         </w:tc>
         <w:tc>
           <w:tcPr>
-            <w:tcW w:w="6987" w:type="dxa"/>
+            <w:tcW w:w="6533" w:type="dxa"/>
             <w:tcBorders>
               <w:left w:val="single" w:sz="4" w:space="0" w:color="000000"/>
               <w:bottom w:val="single" w:sz="4" w:space="0" w:color="000000"/>
@@ -13985,7 +13878,7 @@
       <w:tr>
         <w:tc>
           <w:tcPr>
-            <w:tcW w:w="2650" w:type="dxa"/>
+            <w:tcW w:w="2483" w:type="dxa"/>
             <w:tcBorders>
               <w:left w:val="single" w:sz="4" w:space="0" w:color="000000"/>
               <w:bottom w:val="single" w:sz="4" w:space="0" w:color="000000"/>
@@ -14013,7 +13906,7 @@
         </w:tc>
         <w:tc>
           <w:tcPr>
-            <w:tcW w:w="6987" w:type="dxa"/>
+            <w:tcW w:w="6533" w:type="dxa"/>
             <w:tcBorders>
               <w:left w:val="single" w:sz="4" w:space="0" w:color="000000"/>
               <w:bottom w:val="single" w:sz="4" w:space="0" w:color="000000"/>
@@ -14041,7 +13934,7 @@
       <w:tr>
         <w:tc>
           <w:tcPr>
-            <w:tcW w:w="2650" w:type="dxa"/>
+            <w:tcW w:w="2483" w:type="dxa"/>
             <w:tcBorders>
               <w:left w:val="single" w:sz="4" w:space="0" w:color="000000"/>
               <w:bottom w:val="single" w:sz="4" w:space="0" w:color="000000"/>
@@ -14069,7 +13962,7 @@
         </w:tc>
         <w:tc>
           <w:tcPr>
-            <w:tcW w:w="6987" w:type="dxa"/>
+            <w:tcW w:w="6533" w:type="dxa"/>
             <w:tcBorders>
               <w:left w:val="single" w:sz="4" w:space="0" w:color="000000"/>
               <w:bottom w:val="single" w:sz="4" w:space="0" w:color="000000"/>
@@ -14099,12 +13992,9 @@
     </w:tbl>
     <w:p>
       <w:pPr>
-        <w:tabs>
-          <w:tab w:val="left" w:pos="7332"/>
-        </w:tabs>
-        <w:rPr>
-          <w:rFonts w:ascii="Times New Roman" w:hAnsi="Times New Roman"/>
-        </w:rPr>
+        <w:pStyle w:val="Table"/>
+        <w:ind w:left="720"/>
+        <w:jc w:val="center"/>
       </w:pPr>
       <w:r>
         <w:t xml:space="preserve">Table </w:t>
@@ -14119,13 +14009,22 @@
         <w:fldChar w:fldCharType="separate"/>
       </w:r>
       <w:r>
-        <w:t>2</w:t>
+        <w:t>4</w:t>
       </w:r>
       <w:r>
         <w:fldChar w:fldCharType="end"/>
       </w:r>
       <w:r>
-        <w:t>: Mark Participation UC-3</w:t>
+        <w:t xml:space="preserve">: </w:t>
+      </w:r>
+      <w:r>
+        <w:t>Mark participation</w:t>
+      </w:r>
+      <w:r>
+        <w:t xml:space="preserve"> UC-1 By </w:t>
+      </w:r>
+      <w:r>
+        <w:t>Awais ali</w:t>
       </w:r>
     </w:p>
     <w:p>

</xml_diff>